<commit_message>
Lecture sets up to 8 summarised
</commit_message>
<xml_diff>
--- a/SENG 365 Summary.docx
+++ b/SENG 365 Summary.docx
@@ -629,13 +629,8 @@
         </w:numPr>
       </w:pPr>
       <w:r>
-        <w:t xml:space="preserve">Can access on an object e.g. </w:t>
-      </w:r>
-      <w:proofErr w:type="spellStart"/>
-      <w:r>
-        <w:t>foo.bar</w:t>
-      </w:r>
-      <w:proofErr w:type="spellEnd"/>
+        <w:t>Can access on an object e.g. foo.bar</w:t>
+      </w:r>
       <w:r>
         <w:t>.</w:t>
       </w:r>
@@ -872,15 +867,7 @@
         </w:numPr>
       </w:pPr>
       <w:r>
-        <w:t xml:space="preserve">Export using </w:t>
-      </w:r>
-      <w:proofErr w:type="spellStart"/>
-      <w:r>
-        <w:t>module.exports</w:t>
-      </w:r>
-      <w:proofErr w:type="spellEnd"/>
-      <w:r>
-        <w:t xml:space="preserve"> = {}</w:t>
+        <w:t>Export using module.exports = {}</w:t>
       </w:r>
     </w:p>
     <w:p>
@@ -967,13 +954,8 @@
           <w:numId w:val="13"/>
         </w:numPr>
       </w:pPr>
-      <w:proofErr w:type="spellStart"/>
-      <w:r>
-        <w:t>Npm</w:t>
-      </w:r>
-      <w:proofErr w:type="spellEnd"/>
-      <w:r>
-        <w:t xml:space="preserve"> I -D typescript to make a typescript project</w:t>
+      <w:r>
+        <w:t>Npm I -D typescript to make a typescript project</w:t>
       </w:r>
       <w:r>
         <w:t>.</w:t>
@@ -1070,15 +1052,7 @@
         </w:numPr>
       </w:pPr>
       <w:r>
-        <w:t xml:space="preserve">Consistent – </w:t>
-      </w:r>
-      <w:proofErr w:type="spellStart"/>
-      <w:r>
-        <w:t>db</w:t>
-      </w:r>
-      <w:proofErr w:type="spellEnd"/>
-      <w:r>
-        <w:t xml:space="preserve"> is consistent before and after execution.</w:t>
+        <w:t>Consistent – db is consistent before and after execution.</w:t>
       </w:r>
     </w:p>
     <w:p>
@@ -1149,16 +1123,11 @@
         <w:t>Simple and fast, but no validation</w:t>
       </w:r>
       <w:r>
-        <w:t xml:space="preserve"> </w:t>
-      </w:r>
-      <w:proofErr w:type="spellStart"/>
-      <w:r>
-        <w:t>or</w:t>
+        <w:t xml:space="preserve"> or</w:t>
       </w:r>
       <w:r>
         <w:t>a</w:t>
       </w:r>
-      <w:proofErr w:type="spellEnd"/>
       <w:r>
         <w:t xml:space="preserve"> aggregation, and consistency is hard. No selects either.</w:t>
       </w:r>
@@ -1236,15 +1205,7 @@
         </w:numPr>
       </w:pPr>
       <w:r>
-        <w:t xml:space="preserve">Can be </w:t>
-      </w:r>
-      <w:proofErr w:type="spellStart"/>
-      <w:r>
-        <w:t>uni</w:t>
-      </w:r>
-      <w:proofErr w:type="spellEnd"/>
-      <w:r>
-        <w:t xml:space="preserve"> or bi-directional.</w:t>
+        <w:t>Can be uni or bi-directional.</w:t>
       </w:r>
     </w:p>
     <w:p>
@@ -1333,15 +1294,7 @@
         </w:numPr>
       </w:pPr>
       <w:r>
-        <w:t xml:space="preserve">All requests are stateless i.e. no nothing about the status of the </w:t>
-      </w:r>
-      <w:proofErr w:type="spellStart"/>
-      <w:r>
-        <w:t>serer</w:t>
-      </w:r>
-      <w:proofErr w:type="spellEnd"/>
-      <w:r>
-        <w:t>.</w:t>
+        <w:t>All requests are stateless i.e. no nothing about the status of the serer.</w:t>
       </w:r>
     </w:p>
     <w:p>
@@ -1365,23 +1318,7 @@
         </w:numPr>
       </w:pPr>
       <w:r>
-        <w:t xml:space="preserve">Multiple request/responses implies tree-structure, can cause </w:t>
-      </w:r>
-      <w:proofErr w:type="spellStart"/>
-      <w:r>
-        <w:t>underfetching</w:t>
-      </w:r>
-      <w:proofErr w:type="spellEnd"/>
-      <w:r>
-        <w:t xml:space="preserve"> and </w:t>
-      </w:r>
-      <w:proofErr w:type="spellStart"/>
-      <w:r>
-        <w:t>overfetching</w:t>
-      </w:r>
-      <w:proofErr w:type="spellEnd"/>
-      <w:r>
-        <w:t>, and can increase latency.</w:t>
+        <w:t>Multiple request/responses implies tree-structure, can cause underfetching and overfetching, and can increase latency.</w:t>
       </w:r>
     </w:p>
     <w:p>
@@ -1484,13 +1421,8 @@
           <w:numId w:val="20"/>
         </w:numPr>
       </w:pPr>
-      <w:proofErr w:type="spellStart"/>
-      <w:r>
-        <w:t>HTTPOnly</w:t>
-      </w:r>
-      <w:proofErr w:type="spellEnd"/>
-      <w:r>
-        <w:t xml:space="preserve"> (</w:t>
+      <w:r>
+        <w:t>HTTPOnly (</w:t>
       </w:r>
       <w:r>
         <w:t>can only be transmitted through HTTP/S)</w:t>
@@ -1524,11 +1456,9 @@
           <w:numId w:val="21"/>
         </w:numPr>
       </w:pPr>
-      <w:proofErr w:type="spellStart"/>
       <w:r>
         <w:t>Major.Minor.Patch</w:t>
       </w:r>
-      <w:proofErr w:type="spellEnd"/>
     </w:p>
     <w:p>
       <w:pPr>
@@ -1542,11 +1472,9 @@
       <w:pPr>
         <w:pStyle w:val="Heading3"/>
       </w:pPr>
-      <w:proofErr w:type="spellStart"/>
       <w:r>
         <w:t>GraphQL</w:t>
       </w:r>
-      <w:proofErr w:type="spellEnd"/>
     </w:p>
     <w:p>
       <w:pPr>
@@ -1557,23 +1485,7 @@
         </w:numPr>
       </w:pPr>
       <w:r>
-        <w:t xml:space="preserve">Solves </w:t>
-      </w:r>
-      <w:proofErr w:type="spellStart"/>
-      <w:r>
-        <w:t>overfetching</w:t>
-      </w:r>
-      <w:proofErr w:type="spellEnd"/>
-      <w:r>
-        <w:t xml:space="preserve"> and </w:t>
-      </w:r>
-      <w:proofErr w:type="spellStart"/>
-      <w:r>
-        <w:t>underfetching</w:t>
-      </w:r>
-      <w:proofErr w:type="spellEnd"/>
-      <w:r>
-        <w:t xml:space="preserve"> by requesting exact data required</w:t>
+        <w:t>Solves overfetching and underfetching by requesting exact data required</w:t>
       </w:r>
     </w:p>
     <w:p>
@@ -1590,6 +1502,9 @@
     </w:p>
     <w:p>
       <w:r>
+        <w:rPr>
+          <w:noProof/>
+        </w:rPr>
         <w:drawing>
           <wp:inline distT="0" distB="0" distL="0" distR="0" wp14:anchorId="300AA230" wp14:editId="2D72B8EB">
             <wp:extent cx="5731510" cy="3275965"/>
@@ -1644,13 +1559,7 @@
           <w:rPr>
             <w:rStyle w:val="Hyperlink"/>
           </w:rPr>
-          <w:t>h</w:t>
-        </w:r>
-        <w:r>
-          <w:rPr>
-            <w:rStyle w:val="Hyperlink"/>
-          </w:rPr>
-          <w:t>ttp://myapi/graphql?query={me{name}}</w:t>
+          <w:t>http://myapi/graphql?query={me{name}}</w:t>
         </w:r>
       </w:hyperlink>
     </w:p>
@@ -1701,15 +1610,7 @@
         </w:numPr>
       </w:pPr>
       <w:r>
-        <w:t xml:space="preserve">Can set up pre and post conditions – before(), </w:t>
-      </w:r>
-      <w:proofErr w:type="spellStart"/>
-      <w:r>
-        <w:t>beforeeach</w:t>
-      </w:r>
-      <w:proofErr w:type="spellEnd"/>
-      <w:r>
-        <w:t>(), after()</w:t>
+        <w:t>Can set up pre and post conditions – before(), beforeeach(), after()</w:t>
       </w:r>
       <w:r>
         <w:t>.</w:t>
@@ -1761,15 +1662,7 @@
         <w:t xml:space="preserve"> sending malicious code through an application</w:t>
       </w:r>
       <w:r>
-        <w:t xml:space="preserve"> (e.g. </w:t>
-      </w:r>
-      <w:proofErr w:type="spellStart"/>
-      <w:r>
-        <w:t>sql</w:t>
-      </w:r>
-      <w:proofErr w:type="spellEnd"/>
-      <w:r>
-        <w:t xml:space="preserve"> injection)</w:t>
+        <w:t xml:space="preserve"> (e.g. sql injection)</w:t>
       </w:r>
       <w:r>
         <w:t>.</w:t>
@@ -1892,23 +1785,7 @@
         </w:numPr>
       </w:pPr>
       <w:r>
-        <w:t xml:space="preserve">DOM based </w:t>
-      </w:r>
-      <w:proofErr w:type="spellStart"/>
-      <w:r>
-        <w:t>xss</w:t>
-      </w:r>
-      <w:proofErr w:type="spellEnd"/>
-      <w:r>
-        <w:t xml:space="preserve"> injection – Document Object Model used to introduce hostile code into client side </w:t>
-      </w:r>
-      <w:proofErr w:type="spellStart"/>
-      <w:r>
-        <w:t>js</w:t>
-      </w:r>
-      <w:proofErr w:type="spellEnd"/>
-      <w:r>
-        <w:t>. Untrusted data should be interpreted as plain text, not code.</w:t>
+        <w:t>DOM based xss injection – Document Object Model used to introduce hostile code into client side js. Untrusted data should be interpreted as plain text, not code.</w:t>
       </w:r>
     </w:p>
     <w:p>
@@ -1952,7 +1829,13 @@
         </w:numPr>
       </w:pPr>
       <w:r>
-        <w:t>Normally has one &lt;head&gt; and one &lt;body&gt; per document. I think.</w:t>
+        <w:t>Normally has one &lt;head&gt; and one &lt;body&gt; per document</w:t>
+      </w:r>
+      <w:r>
+        <w:t xml:space="preserve"> inside a root &lt;html&gt; element</w:t>
+      </w:r>
+      <w:r>
+        <w:t>. I think.</w:t>
       </w:r>
     </w:p>
     <w:p>
@@ -2017,10 +1900,13 @@
     </w:p>
     <w:p>
       <w:r>
+        <w:rPr>
+          <w:noProof/>
+        </w:rPr>
         <w:drawing>
-          <wp:inline distT="0" distB="0" distL="0" distR="0" wp14:anchorId="24D35F29" wp14:editId="768867B0">
-            <wp:extent cx="4997450" cy="2399617"/>
-            <wp:effectExtent l="0" t="0" r="0" b="1270"/>
+          <wp:inline distT="0" distB="0" distL="0" distR="0" wp14:anchorId="24D35F29" wp14:editId="3F4C34FD">
+            <wp:extent cx="4470400" cy="2146544"/>
+            <wp:effectExtent l="0" t="0" r="6350" b="6350"/>
             <wp:docPr id="524093003" name="Picture 1"/>
             <wp:cNvGraphicFramePr>
               <a:graphicFrameLocks xmlns:a="http://schemas.openxmlformats.org/drawingml/2006/main" noChangeAspect="1"/>
@@ -2041,7 +1927,7 @@
                   <pic:spPr>
                     <a:xfrm>
                       <a:off x="0" y="0"/>
-                      <a:ext cx="5066707" cy="2432872"/>
+                      <a:ext cx="4537909" cy="2178960"/>
                     </a:xfrm>
                     <a:prstGeom prst="rect">
                       <a:avLst/>
@@ -2077,6 +1963,9 @@
     </w:p>
     <w:p>
       <w:r>
+        <w:rPr>
+          <w:noProof/>
+        </w:rPr>
         <w:drawing>
           <wp:inline distT="0" distB="0" distL="0" distR="0" wp14:anchorId="4E11AC31" wp14:editId="09CB4655">
             <wp:extent cx="5731510" cy="3208020"/>
@@ -2140,6 +2029,9 @@
     </w:p>
     <w:p>
       <w:r>
+        <w:rPr>
+          <w:noProof/>
+        </w:rPr>
         <w:drawing>
           <wp:inline distT="0" distB="0" distL="0" distR="0" wp14:anchorId="36728A5F" wp14:editId="6254763F">
             <wp:extent cx="3625850" cy="1276029"/>
@@ -2229,6 +2121,952 @@
         </w:drawing>
       </w:r>
     </w:p>
+    <w:p>
+      <w:pPr>
+        <w:pStyle w:val="Heading1"/>
+      </w:pPr>
+      <w:r>
+        <w:t>Lecture Note Set 7</w:t>
+      </w:r>
+    </w:p>
+    <w:p>
+      <w:pPr>
+        <w:pStyle w:val="Heading3"/>
+      </w:pPr>
+      <w:r>
+        <w:t>Single Page Application</w:t>
+      </w:r>
+    </w:p>
+    <w:p>
+      <w:pPr>
+        <w:pStyle w:val="ListParagraph"/>
+        <w:numPr>
+          <w:ilvl w:val="0"/>
+          <w:numId w:val="29"/>
+        </w:numPr>
+      </w:pPr>
+      <w:r>
+        <w:t xml:space="preserve">Separates data from </w:t>
+      </w:r>
+      <w:r>
+        <w:t>content (</w:t>
+      </w:r>
+      <w:r>
+        <w:t>presentation of data</w:t>
+      </w:r>
+      <w:r>
+        <w:t>)</w:t>
+      </w:r>
+      <w:r>
+        <w:t>. Server requests aren’t required for the UI to be redrawn, since view layer is on client side.</w:t>
+      </w:r>
+    </w:p>
+    <w:p>
+      <w:pPr>
+        <w:pStyle w:val="ListParagraph"/>
+        <w:numPr>
+          <w:ilvl w:val="0"/>
+          <w:numId w:val="29"/>
+        </w:numPr>
+      </w:pPr>
+      <w:r>
+        <w:t>Makes webpage faster by reducing server communication, only fetching data from the server asynchronously.</w:t>
+      </w:r>
+    </w:p>
+    <w:p>
+      <w:pPr>
+        <w:pStyle w:val="ListParagraph"/>
+        <w:numPr>
+          <w:ilvl w:val="0"/>
+          <w:numId w:val="29"/>
+        </w:numPr>
+      </w:pPr>
+      <w:r>
+        <w:lastRenderedPageBreak/>
+        <w:t>Client-side JS handles browser routing, page history.</w:t>
+      </w:r>
+    </w:p>
+    <w:p>
+      <w:pPr>
+        <w:pStyle w:val="ListParagraph"/>
+        <w:numPr>
+          <w:ilvl w:val="0"/>
+          <w:numId w:val="29"/>
+        </w:numPr>
+      </w:pPr>
+      <w:r>
+        <w:t>Effectively rebalances workload between two applications – client and server side.</w:t>
+      </w:r>
+    </w:p>
+    <w:p>
+      <w:pPr>
+        <w:pStyle w:val="Heading3"/>
+      </w:pPr>
+      <w:r>
+        <w:t>Design Patterns</w:t>
+      </w:r>
+    </w:p>
+    <w:p>
+      <w:pPr>
+        <w:pStyle w:val="ListParagraph"/>
+        <w:numPr>
+          <w:ilvl w:val="0"/>
+          <w:numId w:val="29"/>
+        </w:numPr>
+      </w:pPr>
+      <w:r>
+        <w:t xml:space="preserve">Separation of concerns </w:t>
+      </w:r>
+      <w:r>
+        <w:t>–</w:t>
+      </w:r>
+      <w:r>
+        <w:t xml:space="preserve"> </w:t>
+      </w:r>
+      <w:r>
+        <w:t>Separate out code into different sections e.g. object oriented, MVC</w:t>
+      </w:r>
+      <w:r>
+        <w:t xml:space="preserve"> – divide and conquer</w:t>
+      </w:r>
+      <w:r>
+        <w:t>.</w:t>
+      </w:r>
+    </w:p>
+    <w:p>
+      <w:pPr>
+        <w:pStyle w:val="Heading3"/>
+      </w:pPr>
+      <w:r>
+        <w:t>MVC</w:t>
+      </w:r>
+    </w:p>
+    <w:p>
+      <w:pPr>
+        <w:pStyle w:val="ListParagraph"/>
+        <w:numPr>
+          <w:ilvl w:val="0"/>
+          <w:numId w:val="29"/>
+        </w:numPr>
+      </w:pPr>
+      <w:r>
+        <w:t>+ Can have multiple, synchronized views.</w:t>
+      </w:r>
+    </w:p>
+    <w:p>
+      <w:pPr>
+        <w:pStyle w:val="ListParagraph"/>
+        <w:numPr>
+          <w:ilvl w:val="0"/>
+          <w:numId w:val="29"/>
+        </w:numPr>
+      </w:pPr>
+      <w:r>
+        <w:t>+ Views and controllers can be easily exchanged.</w:t>
+      </w:r>
+    </w:p>
+    <w:p>
+      <w:pPr>
+        <w:pStyle w:val="ListParagraph"/>
+        <w:numPr>
+          <w:ilvl w:val="0"/>
+          <w:numId w:val="29"/>
+        </w:numPr>
+      </w:pPr>
+      <w:r>
+        <w:t>- Complex.</w:t>
+      </w:r>
+    </w:p>
+    <w:p>
+      <w:pPr>
+        <w:pStyle w:val="ListParagraph"/>
+        <w:numPr>
+          <w:ilvl w:val="0"/>
+          <w:numId w:val="29"/>
+        </w:numPr>
+      </w:pPr>
+      <w:r>
+        <w:t>-</w:t>
+      </w:r>
+      <w:r>
+        <w:t xml:space="preserve"> High coupling</w:t>
+      </w:r>
+    </w:p>
+    <w:p>
+      <w:pPr>
+        <w:pStyle w:val="Heading3"/>
+      </w:pPr>
+      <w:r>
+        <w:t>MVP</w:t>
+      </w:r>
+    </w:p>
+    <w:p>
+      <w:pPr>
+        <w:pStyle w:val="ListParagraph"/>
+        <w:numPr>
+          <w:ilvl w:val="0"/>
+          <w:numId w:val="30"/>
+        </w:numPr>
+      </w:pPr>
+      <w:r>
+        <w:t>Events from model go through presenter to view instead of straight to view.</w:t>
+      </w:r>
+    </w:p>
+    <w:p>
+      <w:pPr>
+        <w:pStyle w:val="ListParagraph"/>
+        <w:numPr>
+          <w:ilvl w:val="0"/>
+          <w:numId w:val="30"/>
+        </w:numPr>
+      </w:pPr>
+      <w:r>
+        <w:t>Model is therefore completely isolated from view – less coupling (?).</w:t>
+      </w:r>
+    </w:p>
+    <w:p>
+      <w:pPr>
+        <w:pStyle w:val="Heading3"/>
+      </w:pPr>
+      <w:r>
+        <w:t>MVVM</w:t>
+      </w:r>
+    </w:p>
+    <w:p>
+      <w:pPr>
+        <w:pStyle w:val="ListParagraph"/>
+        <w:numPr>
+          <w:ilvl w:val="0"/>
+          <w:numId w:val="31"/>
+        </w:numPr>
+      </w:pPr>
+      <w:r>
+        <w:t>ViewModel (intermediary) is just the data required by the view.</w:t>
+      </w:r>
+    </w:p>
+    <w:p>
+      <w:pPr>
+        <w:pStyle w:val="Heading3"/>
+      </w:pPr>
+      <w:r>
+        <w:t>Client-Side Rendering</w:t>
+      </w:r>
+    </w:p>
+    <w:p>
+      <w:pPr>
+        <w:pStyle w:val="ListParagraph"/>
+        <w:numPr>
+          <w:ilvl w:val="0"/>
+          <w:numId w:val="31"/>
+        </w:numPr>
+      </w:pPr>
+      <w:r>
+        <w:t>JS Renders the page in browser.</w:t>
+      </w:r>
+    </w:p>
+    <w:p>
+      <w:pPr>
+        <w:pStyle w:val="ListParagraph"/>
+        <w:numPr>
+          <w:ilvl w:val="0"/>
+          <w:numId w:val="31"/>
+        </w:numPr>
+      </w:pPr>
+      <w:r>
+        <w:t>Logic, data-fetching templating, routing also handled by browser code.</w:t>
+      </w:r>
+    </w:p>
+    <w:p>
+      <w:pPr>
+        <w:pStyle w:val="ListParagraph"/>
+        <w:numPr>
+          <w:ilvl w:val="0"/>
+          <w:numId w:val="31"/>
+        </w:numPr>
+      </w:pPr>
+      <w:r>
+        <w:t>First contentful page – First component to appear on page after JS bundle is loaded.</w:t>
+      </w:r>
+    </w:p>
+    <w:p>
+      <w:pPr>
+        <w:pStyle w:val="ListParagraph"/>
+        <w:numPr>
+          <w:ilvl w:val="0"/>
+          <w:numId w:val="31"/>
+        </w:numPr>
+      </w:pPr>
+      <w:r>
+        <w:t>Time to interactive – time when all functionality is fully loaded and render function is executed.</w:t>
+      </w:r>
+    </w:p>
+    <w:p>
+      <w:pPr>
+        <w:pStyle w:val="Heading3"/>
+      </w:pPr>
+      <w:r>
+        <w:t>Templating</w:t>
+      </w:r>
+    </w:p>
+    <w:p>
+      <w:pPr>
+        <w:pStyle w:val="ListParagraph"/>
+        <w:numPr>
+          <w:ilvl w:val="0"/>
+          <w:numId w:val="32"/>
+        </w:numPr>
+      </w:pPr>
+      <w:r>
+        <w:t>One</w:t>
+      </w:r>
+      <w:r>
+        <w:t>-</w:t>
+      </w:r>
+      <w:r>
+        <w:t>way binding -&gt; model and template are merged once and sent to the view.</w:t>
+      </w:r>
+    </w:p>
+    <w:p>
+      <w:pPr>
+        <w:pStyle w:val="ListParagraph"/>
+        <w:numPr>
+          <w:ilvl w:val="0"/>
+          <w:numId w:val="32"/>
+        </w:numPr>
+      </w:pPr>
+      <w:r>
+        <w:t>Two-way</w:t>
+      </w:r>
+      <w:r>
+        <w:t xml:space="preserve"> binding -&gt; View change -&gt; update model, Model change -&gt; view change.</w:t>
+      </w:r>
+    </w:p>
+    <w:p>
+      <w:pPr>
+        <w:pStyle w:val="Heading3"/>
+      </w:pPr>
+      <w:r>
+        <w:t>Document Object Model</w:t>
+      </w:r>
+    </w:p>
+    <w:p>
+      <w:r>
+        <w:drawing>
+          <wp:inline distT="0" distB="0" distL="0" distR="0" wp14:anchorId="53DA34FB" wp14:editId="7555E378">
+            <wp:extent cx="2508250" cy="2565955"/>
+            <wp:effectExtent l="0" t="0" r="6350" b="6350"/>
+            <wp:docPr id="2089772102" name="Picture 1"/>
+            <wp:cNvGraphicFramePr>
+              <a:graphicFrameLocks xmlns:a="http://schemas.openxmlformats.org/drawingml/2006/main" noChangeAspect="1"/>
+            </wp:cNvGraphicFramePr>
+            <a:graphic xmlns:a="http://schemas.openxmlformats.org/drawingml/2006/main">
+              <a:graphicData uri="http://schemas.openxmlformats.org/drawingml/2006/picture">
+                <pic:pic xmlns:pic="http://schemas.openxmlformats.org/drawingml/2006/picture">
+                  <pic:nvPicPr>
+                    <pic:cNvPr id="2089772102" name=""/>
+                    <pic:cNvPicPr/>
+                  </pic:nvPicPr>
+                  <pic:blipFill>
+                    <a:blip r:embed="rId13"/>
+                    <a:stretch>
+                      <a:fillRect/>
+                    </a:stretch>
+                  </pic:blipFill>
+                  <pic:spPr>
+                    <a:xfrm>
+                      <a:off x="0" y="0"/>
+                      <a:ext cx="2512174" cy="2569969"/>
+                    </a:xfrm>
+                    <a:prstGeom prst="rect">
+                      <a:avLst/>
+                    </a:prstGeom>
+                  </pic:spPr>
+                </pic:pic>
+              </a:graphicData>
+            </a:graphic>
+          </wp:inline>
+        </w:drawing>
+      </w:r>
+    </w:p>
+    <w:p>
+      <w:pPr>
+        <w:pStyle w:val="ListParagraph"/>
+        <w:numPr>
+          <w:ilvl w:val="0"/>
+          <w:numId w:val="35"/>
+        </w:numPr>
+      </w:pPr>
+      <w:r>
+        <w:t>HTML Dom: standard model for HTML documents.</w:t>
+      </w:r>
+    </w:p>
+    <w:p>
+      <w:pPr>
+        <w:pStyle w:val="ListParagraph"/>
+        <w:numPr>
+          <w:ilvl w:val="0"/>
+          <w:numId w:val="35"/>
+        </w:numPr>
+      </w:pPr>
+      <w:r>
+        <w:t>Virtual DOM – intermediary to the real DOM that only updates the real DOM when it needs to.</w:t>
+      </w:r>
+    </w:p>
+    <w:p>
+      <w:pPr>
+        <w:pStyle w:val="ListParagraph"/>
+        <w:numPr>
+          <w:ilvl w:val="0"/>
+          <w:numId w:val="35"/>
+        </w:numPr>
+      </w:pPr>
+      <w:r>
+        <w:lastRenderedPageBreak/>
+        <w:t>Updating the virtual DOM: When?</w:t>
+      </w:r>
+    </w:p>
+    <w:p>
+      <w:pPr>
+        <w:pStyle w:val="ListParagraph"/>
+        <w:numPr>
+          <w:ilvl w:val="1"/>
+          <w:numId w:val="35"/>
+        </w:numPr>
+      </w:pPr>
+      <w:r>
+        <w:t>Dirty check: poll the data at regular intervals to check the data structure.</w:t>
+      </w:r>
+    </w:p>
+    <w:p>
+      <w:pPr>
+        <w:pStyle w:val="ListParagraph"/>
+        <w:numPr>
+          <w:ilvl w:val="1"/>
+          <w:numId w:val="35"/>
+        </w:numPr>
+      </w:pPr>
+      <w:r>
+        <w:t>Observable: Observe for state change. If something changes, we know what to update.</w:t>
+      </w:r>
+    </w:p>
+    <w:p>
+      <w:pPr>
+        <w:pStyle w:val="ListParagraph"/>
+        <w:numPr>
+          <w:ilvl w:val="0"/>
+          <w:numId w:val="35"/>
+        </w:numPr>
+      </w:pPr>
+      <w:r>
+        <w:t>Updating the virtual DOM: How?</w:t>
+      </w:r>
+    </w:p>
+    <w:p>
+      <w:pPr>
+        <w:pStyle w:val="ListParagraph"/>
+        <w:numPr>
+          <w:ilvl w:val="1"/>
+          <w:numId w:val="35"/>
+        </w:numPr>
+      </w:pPr>
+      <w:r>
+        <w:t>Efficient differencing algorithms</w:t>
+      </w:r>
+    </w:p>
+    <w:p>
+      <w:pPr>
+        <w:pStyle w:val="ListParagraph"/>
+        <w:numPr>
+          <w:ilvl w:val="1"/>
+          <w:numId w:val="35"/>
+        </w:numPr>
+      </w:pPr>
+      <w:r>
+        <w:t>Batch DOM read/write operations.</w:t>
+      </w:r>
+    </w:p>
+    <w:p>
+      <w:pPr>
+        <w:pStyle w:val="ListParagraph"/>
+        <w:numPr>
+          <w:ilvl w:val="1"/>
+          <w:numId w:val="35"/>
+        </w:numPr>
+      </w:pPr>
+      <w:r>
+        <w:t>Only update subtrees.</w:t>
+      </w:r>
+    </w:p>
+    <w:p>
+      <w:pPr>
+        <w:pStyle w:val="ListParagraph"/>
+        <w:numPr>
+          <w:ilvl w:val="0"/>
+          <w:numId w:val="35"/>
+        </w:numPr>
+      </w:pPr>
+      <w:r>
+        <w:t>i.e. perform individual changes on virtual DOM, then combine and make a batch change on browser DOM.</w:t>
+      </w:r>
+    </w:p>
+    <w:p>
+      <w:pPr>
+        <w:ind w:left="360"/>
+      </w:pPr>
+      <w:r>
+        <w:drawing>
+          <wp:inline distT="0" distB="0" distL="0" distR="0" wp14:anchorId="30947165" wp14:editId="4F94D009">
+            <wp:extent cx="3702050" cy="2489635"/>
+            <wp:effectExtent l="0" t="0" r="0" b="6350"/>
+            <wp:docPr id="995971948" name="Picture 1"/>
+            <wp:cNvGraphicFramePr>
+              <a:graphicFrameLocks xmlns:a="http://schemas.openxmlformats.org/drawingml/2006/main" noChangeAspect="1"/>
+            </wp:cNvGraphicFramePr>
+            <a:graphic xmlns:a="http://schemas.openxmlformats.org/drawingml/2006/main">
+              <a:graphicData uri="http://schemas.openxmlformats.org/drawingml/2006/picture">
+                <pic:pic xmlns:pic="http://schemas.openxmlformats.org/drawingml/2006/picture">
+                  <pic:nvPicPr>
+                    <pic:cNvPr id="995971948" name=""/>
+                    <pic:cNvPicPr/>
+                  </pic:nvPicPr>
+                  <pic:blipFill>
+                    <a:blip r:embed="rId14"/>
+                    <a:stretch>
+                      <a:fillRect/>
+                    </a:stretch>
+                  </pic:blipFill>
+                  <pic:spPr>
+                    <a:xfrm>
+                      <a:off x="0" y="0"/>
+                      <a:ext cx="3706046" cy="2492322"/>
+                    </a:xfrm>
+                    <a:prstGeom prst="rect">
+                      <a:avLst/>
+                    </a:prstGeom>
+                  </pic:spPr>
+                </pic:pic>
+              </a:graphicData>
+            </a:graphic>
+          </wp:inline>
+        </w:drawing>
+      </w:r>
+    </w:p>
+    <w:p>
+      <w:pPr>
+        <w:pStyle w:val="ListParagraph"/>
+        <w:numPr>
+          <w:ilvl w:val="0"/>
+          <w:numId w:val="36"/>
+        </w:numPr>
+      </w:pPr>
+      <w:r>
+        <w:t>React does not use templating, uses components in JSX (HTML inside JS), virtual DOM.</w:t>
+      </w:r>
+    </w:p>
+    <w:p>
+      <w:pPr>
+        <w:pStyle w:val="Heading1"/>
+      </w:pPr>
+      <w:r>
+        <w:t>Lecture Note Set 8</w:t>
+      </w:r>
+    </w:p>
+    <w:p>
+      <w:pPr>
+        <w:pStyle w:val="Heading3"/>
+      </w:pPr>
+      <w:r>
+        <w:t>React</w:t>
+      </w:r>
+    </w:p>
+    <w:p>
+      <w:pPr>
+        <w:pStyle w:val="ListParagraph"/>
+        <w:numPr>
+          <w:ilvl w:val="0"/>
+          <w:numId w:val="36"/>
+        </w:numPr>
+      </w:pPr>
+      <w:r>
+        <w:t>ReactDOM.render – renders an element into the React DOM. Allows JSX to be rendered into dom.</w:t>
+      </w:r>
+    </w:p>
+    <w:p>
+      <w:r>
+        <w:rPr>
+          <w:noProof/>
+        </w:rPr>
+        <w:t xml:space="preserve"> </w:t>
+      </w:r>
+      <w:r>
+        <w:rPr>
+          <w:noProof/>
+        </w:rPr>
+        <w:drawing>
+          <wp:inline distT="0" distB="0" distL="0" distR="0" wp14:anchorId="2776089D" wp14:editId="76352F05">
+            <wp:extent cx="3752850" cy="1734777"/>
+            <wp:effectExtent l="0" t="0" r="0" b="0"/>
+            <wp:docPr id="1327217802" name="Picture 1"/>
+            <wp:cNvGraphicFramePr>
+              <a:graphicFrameLocks xmlns:a="http://schemas.openxmlformats.org/drawingml/2006/main" noChangeAspect="1"/>
+            </wp:cNvGraphicFramePr>
+            <a:graphic xmlns:a="http://schemas.openxmlformats.org/drawingml/2006/main">
+              <a:graphicData uri="http://schemas.openxmlformats.org/drawingml/2006/picture">
+                <pic:pic xmlns:pic="http://schemas.openxmlformats.org/drawingml/2006/picture">
+                  <pic:nvPicPr>
+                    <pic:cNvPr id="0" name="Picture 2"/>
+                    <pic:cNvPicPr>
+                      <a:picLocks noChangeAspect="1" noChangeArrowheads="1"/>
+                    </pic:cNvPicPr>
+                  </pic:nvPicPr>
+                  <pic:blipFill>
+                    <a:blip r:embed="rId15" cstate="print">
+                      <a:extLst>
+                        <a:ext uri="{28A0092B-C50C-407E-A947-70E740481C1C}">
+                          <a14:useLocalDpi xmlns:a14="http://schemas.microsoft.com/office/drawing/2010/main" val="0"/>
+                        </a:ext>
+                      </a:extLst>
+                    </a:blip>
+                    <a:srcRect/>
+                    <a:stretch>
+                      <a:fillRect/>
+                    </a:stretch>
+                  </pic:blipFill>
+                  <pic:spPr bwMode="auto">
+                    <a:xfrm>
+                      <a:off x="0" y="0"/>
+                      <a:ext cx="3766973" cy="1741305"/>
+                    </a:xfrm>
+                    <a:prstGeom prst="rect">
+                      <a:avLst/>
+                    </a:prstGeom>
+                    <a:noFill/>
+                  </pic:spPr>
+                </pic:pic>
+              </a:graphicData>
+            </a:graphic>
+          </wp:inline>
+        </w:drawing>
+      </w:r>
+    </w:p>
+    <w:p>
+      <w:pPr>
+        <w:pStyle w:val="ListParagraph"/>
+        <w:numPr>
+          <w:ilvl w:val="0"/>
+          <w:numId w:val="36"/>
+        </w:numPr>
+      </w:pPr>
+      <w:r>
+        <w:t>All app components are written in JSX.</w:t>
+      </w:r>
+    </w:p>
+    <w:p>
+      <w:pPr>
+        <w:pStyle w:val="ListParagraph"/>
+        <w:numPr>
+          <w:ilvl w:val="0"/>
+          <w:numId w:val="36"/>
+        </w:numPr>
+      </w:pPr>
+      <w:r>
+        <w:t>JSX is compiled to HTML before running.</w:t>
+      </w:r>
+    </w:p>
+    <w:p>
+      <w:pPr>
+        <w:pStyle w:val="ListParagraph"/>
+        <w:numPr>
+          <w:ilvl w:val="0"/>
+          <w:numId w:val="36"/>
+        </w:numPr>
+      </w:pPr>
+      <w:r>
+        <w:t>Actually just fancy syntax to call React.createElement.</w:t>
+      </w:r>
+    </w:p>
+    <w:p>
+      <w:pPr>
+        <w:rPr>
+          <w:rFonts w:asciiTheme="majorHAnsi" w:eastAsiaTheme="majorEastAsia" w:hAnsiTheme="majorHAnsi" w:cstheme="majorBidi"/>
+          <w:color w:val="1F3763" w:themeColor="accent1" w:themeShade="7F"/>
+          <w:sz w:val="24"/>
+          <w:szCs w:val="24"/>
+        </w:rPr>
+      </w:pPr>
+      <w:r>
+        <w:br w:type="page"/>
+      </w:r>
+    </w:p>
+    <w:p>
+      <w:pPr>
+        <w:pStyle w:val="Heading3"/>
+      </w:pPr>
+      <w:r>
+        <w:lastRenderedPageBreak/>
+        <w:t>JSX Examples</w:t>
+      </w:r>
+    </w:p>
+    <w:p>
+      <w:pPr>
+        <w:pStyle w:val="ListParagraph"/>
+        <w:numPr>
+          <w:ilvl w:val="0"/>
+          <w:numId w:val="38"/>
+        </w:numPr>
+      </w:pPr>
+      <w:r>
+        <w:t>Multiline</w:t>
+      </w:r>
+    </w:p>
+    <w:p>
+      <w:r>
+        <w:drawing>
+          <wp:inline distT="0" distB="0" distL="0" distR="0" wp14:anchorId="783199BF" wp14:editId="2DB8B908">
+            <wp:extent cx="3106941" cy="1841500"/>
+            <wp:effectExtent l="0" t="0" r="0" b="6350"/>
+            <wp:docPr id="1900559191" name="Picture 1"/>
+            <wp:cNvGraphicFramePr>
+              <a:graphicFrameLocks xmlns:a="http://schemas.openxmlformats.org/drawingml/2006/main" noChangeAspect="1"/>
+            </wp:cNvGraphicFramePr>
+            <a:graphic xmlns:a="http://schemas.openxmlformats.org/drawingml/2006/main">
+              <a:graphicData uri="http://schemas.openxmlformats.org/drawingml/2006/picture">
+                <pic:pic xmlns:pic="http://schemas.openxmlformats.org/drawingml/2006/picture">
+                  <pic:nvPicPr>
+                    <pic:cNvPr id="1900559191" name=""/>
+                    <pic:cNvPicPr/>
+                  </pic:nvPicPr>
+                  <pic:blipFill>
+                    <a:blip r:embed="rId16"/>
+                    <a:stretch>
+                      <a:fillRect/>
+                    </a:stretch>
+                  </pic:blipFill>
+                  <pic:spPr>
+                    <a:xfrm>
+                      <a:off x="0" y="0"/>
+                      <a:ext cx="3117100" cy="1847521"/>
+                    </a:xfrm>
+                    <a:prstGeom prst="rect">
+                      <a:avLst/>
+                    </a:prstGeom>
+                  </pic:spPr>
+                </pic:pic>
+              </a:graphicData>
+            </a:graphic>
+          </wp:inline>
+        </w:drawing>
+      </w:r>
+    </w:p>
+    <w:p>
+      <w:pPr>
+        <w:pStyle w:val="ListParagraph"/>
+        <w:numPr>
+          <w:ilvl w:val="0"/>
+          <w:numId w:val="38"/>
+        </w:numPr>
+      </w:pPr>
+      <w:r>
+        <w:t>Nested JS</w:t>
+      </w:r>
+    </w:p>
+    <w:p>
+      <w:r>
+        <w:drawing>
+          <wp:inline distT="0" distB="0" distL="0" distR="0" wp14:anchorId="2C1C1DA1" wp14:editId="668D94BE">
+            <wp:extent cx="5029200" cy="1377375"/>
+            <wp:effectExtent l="0" t="0" r="0" b="0"/>
+            <wp:docPr id="1882458766" name="Picture 1" descr="A picture containing text, font, screenshot&#10;&#10;Description automatically generated"/>
+            <wp:cNvGraphicFramePr>
+              <a:graphicFrameLocks xmlns:a="http://schemas.openxmlformats.org/drawingml/2006/main" noChangeAspect="1"/>
+            </wp:cNvGraphicFramePr>
+            <a:graphic xmlns:a="http://schemas.openxmlformats.org/drawingml/2006/main">
+              <a:graphicData uri="http://schemas.openxmlformats.org/drawingml/2006/picture">
+                <pic:pic xmlns:pic="http://schemas.openxmlformats.org/drawingml/2006/picture">
+                  <pic:nvPicPr>
+                    <pic:cNvPr id="1882458766" name="Picture 1" descr="A picture containing text, font, screenshot&#10;&#10;Description automatically generated"/>
+                    <pic:cNvPicPr/>
+                  </pic:nvPicPr>
+                  <pic:blipFill>
+                    <a:blip r:embed="rId17"/>
+                    <a:stretch>
+                      <a:fillRect/>
+                    </a:stretch>
+                  </pic:blipFill>
+                  <pic:spPr>
+                    <a:xfrm>
+                      <a:off x="0" y="0"/>
+                      <a:ext cx="5038486" cy="1379918"/>
+                    </a:xfrm>
+                    <a:prstGeom prst="rect">
+                      <a:avLst/>
+                    </a:prstGeom>
+                  </pic:spPr>
+                </pic:pic>
+              </a:graphicData>
+            </a:graphic>
+          </wp:inline>
+        </w:drawing>
+      </w:r>
+    </w:p>
+    <w:p>
+      <w:pPr>
+        <w:pStyle w:val="ListParagraph"/>
+        <w:numPr>
+          <w:ilvl w:val="0"/>
+          <w:numId w:val="38"/>
+        </w:numPr>
+      </w:pPr>
+      <w:r>
+        <w:t>List</w:t>
+      </w:r>
+    </w:p>
+    <w:p>
+      <w:r>
+        <w:drawing>
+          <wp:inline distT="0" distB="0" distL="0" distR="0" wp14:anchorId="65324E0D" wp14:editId="5B3BE6F0">
+            <wp:extent cx="5731510" cy="1422400"/>
+            <wp:effectExtent l="0" t="0" r="2540" b="6350"/>
+            <wp:docPr id="1381126373" name="Picture 1" descr="A screen shot of a computer code&#10;&#10;Description automatically generated with low confidence"/>
+            <wp:cNvGraphicFramePr>
+              <a:graphicFrameLocks xmlns:a="http://schemas.openxmlformats.org/drawingml/2006/main" noChangeAspect="1"/>
+            </wp:cNvGraphicFramePr>
+            <a:graphic xmlns:a="http://schemas.openxmlformats.org/drawingml/2006/main">
+              <a:graphicData uri="http://schemas.openxmlformats.org/drawingml/2006/picture">
+                <pic:pic xmlns:pic="http://schemas.openxmlformats.org/drawingml/2006/picture">
+                  <pic:nvPicPr>
+                    <pic:cNvPr id="1381126373" name="Picture 1" descr="A screen shot of a computer code&#10;&#10;Description automatically generated with low confidence"/>
+                    <pic:cNvPicPr/>
+                  </pic:nvPicPr>
+                  <pic:blipFill>
+                    <a:blip r:embed="rId18"/>
+                    <a:stretch>
+                      <a:fillRect/>
+                    </a:stretch>
+                  </pic:blipFill>
+                  <pic:spPr>
+                    <a:xfrm>
+                      <a:off x="0" y="0"/>
+                      <a:ext cx="5731510" cy="1422400"/>
+                    </a:xfrm>
+                    <a:prstGeom prst="rect">
+                      <a:avLst/>
+                    </a:prstGeom>
+                  </pic:spPr>
+                </pic:pic>
+              </a:graphicData>
+            </a:graphic>
+          </wp:inline>
+        </w:drawing>
+      </w:r>
+    </w:p>
+    <w:p>
+      <w:pPr>
+        <w:pStyle w:val="ListParagraph"/>
+        <w:numPr>
+          <w:ilvl w:val="0"/>
+          <w:numId w:val="38"/>
+        </w:numPr>
+      </w:pPr>
+      <w:r>
+        <w:t>Creating a component</w:t>
+      </w:r>
+    </w:p>
+    <w:p>
+      <w:r>
+        <w:drawing>
+          <wp:inline distT="0" distB="0" distL="0" distR="0" wp14:anchorId="7B630404" wp14:editId="209E0ACF">
+            <wp:extent cx="4781796" cy="1124008"/>
+            <wp:effectExtent l="0" t="0" r="0" b="0"/>
+            <wp:docPr id="239027847" name="Picture 1"/>
+            <wp:cNvGraphicFramePr>
+              <a:graphicFrameLocks xmlns:a="http://schemas.openxmlformats.org/drawingml/2006/main" noChangeAspect="1"/>
+            </wp:cNvGraphicFramePr>
+            <a:graphic xmlns:a="http://schemas.openxmlformats.org/drawingml/2006/main">
+              <a:graphicData uri="http://schemas.openxmlformats.org/drawingml/2006/picture">
+                <pic:pic xmlns:pic="http://schemas.openxmlformats.org/drawingml/2006/picture">
+                  <pic:nvPicPr>
+                    <pic:cNvPr id="239027847" name=""/>
+                    <pic:cNvPicPr/>
+                  </pic:nvPicPr>
+                  <pic:blipFill>
+                    <a:blip r:embed="rId19"/>
+                    <a:stretch>
+                      <a:fillRect/>
+                    </a:stretch>
+                  </pic:blipFill>
+                  <pic:spPr>
+                    <a:xfrm>
+                      <a:off x="0" y="0"/>
+                      <a:ext cx="4781796" cy="1124008"/>
+                    </a:xfrm>
+                    <a:prstGeom prst="rect">
+                      <a:avLst/>
+                    </a:prstGeom>
+                  </pic:spPr>
+                </pic:pic>
+              </a:graphicData>
+            </a:graphic>
+          </wp:inline>
+        </w:drawing>
+      </w:r>
+    </w:p>
+    <w:p>
+      <w:pPr>
+        <w:pStyle w:val="Heading3"/>
+      </w:pPr>
+      <w:r>
+        <w:t>Props and States</w:t>
+      </w:r>
+    </w:p>
+    <w:p>
+      <w:pPr>
+        <w:pStyle w:val="ListParagraph"/>
+        <w:numPr>
+          <w:ilvl w:val="0"/>
+          <w:numId w:val="38"/>
+        </w:numPr>
+      </w:pPr>
+      <w:r>
+        <w:t>Props: Read only, passed from component to component.</w:t>
+      </w:r>
+    </w:p>
+    <w:p>
+      <w:pPr>
+        <w:pStyle w:val="ListParagraph"/>
+        <w:numPr>
+          <w:ilvl w:val="0"/>
+          <w:numId w:val="38"/>
+        </w:numPr>
+      </w:pPr>
+      <w:r>
+        <w:t>States: Can be modified, state is kept per component.</w:t>
+      </w:r>
+    </w:p>
+    <w:p>
+      <w:pPr>
+        <w:pStyle w:val="ListParagraph"/>
+        <w:numPr>
+          <w:ilvl w:val="0"/>
+          <w:numId w:val="38"/>
+        </w:numPr>
+      </w:pPr>
+      <w:r>
+        <w:t>this.state() for a component’s state.</w:t>
+      </w:r>
+    </w:p>
+    <w:p>
+      <w:pPr>
+        <w:pStyle w:val="ListParagraph"/>
+        <w:numPr>
+          <w:ilvl w:val="0"/>
+          <w:numId w:val="38"/>
+        </w:numPr>
+      </w:pPr>
+      <w:r>
+        <w:t>this.setState() to set a component’s state.</w:t>
+      </w:r>
+    </w:p>
     <w:sectPr>
       <w:pgSz w:w="11906" w:h="16838"/>
       <w:pgMar w:top="1440" w:right="1440" w:bottom="1440" w:left="1440" w:header="708" w:footer="708" w:gutter="0"/>
@@ -2355,6 +3193,345 @@
     </w:lvl>
   </w:abstractNum>
   <w:abstractNum w:abstractNumId="1" w15:restartNumberingAfterBreak="0">
+    <w:nsid w:val="12A87B99"/>
+    <w:multiLevelType w:val="hybridMultilevel"/>
+    <w:tmpl w:val="23A6E6C4"/>
+    <w:lvl w:ilvl="0" w:tplc="14090001">
+      <w:start w:val="1"/>
+      <w:numFmt w:val="bullet"/>
+      <w:lvlText w:val=""/>
+      <w:lvlJc w:val="left"/>
+      <w:pPr>
+        <w:ind w:left="720" w:hanging="360"/>
+      </w:pPr>
+      <w:rPr>
+        <w:rFonts w:ascii="Symbol" w:hAnsi="Symbol" w:hint="default"/>
+      </w:rPr>
+    </w:lvl>
+    <w:lvl w:ilvl="1" w:tplc="14090003" w:tentative="1">
+      <w:start w:val="1"/>
+      <w:numFmt w:val="bullet"/>
+      <w:lvlText w:val="o"/>
+      <w:lvlJc w:val="left"/>
+      <w:pPr>
+        <w:ind w:left="1440" w:hanging="360"/>
+      </w:pPr>
+      <w:rPr>
+        <w:rFonts w:ascii="Courier New" w:hAnsi="Courier New" w:cs="Courier New" w:hint="default"/>
+      </w:rPr>
+    </w:lvl>
+    <w:lvl w:ilvl="2" w:tplc="14090005" w:tentative="1">
+      <w:start w:val="1"/>
+      <w:numFmt w:val="bullet"/>
+      <w:lvlText w:val=""/>
+      <w:lvlJc w:val="left"/>
+      <w:pPr>
+        <w:ind w:left="2160" w:hanging="360"/>
+      </w:pPr>
+      <w:rPr>
+        <w:rFonts w:ascii="Wingdings" w:hAnsi="Wingdings" w:hint="default"/>
+      </w:rPr>
+    </w:lvl>
+    <w:lvl w:ilvl="3" w:tplc="14090001" w:tentative="1">
+      <w:start w:val="1"/>
+      <w:numFmt w:val="bullet"/>
+      <w:lvlText w:val=""/>
+      <w:lvlJc w:val="left"/>
+      <w:pPr>
+        <w:ind w:left="2880" w:hanging="360"/>
+      </w:pPr>
+      <w:rPr>
+        <w:rFonts w:ascii="Symbol" w:hAnsi="Symbol" w:hint="default"/>
+      </w:rPr>
+    </w:lvl>
+    <w:lvl w:ilvl="4" w:tplc="14090003" w:tentative="1">
+      <w:start w:val="1"/>
+      <w:numFmt w:val="bullet"/>
+      <w:lvlText w:val="o"/>
+      <w:lvlJc w:val="left"/>
+      <w:pPr>
+        <w:ind w:left="3600" w:hanging="360"/>
+      </w:pPr>
+      <w:rPr>
+        <w:rFonts w:ascii="Courier New" w:hAnsi="Courier New" w:cs="Courier New" w:hint="default"/>
+      </w:rPr>
+    </w:lvl>
+    <w:lvl w:ilvl="5" w:tplc="14090005" w:tentative="1">
+      <w:start w:val="1"/>
+      <w:numFmt w:val="bullet"/>
+      <w:lvlText w:val=""/>
+      <w:lvlJc w:val="left"/>
+      <w:pPr>
+        <w:ind w:left="4320" w:hanging="360"/>
+      </w:pPr>
+      <w:rPr>
+        <w:rFonts w:ascii="Wingdings" w:hAnsi="Wingdings" w:hint="default"/>
+      </w:rPr>
+    </w:lvl>
+    <w:lvl w:ilvl="6" w:tplc="14090001" w:tentative="1">
+      <w:start w:val="1"/>
+      <w:numFmt w:val="bullet"/>
+      <w:lvlText w:val=""/>
+      <w:lvlJc w:val="left"/>
+      <w:pPr>
+        <w:ind w:left="5040" w:hanging="360"/>
+      </w:pPr>
+      <w:rPr>
+        <w:rFonts w:ascii="Symbol" w:hAnsi="Symbol" w:hint="default"/>
+      </w:rPr>
+    </w:lvl>
+    <w:lvl w:ilvl="7" w:tplc="14090003" w:tentative="1">
+      <w:start w:val="1"/>
+      <w:numFmt w:val="bullet"/>
+      <w:lvlText w:val="o"/>
+      <w:lvlJc w:val="left"/>
+      <w:pPr>
+        <w:ind w:left="5760" w:hanging="360"/>
+      </w:pPr>
+      <w:rPr>
+        <w:rFonts w:ascii="Courier New" w:hAnsi="Courier New" w:cs="Courier New" w:hint="default"/>
+      </w:rPr>
+    </w:lvl>
+    <w:lvl w:ilvl="8" w:tplc="14090005" w:tentative="1">
+      <w:start w:val="1"/>
+      <w:numFmt w:val="bullet"/>
+      <w:lvlText w:val=""/>
+      <w:lvlJc w:val="left"/>
+      <w:pPr>
+        <w:ind w:left="6480" w:hanging="360"/>
+      </w:pPr>
+      <w:rPr>
+        <w:rFonts w:ascii="Wingdings" w:hAnsi="Wingdings" w:hint="default"/>
+      </w:rPr>
+    </w:lvl>
+  </w:abstractNum>
+  <w:abstractNum w:abstractNumId="2" w15:restartNumberingAfterBreak="0">
+    <w:nsid w:val="1518783D"/>
+    <w:multiLevelType w:val="hybridMultilevel"/>
+    <w:tmpl w:val="FCBA2CD2"/>
+    <w:lvl w:ilvl="0" w:tplc="14090001">
+      <w:start w:val="1"/>
+      <w:numFmt w:val="bullet"/>
+      <w:lvlText w:val=""/>
+      <w:lvlJc w:val="left"/>
+      <w:pPr>
+        <w:ind w:left="720" w:hanging="360"/>
+      </w:pPr>
+      <w:rPr>
+        <w:rFonts w:ascii="Symbol" w:hAnsi="Symbol" w:hint="default"/>
+      </w:rPr>
+    </w:lvl>
+    <w:lvl w:ilvl="1" w:tplc="14090003" w:tentative="1">
+      <w:start w:val="1"/>
+      <w:numFmt w:val="bullet"/>
+      <w:lvlText w:val="o"/>
+      <w:lvlJc w:val="left"/>
+      <w:pPr>
+        <w:ind w:left="1440" w:hanging="360"/>
+      </w:pPr>
+      <w:rPr>
+        <w:rFonts w:ascii="Courier New" w:hAnsi="Courier New" w:cs="Courier New" w:hint="default"/>
+      </w:rPr>
+    </w:lvl>
+    <w:lvl w:ilvl="2" w:tplc="14090005" w:tentative="1">
+      <w:start w:val="1"/>
+      <w:numFmt w:val="bullet"/>
+      <w:lvlText w:val=""/>
+      <w:lvlJc w:val="left"/>
+      <w:pPr>
+        <w:ind w:left="2160" w:hanging="360"/>
+      </w:pPr>
+      <w:rPr>
+        <w:rFonts w:ascii="Wingdings" w:hAnsi="Wingdings" w:hint="default"/>
+      </w:rPr>
+    </w:lvl>
+    <w:lvl w:ilvl="3" w:tplc="14090001" w:tentative="1">
+      <w:start w:val="1"/>
+      <w:numFmt w:val="bullet"/>
+      <w:lvlText w:val=""/>
+      <w:lvlJc w:val="left"/>
+      <w:pPr>
+        <w:ind w:left="2880" w:hanging="360"/>
+      </w:pPr>
+      <w:rPr>
+        <w:rFonts w:ascii="Symbol" w:hAnsi="Symbol" w:hint="default"/>
+      </w:rPr>
+    </w:lvl>
+    <w:lvl w:ilvl="4" w:tplc="14090003" w:tentative="1">
+      <w:start w:val="1"/>
+      <w:numFmt w:val="bullet"/>
+      <w:lvlText w:val="o"/>
+      <w:lvlJc w:val="left"/>
+      <w:pPr>
+        <w:ind w:left="3600" w:hanging="360"/>
+      </w:pPr>
+      <w:rPr>
+        <w:rFonts w:ascii="Courier New" w:hAnsi="Courier New" w:cs="Courier New" w:hint="default"/>
+      </w:rPr>
+    </w:lvl>
+    <w:lvl w:ilvl="5" w:tplc="14090005" w:tentative="1">
+      <w:start w:val="1"/>
+      <w:numFmt w:val="bullet"/>
+      <w:lvlText w:val=""/>
+      <w:lvlJc w:val="left"/>
+      <w:pPr>
+        <w:ind w:left="4320" w:hanging="360"/>
+      </w:pPr>
+      <w:rPr>
+        <w:rFonts w:ascii="Wingdings" w:hAnsi="Wingdings" w:hint="default"/>
+      </w:rPr>
+    </w:lvl>
+    <w:lvl w:ilvl="6" w:tplc="14090001" w:tentative="1">
+      <w:start w:val="1"/>
+      <w:numFmt w:val="bullet"/>
+      <w:lvlText w:val=""/>
+      <w:lvlJc w:val="left"/>
+      <w:pPr>
+        <w:ind w:left="5040" w:hanging="360"/>
+      </w:pPr>
+      <w:rPr>
+        <w:rFonts w:ascii="Symbol" w:hAnsi="Symbol" w:hint="default"/>
+      </w:rPr>
+    </w:lvl>
+    <w:lvl w:ilvl="7" w:tplc="14090003" w:tentative="1">
+      <w:start w:val="1"/>
+      <w:numFmt w:val="bullet"/>
+      <w:lvlText w:val="o"/>
+      <w:lvlJc w:val="left"/>
+      <w:pPr>
+        <w:ind w:left="5760" w:hanging="360"/>
+      </w:pPr>
+      <w:rPr>
+        <w:rFonts w:ascii="Courier New" w:hAnsi="Courier New" w:cs="Courier New" w:hint="default"/>
+      </w:rPr>
+    </w:lvl>
+    <w:lvl w:ilvl="8" w:tplc="14090005" w:tentative="1">
+      <w:start w:val="1"/>
+      <w:numFmt w:val="bullet"/>
+      <w:lvlText w:val=""/>
+      <w:lvlJc w:val="left"/>
+      <w:pPr>
+        <w:ind w:left="6480" w:hanging="360"/>
+      </w:pPr>
+      <w:rPr>
+        <w:rFonts w:ascii="Wingdings" w:hAnsi="Wingdings" w:hint="default"/>
+      </w:rPr>
+    </w:lvl>
+  </w:abstractNum>
+  <w:abstractNum w:abstractNumId="3" w15:restartNumberingAfterBreak="0">
+    <w:nsid w:val="16267438"/>
+    <w:multiLevelType w:val="hybridMultilevel"/>
+    <w:tmpl w:val="9758B316"/>
+    <w:lvl w:ilvl="0" w:tplc="14090001">
+      <w:start w:val="1"/>
+      <w:numFmt w:val="bullet"/>
+      <w:lvlText w:val=""/>
+      <w:lvlJc w:val="left"/>
+      <w:pPr>
+        <w:ind w:left="720" w:hanging="360"/>
+      </w:pPr>
+      <w:rPr>
+        <w:rFonts w:ascii="Symbol" w:hAnsi="Symbol" w:hint="default"/>
+      </w:rPr>
+    </w:lvl>
+    <w:lvl w:ilvl="1" w:tplc="14090003" w:tentative="1">
+      <w:start w:val="1"/>
+      <w:numFmt w:val="bullet"/>
+      <w:lvlText w:val="o"/>
+      <w:lvlJc w:val="left"/>
+      <w:pPr>
+        <w:ind w:left="1440" w:hanging="360"/>
+      </w:pPr>
+      <w:rPr>
+        <w:rFonts w:ascii="Courier New" w:hAnsi="Courier New" w:cs="Courier New" w:hint="default"/>
+      </w:rPr>
+    </w:lvl>
+    <w:lvl w:ilvl="2" w:tplc="14090005" w:tentative="1">
+      <w:start w:val="1"/>
+      <w:numFmt w:val="bullet"/>
+      <w:lvlText w:val=""/>
+      <w:lvlJc w:val="left"/>
+      <w:pPr>
+        <w:ind w:left="2160" w:hanging="360"/>
+      </w:pPr>
+      <w:rPr>
+        <w:rFonts w:ascii="Wingdings" w:hAnsi="Wingdings" w:hint="default"/>
+      </w:rPr>
+    </w:lvl>
+    <w:lvl w:ilvl="3" w:tplc="14090001" w:tentative="1">
+      <w:start w:val="1"/>
+      <w:numFmt w:val="bullet"/>
+      <w:lvlText w:val=""/>
+      <w:lvlJc w:val="left"/>
+      <w:pPr>
+        <w:ind w:left="2880" w:hanging="360"/>
+      </w:pPr>
+      <w:rPr>
+        <w:rFonts w:ascii="Symbol" w:hAnsi="Symbol" w:hint="default"/>
+      </w:rPr>
+    </w:lvl>
+    <w:lvl w:ilvl="4" w:tplc="14090003" w:tentative="1">
+      <w:start w:val="1"/>
+      <w:numFmt w:val="bullet"/>
+      <w:lvlText w:val="o"/>
+      <w:lvlJc w:val="left"/>
+      <w:pPr>
+        <w:ind w:left="3600" w:hanging="360"/>
+      </w:pPr>
+      <w:rPr>
+        <w:rFonts w:ascii="Courier New" w:hAnsi="Courier New" w:cs="Courier New" w:hint="default"/>
+      </w:rPr>
+    </w:lvl>
+    <w:lvl w:ilvl="5" w:tplc="14090005" w:tentative="1">
+      <w:start w:val="1"/>
+      <w:numFmt w:val="bullet"/>
+      <w:lvlText w:val=""/>
+      <w:lvlJc w:val="left"/>
+      <w:pPr>
+        <w:ind w:left="4320" w:hanging="360"/>
+      </w:pPr>
+      <w:rPr>
+        <w:rFonts w:ascii="Wingdings" w:hAnsi="Wingdings" w:hint="default"/>
+      </w:rPr>
+    </w:lvl>
+    <w:lvl w:ilvl="6" w:tplc="14090001" w:tentative="1">
+      <w:start w:val="1"/>
+      <w:numFmt w:val="bullet"/>
+      <w:lvlText w:val=""/>
+      <w:lvlJc w:val="left"/>
+      <w:pPr>
+        <w:ind w:left="5040" w:hanging="360"/>
+      </w:pPr>
+      <w:rPr>
+        <w:rFonts w:ascii="Symbol" w:hAnsi="Symbol" w:hint="default"/>
+      </w:rPr>
+    </w:lvl>
+    <w:lvl w:ilvl="7" w:tplc="14090003" w:tentative="1">
+      <w:start w:val="1"/>
+      <w:numFmt w:val="bullet"/>
+      <w:lvlText w:val="o"/>
+      <w:lvlJc w:val="left"/>
+      <w:pPr>
+        <w:ind w:left="5760" w:hanging="360"/>
+      </w:pPr>
+      <w:rPr>
+        <w:rFonts w:ascii="Courier New" w:hAnsi="Courier New" w:cs="Courier New" w:hint="default"/>
+      </w:rPr>
+    </w:lvl>
+    <w:lvl w:ilvl="8" w:tplc="14090005" w:tentative="1">
+      <w:start w:val="1"/>
+      <w:numFmt w:val="bullet"/>
+      <w:lvlText w:val=""/>
+      <w:lvlJc w:val="left"/>
+      <w:pPr>
+        <w:ind w:left="6480" w:hanging="360"/>
+      </w:pPr>
+      <w:rPr>
+        <w:rFonts w:ascii="Wingdings" w:hAnsi="Wingdings" w:hint="default"/>
+      </w:rPr>
+    </w:lvl>
+  </w:abstractNum>
+  <w:abstractNum w:abstractNumId="4" w15:restartNumberingAfterBreak="0">
     <w:nsid w:val="169579D8"/>
     <w:multiLevelType w:val="hybridMultilevel"/>
     <w:tmpl w:val="66347696"/>
@@ -2467,7 +3644,7 @@
       </w:rPr>
     </w:lvl>
   </w:abstractNum>
-  <w:abstractNum w:abstractNumId="2" w15:restartNumberingAfterBreak="0">
+  <w:abstractNum w:abstractNumId="5" w15:restartNumberingAfterBreak="0">
     <w:nsid w:val="17083A7E"/>
     <w:multiLevelType w:val="hybridMultilevel"/>
     <w:tmpl w:val="F04E957C"/>
@@ -2580,7 +3757,233 @@
       </w:rPr>
     </w:lvl>
   </w:abstractNum>
-  <w:abstractNum w:abstractNumId="3" w15:restartNumberingAfterBreak="0">
+  <w:abstractNum w:abstractNumId="6" w15:restartNumberingAfterBreak="0">
+    <w:nsid w:val="198F460A"/>
+    <w:multiLevelType w:val="hybridMultilevel"/>
+    <w:tmpl w:val="7084D5FA"/>
+    <w:lvl w:ilvl="0" w:tplc="14090001">
+      <w:start w:val="1"/>
+      <w:numFmt w:val="bullet"/>
+      <w:lvlText w:val=""/>
+      <w:lvlJc w:val="left"/>
+      <w:pPr>
+        <w:ind w:left="720" w:hanging="360"/>
+      </w:pPr>
+      <w:rPr>
+        <w:rFonts w:ascii="Symbol" w:hAnsi="Symbol" w:hint="default"/>
+      </w:rPr>
+    </w:lvl>
+    <w:lvl w:ilvl="1" w:tplc="14090003" w:tentative="1">
+      <w:start w:val="1"/>
+      <w:numFmt w:val="bullet"/>
+      <w:lvlText w:val="o"/>
+      <w:lvlJc w:val="left"/>
+      <w:pPr>
+        <w:ind w:left="1440" w:hanging="360"/>
+      </w:pPr>
+      <w:rPr>
+        <w:rFonts w:ascii="Courier New" w:hAnsi="Courier New" w:cs="Courier New" w:hint="default"/>
+      </w:rPr>
+    </w:lvl>
+    <w:lvl w:ilvl="2" w:tplc="14090005" w:tentative="1">
+      <w:start w:val="1"/>
+      <w:numFmt w:val="bullet"/>
+      <w:lvlText w:val=""/>
+      <w:lvlJc w:val="left"/>
+      <w:pPr>
+        <w:ind w:left="2160" w:hanging="360"/>
+      </w:pPr>
+      <w:rPr>
+        <w:rFonts w:ascii="Wingdings" w:hAnsi="Wingdings" w:hint="default"/>
+      </w:rPr>
+    </w:lvl>
+    <w:lvl w:ilvl="3" w:tplc="14090001" w:tentative="1">
+      <w:start w:val="1"/>
+      <w:numFmt w:val="bullet"/>
+      <w:lvlText w:val=""/>
+      <w:lvlJc w:val="left"/>
+      <w:pPr>
+        <w:ind w:left="2880" w:hanging="360"/>
+      </w:pPr>
+      <w:rPr>
+        <w:rFonts w:ascii="Symbol" w:hAnsi="Symbol" w:hint="default"/>
+      </w:rPr>
+    </w:lvl>
+    <w:lvl w:ilvl="4" w:tplc="14090003" w:tentative="1">
+      <w:start w:val="1"/>
+      <w:numFmt w:val="bullet"/>
+      <w:lvlText w:val="o"/>
+      <w:lvlJc w:val="left"/>
+      <w:pPr>
+        <w:ind w:left="3600" w:hanging="360"/>
+      </w:pPr>
+      <w:rPr>
+        <w:rFonts w:ascii="Courier New" w:hAnsi="Courier New" w:cs="Courier New" w:hint="default"/>
+      </w:rPr>
+    </w:lvl>
+    <w:lvl w:ilvl="5" w:tplc="14090005" w:tentative="1">
+      <w:start w:val="1"/>
+      <w:numFmt w:val="bullet"/>
+      <w:lvlText w:val=""/>
+      <w:lvlJc w:val="left"/>
+      <w:pPr>
+        <w:ind w:left="4320" w:hanging="360"/>
+      </w:pPr>
+      <w:rPr>
+        <w:rFonts w:ascii="Wingdings" w:hAnsi="Wingdings" w:hint="default"/>
+      </w:rPr>
+    </w:lvl>
+    <w:lvl w:ilvl="6" w:tplc="14090001" w:tentative="1">
+      <w:start w:val="1"/>
+      <w:numFmt w:val="bullet"/>
+      <w:lvlText w:val=""/>
+      <w:lvlJc w:val="left"/>
+      <w:pPr>
+        <w:ind w:left="5040" w:hanging="360"/>
+      </w:pPr>
+      <w:rPr>
+        <w:rFonts w:ascii="Symbol" w:hAnsi="Symbol" w:hint="default"/>
+      </w:rPr>
+    </w:lvl>
+    <w:lvl w:ilvl="7" w:tplc="14090003" w:tentative="1">
+      <w:start w:val="1"/>
+      <w:numFmt w:val="bullet"/>
+      <w:lvlText w:val="o"/>
+      <w:lvlJc w:val="left"/>
+      <w:pPr>
+        <w:ind w:left="5760" w:hanging="360"/>
+      </w:pPr>
+      <w:rPr>
+        <w:rFonts w:ascii="Courier New" w:hAnsi="Courier New" w:cs="Courier New" w:hint="default"/>
+      </w:rPr>
+    </w:lvl>
+    <w:lvl w:ilvl="8" w:tplc="14090005" w:tentative="1">
+      <w:start w:val="1"/>
+      <w:numFmt w:val="bullet"/>
+      <w:lvlText w:val=""/>
+      <w:lvlJc w:val="left"/>
+      <w:pPr>
+        <w:ind w:left="6480" w:hanging="360"/>
+      </w:pPr>
+      <w:rPr>
+        <w:rFonts w:ascii="Wingdings" w:hAnsi="Wingdings" w:hint="default"/>
+      </w:rPr>
+    </w:lvl>
+  </w:abstractNum>
+  <w:abstractNum w:abstractNumId="7" w15:restartNumberingAfterBreak="0">
+    <w:nsid w:val="1A1F43DA"/>
+    <w:multiLevelType w:val="hybridMultilevel"/>
+    <w:tmpl w:val="8C180596"/>
+    <w:lvl w:ilvl="0" w:tplc="14090001">
+      <w:start w:val="1"/>
+      <w:numFmt w:val="bullet"/>
+      <w:lvlText w:val=""/>
+      <w:lvlJc w:val="left"/>
+      <w:pPr>
+        <w:ind w:left="720" w:hanging="360"/>
+      </w:pPr>
+      <w:rPr>
+        <w:rFonts w:ascii="Symbol" w:hAnsi="Symbol" w:hint="default"/>
+      </w:rPr>
+    </w:lvl>
+    <w:lvl w:ilvl="1" w:tplc="14090003" w:tentative="1">
+      <w:start w:val="1"/>
+      <w:numFmt w:val="bullet"/>
+      <w:lvlText w:val="o"/>
+      <w:lvlJc w:val="left"/>
+      <w:pPr>
+        <w:ind w:left="1440" w:hanging="360"/>
+      </w:pPr>
+      <w:rPr>
+        <w:rFonts w:ascii="Courier New" w:hAnsi="Courier New" w:cs="Courier New" w:hint="default"/>
+      </w:rPr>
+    </w:lvl>
+    <w:lvl w:ilvl="2" w:tplc="14090005" w:tentative="1">
+      <w:start w:val="1"/>
+      <w:numFmt w:val="bullet"/>
+      <w:lvlText w:val=""/>
+      <w:lvlJc w:val="left"/>
+      <w:pPr>
+        <w:ind w:left="2160" w:hanging="360"/>
+      </w:pPr>
+      <w:rPr>
+        <w:rFonts w:ascii="Wingdings" w:hAnsi="Wingdings" w:hint="default"/>
+      </w:rPr>
+    </w:lvl>
+    <w:lvl w:ilvl="3" w:tplc="14090001" w:tentative="1">
+      <w:start w:val="1"/>
+      <w:numFmt w:val="bullet"/>
+      <w:lvlText w:val=""/>
+      <w:lvlJc w:val="left"/>
+      <w:pPr>
+        <w:ind w:left="2880" w:hanging="360"/>
+      </w:pPr>
+      <w:rPr>
+        <w:rFonts w:ascii="Symbol" w:hAnsi="Symbol" w:hint="default"/>
+      </w:rPr>
+    </w:lvl>
+    <w:lvl w:ilvl="4" w:tplc="14090003" w:tentative="1">
+      <w:start w:val="1"/>
+      <w:numFmt w:val="bullet"/>
+      <w:lvlText w:val="o"/>
+      <w:lvlJc w:val="left"/>
+      <w:pPr>
+        <w:ind w:left="3600" w:hanging="360"/>
+      </w:pPr>
+      <w:rPr>
+        <w:rFonts w:ascii="Courier New" w:hAnsi="Courier New" w:cs="Courier New" w:hint="default"/>
+      </w:rPr>
+    </w:lvl>
+    <w:lvl w:ilvl="5" w:tplc="14090005" w:tentative="1">
+      <w:start w:val="1"/>
+      <w:numFmt w:val="bullet"/>
+      <w:lvlText w:val=""/>
+      <w:lvlJc w:val="left"/>
+      <w:pPr>
+        <w:ind w:left="4320" w:hanging="360"/>
+      </w:pPr>
+      <w:rPr>
+        <w:rFonts w:ascii="Wingdings" w:hAnsi="Wingdings" w:hint="default"/>
+      </w:rPr>
+    </w:lvl>
+    <w:lvl w:ilvl="6" w:tplc="14090001" w:tentative="1">
+      <w:start w:val="1"/>
+      <w:numFmt w:val="bullet"/>
+      <w:lvlText w:val=""/>
+      <w:lvlJc w:val="left"/>
+      <w:pPr>
+        <w:ind w:left="5040" w:hanging="360"/>
+      </w:pPr>
+      <w:rPr>
+        <w:rFonts w:ascii="Symbol" w:hAnsi="Symbol" w:hint="default"/>
+      </w:rPr>
+    </w:lvl>
+    <w:lvl w:ilvl="7" w:tplc="14090003" w:tentative="1">
+      <w:start w:val="1"/>
+      <w:numFmt w:val="bullet"/>
+      <w:lvlText w:val="o"/>
+      <w:lvlJc w:val="left"/>
+      <w:pPr>
+        <w:ind w:left="5760" w:hanging="360"/>
+      </w:pPr>
+      <w:rPr>
+        <w:rFonts w:ascii="Courier New" w:hAnsi="Courier New" w:cs="Courier New" w:hint="default"/>
+      </w:rPr>
+    </w:lvl>
+    <w:lvl w:ilvl="8" w:tplc="14090005" w:tentative="1">
+      <w:start w:val="1"/>
+      <w:numFmt w:val="bullet"/>
+      <w:lvlText w:val=""/>
+      <w:lvlJc w:val="left"/>
+      <w:pPr>
+        <w:ind w:left="6480" w:hanging="360"/>
+      </w:pPr>
+      <w:rPr>
+        <w:rFonts w:ascii="Wingdings" w:hAnsi="Wingdings" w:hint="default"/>
+      </w:rPr>
+    </w:lvl>
+  </w:abstractNum>
+  <w:abstractNum w:abstractNumId="8" w15:restartNumberingAfterBreak="0">
     <w:nsid w:val="1C3C6D0D"/>
     <w:multiLevelType w:val="hybridMultilevel"/>
     <w:tmpl w:val="9B3CEFF0"/>
@@ -2693,7 +4096,7 @@
       </w:rPr>
     </w:lvl>
   </w:abstractNum>
-  <w:abstractNum w:abstractNumId="4" w15:restartNumberingAfterBreak="0">
+  <w:abstractNum w:abstractNumId="9" w15:restartNumberingAfterBreak="0">
     <w:nsid w:val="1D4D56DF"/>
     <w:multiLevelType w:val="hybridMultilevel"/>
     <w:tmpl w:val="F35EE70A"/>
@@ -2806,7 +4209,7 @@
       </w:rPr>
     </w:lvl>
   </w:abstractNum>
-  <w:abstractNum w:abstractNumId="5" w15:restartNumberingAfterBreak="0">
+  <w:abstractNum w:abstractNumId="10" w15:restartNumberingAfterBreak="0">
     <w:nsid w:val="26D75224"/>
     <w:multiLevelType w:val="hybridMultilevel"/>
     <w:tmpl w:val="E5989230"/>
@@ -2919,7 +4322,7 @@
       </w:rPr>
     </w:lvl>
   </w:abstractNum>
-  <w:abstractNum w:abstractNumId="6" w15:restartNumberingAfterBreak="0">
+  <w:abstractNum w:abstractNumId="11" w15:restartNumberingAfterBreak="0">
     <w:nsid w:val="26FE2B4B"/>
     <w:multiLevelType w:val="hybridMultilevel"/>
     <w:tmpl w:val="2E304D80"/>
@@ -3032,7 +4435,7 @@
       </w:rPr>
     </w:lvl>
   </w:abstractNum>
-  <w:abstractNum w:abstractNumId="7" w15:restartNumberingAfterBreak="0">
+  <w:abstractNum w:abstractNumId="12" w15:restartNumberingAfterBreak="0">
     <w:nsid w:val="32FC2960"/>
     <w:multiLevelType w:val="hybridMultilevel"/>
     <w:tmpl w:val="2A86CC46"/>
@@ -3145,7 +4548,7 @@
       </w:rPr>
     </w:lvl>
   </w:abstractNum>
-  <w:abstractNum w:abstractNumId="8" w15:restartNumberingAfterBreak="0">
+  <w:abstractNum w:abstractNumId="13" w15:restartNumberingAfterBreak="0">
     <w:nsid w:val="381426BA"/>
     <w:multiLevelType w:val="hybridMultilevel"/>
     <w:tmpl w:val="678A704E"/>
@@ -3258,7 +4661,7 @@
       </w:rPr>
     </w:lvl>
   </w:abstractNum>
-  <w:abstractNum w:abstractNumId="9" w15:restartNumberingAfterBreak="0">
+  <w:abstractNum w:abstractNumId="14" w15:restartNumberingAfterBreak="0">
     <w:nsid w:val="3A1E55B5"/>
     <w:multiLevelType w:val="hybridMultilevel"/>
     <w:tmpl w:val="809679F2"/>
@@ -3371,7 +4774,7 @@
       </w:rPr>
     </w:lvl>
   </w:abstractNum>
-  <w:abstractNum w:abstractNumId="10" w15:restartNumberingAfterBreak="0">
+  <w:abstractNum w:abstractNumId="15" w15:restartNumberingAfterBreak="0">
     <w:nsid w:val="3C6D739A"/>
     <w:multiLevelType w:val="hybridMultilevel"/>
     <w:tmpl w:val="4A5ABFFC"/>
@@ -3484,7 +4887,233 @@
       </w:rPr>
     </w:lvl>
   </w:abstractNum>
-  <w:abstractNum w:abstractNumId="11" w15:restartNumberingAfterBreak="0">
+  <w:abstractNum w:abstractNumId="16" w15:restartNumberingAfterBreak="0">
+    <w:nsid w:val="3F747B1B"/>
+    <w:multiLevelType w:val="hybridMultilevel"/>
+    <w:tmpl w:val="609CB3F6"/>
+    <w:lvl w:ilvl="0" w:tplc="14090001">
+      <w:start w:val="1"/>
+      <w:numFmt w:val="bullet"/>
+      <w:lvlText w:val=""/>
+      <w:lvlJc w:val="left"/>
+      <w:pPr>
+        <w:ind w:left="1080" w:hanging="360"/>
+      </w:pPr>
+      <w:rPr>
+        <w:rFonts w:ascii="Symbol" w:hAnsi="Symbol" w:hint="default"/>
+      </w:rPr>
+    </w:lvl>
+    <w:lvl w:ilvl="1" w:tplc="14090003" w:tentative="1">
+      <w:start w:val="1"/>
+      <w:numFmt w:val="bullet"/>
+      <w:lvlText w:val="o"/>
+      <w:lvlJc w:val="left"/>
+      <w:pPr>
+        <w:ind w:left="1800" w:hanging="360"/>
+      </w:pPr>
+      <w:rPr>
+        <w:rFonts w:ascii="Courier New" w:hAnsi="Courier New" w:cs="Courier New" w:hint="default"/>
+      </w:rPr>
+    </w:lvl>
+    <w:lvl w:ilvl="2" w:tplc="14090005" w:tentative="1">
+      <w:start w:val="1"/>
+      <w:numFmt w:val="bullet"/>
+      <w:lvlText w:val=""/>
+      <w:lvlJc w:val="left"/>
+      <w:pPr>
+        <w:ind w:left="2520" w:hanging="360"/>
+      </w:pPr>
+      <w:rPr>
+        <w:rFonts w:ascii="Wingdings" w:hAnsi="Wingdings" w:hint="default"/>
+      </w:rPr>
+    </w:lvl>
+    <w:lvl w:ilvl="3" w:tplc="14090001" w:tentative="1">
+      <w:start w:val="1"/>
+      <w:numFmt w:val="bullet"/>
+      <w:lvlText w:val=""/>
+      <w:lvlJc w:val="left"/>
+      <w:pPr>
+        <w:ind w:left="3240" w:hanging="360"/>
+      </w:pPr>
+      <w:rPr>
+        <w:rFonts w:ascii="Symbol" w:hAnsi="Symbol" w:hint="default"/>
+      </w:rPr>
+    </w:lvl>
+    <w:lvl w:ilvl="4" w:tplc="14090003" w:tentative="1">
+      <w:start w:val="1"/>
+      <w:numFmt w:val="bullet"/>
+      <w:lvlText w:val="o"/>
+      <w:lvlJc w:val="left"/>
+      <w:pPr>
+        <w:ind w:left="3960" w:hanging="360"/>
+      </w:pPr>
+      <w:rPr>
+        <w:rFonts w:ascii="Courier New" w:hAnsi="Courier New" w:cs="Courier New" w:hint="default"/>
+      </w:rPr>
+    </w:lvl>
+    <w:lvl w:ilvl="5" w:tplc="14090005" w:tentative="1">
+      <w:start w:val="1"/>
+      <w:numFmt w:val="bullet"/>
+      <w:lvlText w:val=""/>
+      <w:lvlJc w:val="left"/>
+      <w:pPr>
+        <w:ind w:left="4680" w:hanging="360"/>
+      </w:pPr>
+      <w:rPr>
+        <w:rFonts w:ascii="Wingdings" w:hAnsi="Wingdings" w:hint="default"/>
+      </w:rPr>
+    </w:lvl>
+    <w:lvl w:ilvl="6" w:tplc="14090001" w:tentative="1">
+      <w:start w:val="1"/>
+      <w:numFmt w:val="bullet"/>
+      <w:lvlText w:val=""/>
+      <w:lvlJc w:val="left"/>
+      <w:pPr>
+        <w:ind w:left="5400" w:hanging="360"/>
+      </w:pPr>
+      <w:rPr>
+        <w:rFonts w:ascii="Symbol" w:hAnsi="Symbol" w:hint="default"/>
+      </w:rPr>
+    </w:lvl>
+    <w:lvl w:ilvl="7" w:tplc="14090003" w:tentative="1">
+      <w:start w:val="1"/>
+      <w:numFmt w:val="bullet"/>
+      <w:lvlText w:val="o"/>
+      <w:lvlJc w:val="left"/>
+      <w:pPr>
+        <w:ind w:left="6120" w:hanging="360"/>
+      </w:pPr>
+      <w:rPr>
+        <w:rFonts w:ascii="Courier New" w:hAnsi="Courier New" w:cs="Courier New" w:hint="default"/>
+      </w:rPr>
+    </w:lvl>
+    <w:lvl w:ilvl="8" w:tplc="14090005" w:tentative="1">
+      <w:start w:val="1"/>
+      <w:numFmt w:val="bullet"/>
+      <w:lvlText w:val=""/>
+      <w:lvlJc w:val="left"/>
+      <w:pPr>
+        <w:ind w:left="6840" w:hanging="360"/>
+      </w:pPr>
+      <w:rPr>
+        <w:rFonts w:ascii="Wingdings" w:hAnsi="Wingdings" w:hint="default"/>
+      </w:rPr>
+    </w:lvl>
+  </w:abstractNum>
+  <w:abstractNum w:abstractNumId="17" w15:restartNumberingAfterBreak="0">
+    <w:nsid w:val="43E447D5"/>
+    <w:multiLevelType w:val="hybridMultilevel"/>
+    <w:tmpl w:val="9CFE6A8E"/>
+    <w:lvl w:ilvl="0" w:tplc="14090001">
+      <w:start w:val="1"/>
+      <w:numFmt w:val="bullet"/>
+      <w:lvlText w:val=""/>
+      <w:lvlJc w:val="left"/>
+      <w:pPr>
+        <w:ind w:left="720" w:hanging="360"/>
+      </w:pPr>
+      <w:rPr>
+        <w:rFonts w:ascii="Symbol" w:hAnsi="Symbol" w:hint="default"/>
+      </w:rPr>
+    </w:lvl>
+    <w:lvl w:ilvl="1" w:tplc="14090003" w:tentative="1">
+      <w:start w:val="1"/>
+      <w:numFmt w:val="bullet"/>
+      <w:lvlText w:val="o"/>
+      <w:lvlJc w:val="left"/>
+      <w:pPr>
+        <w:ind w:left="1440" w:hanging="360"/>
+      </w:pPr>
+      <w:rPr>
+        <w:rFonts w:ascii="Courier New" w:hAnsi="Courier New" w:cs="Courier New" w:hint="default"/>
+      </w:rPr>
+    </w:lvl>
+    <w:lvl w:ilvl="2" w:tplc="14090005" w:tentative="1">
+      <w:start w:val="1"/>
+      <w:numFmt w:val="bullet"/>
+      <w:lvlText w:val=""/>
+      <w:lvlJc w:val="left"/>
+      <w:pPr>
+        <w:ind w:left="2160" w:hanging="360"/>
+      </w:pPr>
+      <w:rPr>
+        <w:rFonts w:ascii="Wingdings" w:hAnsi="Wingdings" w:hint="default"/>
+      </w:rPr>
+    </w:lvl>
+    <w:lvl w:ilvl="3" w:tplc="14090001" w:tentative="1">
+      <w:start w:val="1"/>
+      <w:numFmt w:val="bullet"/>
+      <w:lvlText w:val=""/>
+      <w:lvlJc w:val="left"/>
+      <w:pPr>
+        <w:ind w:left="2880" w:hanging="360"/>
+      </w:pPr>
+      <w:rPr>
+        <w:rFonts w:ascii="Symbol" w:hAnsi="Symbol" w:hint="default"/>
+      </w:rPr>
+    </w:lvl>
+    <w:lvl w:ilvl="4" w:tplc="14090003" w:tentative="1">
+      <w:start w:val="1"/>
+      <w:numFmt w:val="bullet"/>
+      <w:lvlText w:val="o"/>
+      <w:lvlJc w:val="left"/>
+      <w:pPr>
+        <w:ind w:left="3600" w:hanging="360"/>
+      </w:pPr>
+      <w:rPr>
+        <w:rFonts w:ascii="Courier New" w:hAnsi="Courier New" w:cs="Courier New" w:hint="default"/>
+      </w:rPr>
+    </w:lvl>
+    <w:lvl w:ilvl="5" w:tplc="14090005" w:tentative="1">
+      <w:start w:val="1"/>
+      <w:numFmt w:val="bullet"/>
+      <w:lvlText w:val=""/>
+      <w:lvlJc w:val="left"/>
+      <w:pPr>
+        <w:ind w:left="4320" w:hanging="360"/>
+      </w:pPr>
+      <w:rPr>
+        <w:rFonts w:ascii="Wingdings" w:hAnsi="Wingdings" w:hint="default"/>
+      </w:rPr>
+    </w:lvl>
+    <w:lvl w:ilvl="6" w:tplc="14090001" w:tentative="1">
+      <w:start w:val="1"/>
+      <w:numFmt w:val="bullet"/>
+      <w:lvlText w:val=""/>
+      <w:lvlJc w:val="left"/>
+      <w:pPr>
+        <w:ind w:left="5040" w:hanging="360"/>
+      </w:pPr>
+      <w:rPr>
+        <w:rFonts w:ascii="Symbol" w:hAnsi="Symbol" w:hint="default"/>
+      </w:rPr>
+    </w:lvl>
+    <w:lvl w:ilvl="7" w:tplc="14090003" w:tentative="1">
+      <w:start w:val="1"/>
+      <w:numFmt w:val="bullet"/>
+      <w:lvlText w:val="o"/>
+      <w:lvlJc w:val="left"/>
+      <w:pPr>
+        <w:ind w:left="5760" w:hanging="360"/>
+      </w:pPr>
+      <w:rPr>
+        <w:rFonts w:ascii="Courier New" w:hAnsi="Courier New" w:cs="Courier New" w:hint="default"/>
+      </w:rPr>
+    </w:lvl>
+    <w:lvl w:ilvl="8" w:tplc="14090005" w:tentative="1">
+      <w:start w:val="1"/>
+      <w:numFmt w:val="bullet"/>
+      <w:lvlText w:val=""/>
+      <w:lvlJc w:val="left"/>
+      <w:pPr>
+        <w:ind w:left="6480" w:hanging="360"/>
+      </w:pPr>
+      <w:rPr>
+        <w:rFonts w:ascii="Wingdings" w:hAnsi="Wingdings" w:hint="default"/>
+      </w:rPr>
+    </w:lvl>
+  </w:abstractNum>
+  <w:abstractNum w:abstractNumId="18" w15:restartNumberingAfterBreak="0">
     <w:nsid w:val="4C4C3CBF"/>
     <w:multiLevelType w:val="hybridMultilevel"/>
     <w:tmpl w:val="76CCF848"/>
@@ -3597,7 +5226,7 @@
       </w:rPr>
     </w:lvl>
   </w:abstractNum>
-  <w:abstractNum w:abstractNumId="12" w15:restartNumberingAfterBreak="0">
+  <w:abstractNum w:abstractNumId="19" w15:restartNumberingAfterBreak="0">
     <w:nsid w:val="4E6C58FE"/>
     <w:multiLevelType w:val="hybridMultilevel"/>
     <w:tmpl w:val="AB4E3B1A"/>
@@ -3710,7 +5339,7 @@
       </w:rPr>
     </w:lvl>
   </w:abstractNum>
-  <w:abstractNum w:abstractNumId="13" w15:restartNumberingAfterBreak="0">
+  <w:abstractNum w:abstractNumId="20" w15:restartNumberingAfterBreak="0">
     <w:nsid w:val="4E8B7974"/>
     <w:multiLevelType w:val="hybridMultilevel"/>
     <w:tmpl w:val="3FE6A602"/>
@@ -3823,7 +5452,7 @@
       </w:rPr>
     </w:lvl>
   </w:abstractNum>
-  <w:abstractNum w:abstractNumId="14" w15:restartNumberingAfterBreak="0">
+  <w:abstractNum w:abstractNumId="21" w15:restartNumberingAfterBreak="0">
     <w:nsid w:val="5978205D"/>
     <w:multiLevelType w:val="hybridMultilevel"/>
     <w:tmpl w:val="203CF414"/>
@@ -3936,7 +5565,7 @@
       </w:rPr>
     </w:lvl>
   </w:abstractNum>
-  <w:abstractNum w:abstractNumId="15" w15:restartNumberingAfterBreak="0">
+  <w:abstractNum w:abstractNumId="22" w15:restartNumberingAfterBreak="0">
     <w:nsid w:val="5F1D27E8"/>
     <w:multiLevelType w:val="hybridMultilevel"/>
     <w:tmpl w:val="C882A1EA"/>
@@ -4049,7 +5678,7 @@
       </w:rPr>
     </w:lvl>
   </w:abstractNum>
-  <w:abstractNum w:abstractNumId="16" w15:restartNumberingAfterBreak="0">
+  <w:abstractNum w:abstractNumId="23" w15:restartNumberingAfterBreak="0">
     <w:nsid w:val="64B65940"/>
     <w:multiLevelType w:val="hybridMultilevel"/>
     <w:tmpl w:val="881653B6"/>
@@ -4162,7 +5791,7 @@
       </w:rPr>
     </w:lvl>
   </w:abstractNum>
-  <w:abstractNum w:abstractNumId="17" w15:restartNumberingAfterBreak="0">
+  <w:abstractNum w:abstractNumId="24" w15:restartNumberingAfterBreak="0">
     <w:nsid w:val="66DC6489"/>
     <w:multiLevelType w:val="hybridMultilevel"/>
     <w:tmpl w:val="52F04578"/>
@@ -4275,7 +5904,7 @@
       </w:rPr>
     </w:lvl>
   </w:abstractNum>
-  <w:abstractNum w:abstractNumId="18" w15:restartNumberingAfterBreak="0">
+  <w:abstractNum w:abstractNumId="25" w15:restartNumberingAfterBreak="0">
     <w:nsid w:val="67863A56"/>
     <w:multiLevelType w:val="hybridMultilevel"/>
     <w:tmpl w:val="55FC3B32"/>
@@ -4388,7 +6017,7 @@
       </w:rPr>
     </w:lvl>
   </w:abstractNum>
-  <w:abstractNum w:abstractNumId="19" w15:restartNumberingAfterBreak="0">
+  <w:abstractNum w:abstractNumId="26" w15:restartNumberingAfterBreak="0">
     <w:nsid w:val="67CC3C2B"/>
     <w:multiLevelType w:val="hybridMultilevel"/>
     <w:tmpl w:val="D89458F0"/>
@@ -4501,7 +6130,7 @@
       </w:rPr>
     </w:lvl>
   </w:abstractNum>
-  <w:abstractNum w:abstractNumId="20" w15:restartNumberingAfterBreak="0">
+  <w:abstractNum w:abstractNumId="27" w15:restartNumberingAfterBreak="0">
     <w:nsid w:val="6B877B00"/>
     <w:multiLevelType w:val="hybridMultilevel"/>
     <w:tmpl w:val="2592B2A0"/>
@@ -4614,7 +6243,120 @@
       </w:rPr>
     </w:lvl>
   </w:abstractNum>
-  <w:abstractNum w:abstractNumId="21" w15:restartNumberingAfterBreak="0">
+  <w:abstractNum w:abstractNumId="28" w15:restartNumberingAfterBreak="0">
+    <w:nsid w:val="6F7A5A39"/>
+    <w:multiLevelType w:val="hybridMultilevel"/>
+    <w:tmpl w:val="E9AAA12A"/>
+    <w:lvl w:ilvl="0" w:tplc="14090001">
+      <w:start w:val="1"/>
+      <w:numFmt w:val="bullet"/>
+      <w:lvlText w:val=""/>
+      <w:lvlJc w:val="left"/>
+      <w:pPr>
+        <w:ind w:left="1080" w:hanging="360"/>
+      </w:pPr>
+      <w:rPr>
+        <w:rFonts w:ascii="Symbol" w:hAnsi="Symbol" w:hint="default"/>
+      </w:rPr>
+    </w:lvl>
+    <w:lvl w:ilvl="1" w:tplc="14090003" w:tentative="1">
+      <w:start w:val="1"/>
+      <w:numFmt w:val="bullet"/>
+      <w:lvlText w:val="o"/>
+      <w:lvlJc w:val="left"/>
+      <w:pPr>
+        <w:ind w:left="1800" w:hanging="360"/>
+      </w:pPr>
+      <w:rPr>
+        <w:rFonts w:ascii="Courier New" w:hAnsi="Courier New" w:cs="Courier New" w:hint="default"/>
+      </w:rPr>
+    </w:lvl>
+    <w:lvl w:ilvl="2" w:tplc="14090005" w:tentative="1">
+      <w:start w:val="1"/>
+      <w:numFmt w:val="bullet"/>
+      <w:lvlText w:val=""/>
+      <w:lvlJc w:val="left"/>
+      <w:pPr>
+        <w:ind w:left="2520" w:hanging="360"/>
+      </w:pPr>
+      <w:rPr>
+        <w:rFonts w:ascii="Wingdings" w:hAnsi="Wingdings" w:hint="default"/>
+      </w:rPr>
+    </w:lvl>
+    <w:lvl w:ilvl="3" w:tplc="14090001" w:tentative="1">
+      <w:start w:val="1"/>
+      <w:numFmt w:val="bullet"/>
+      <w:lvlText w:val=""/>
+      <w:lvlJc w:val="left"/>
+      <w:pPr>
+        <w:ind w:left="3240" w:hanging="360"/>
+      </w:pPr>
+      <w:rPr>
+        <w:rFonts w:ascii="Symbol" w:hAnsi="Symbol" w:hint="default"/>
+      </w:rPr>
+    </w:lvl>
+    <w:lvl w:ilvl="4" w:tplc="14090003" w:tentative="1">
+      <w:start w:val="1"/>
+      <w:numFmt w:val="bullet"/>
+      <w:lvlText w:val="o"/>
+      <w:lvlJc w:val="left"/>
+      <w:pPr>
+        <w:ind w:left="3960" w:hanging="360"/>
+      </w:pPr>
+      <w:rPr>
+        <w:rFonts w:ascii="Courier New" w:hAnsi="Courier New" w:cs="Courier New" w:hint="default"/>
+      </w:rPr>
+    </w:lvl>
+    <w:lvl w:ilvl="5" w:tplc="14090005" w:tentative="1">
+      <w:start w:val="1"/>
+      <w:numFmt w:val="bullet"/>
+      <w:lvlText w:val=""/>
+      <w:lvlJc w:val="left"/>
+      <w:pPr>
+        <w:ind w:left="4680" w:hanging="360"/>
+      </w:pPr>
+      <w:rPr>
+        <w:rFonts w:ascii="Wingdings" w:hAnsi="Wingdings" w:hint="default"/>
+      </w:rPr>
+    </w:lvl>
+    <w:lvl w:ilvl="6" w:tplc="14090001" w:tentative="1">
+      <w:start w:val="1"/>
+      <w:numFmt w:val="bullet"/>
+      <w:lvlText w:val=""/>
+      <w:lvlJc w:val="left"/>
+      <w:pPr>
+        <w:ind w:left="5400" w:hanging="360"/>
+      </w:pPr>
+      <w:rPr>
+        <w:rFonts w:ascii="Symbol" w:hAnsi="Symbol" w:hint="default"/>
+      </w:rPr>
+    </w:lvl>
+    <w:lvl w:ilvl="7" w:tplc="14090003" w:tentative="1">
+      <w:start w:val="1"/>
+      <w:numFmt w:val="bullet"/>
+      <w:lvlText w:val="o"/>
+      <w:lvlJc w:val="left"/>
+      <w:pPr>
+        <w:ind w:left="6120" w:hanging="360"/>
+      </w:pPr>
+      <w:rPr>
+        <w:rFonts w:ascii="Courier New" w:hAnsi="Courier New" w:cs="Courier New" w:hint="default"/>
+      </w:rPr>
+    </w:lvl>
+    <w:lvl w:ilvl="8" w:tplc="14090005" w:tentative="1">
+      <w:start w:val="1"/>
+      <w:numFmt w:val="bullet"/>
+      <w:lvlText w:val=""/>
+      <w:lvlJc w:val="left"/>
+      <w:pPr>
+        <w:ind w:left="6840" w:hanging="360"/>
+      </w:pPr>
+      <w:rPr>
+        <w:rFonts w:ascii="Wingdings" w:hAnsi="Wingdings" w:hint="default"/>
+      </w:rPr>
+    </w:lvl>
+  </w:abstractNum>
+  <w:abstractNum w:abstractNumId="29" w15:restartNumberingAfterBreak="0">
     <w:nsid w:val="6FB70FAE"/>
     <w:multiLevelType w:val="hybridMultilevel"/>
     <w:tmpl w:val="52A045B4"/>
@@ -4727,7 +6469,7 @@
       </w:rPr>
     </w:lvl>
   </w:abstractNum>
-  <w:abstractNum w:abstractNumId="22" w15:restartNumberingAfterBreak="0">
+  <w:abstractNum w:abstractNumId="30" w15:restartNumberingAfterBreak="0">
     <w:nsid w:val="71895E0A"/>
     <w:multiLevelType w:val="hybridMultilevel"/>
     <w:tmpl w:val="0BF05440"/>
@@ -4840,7 +6582,7 @@
       </w:rPr>
     </w:lvl>
   </w:abstractNum>
-  <w:abstractNum w:abstractNumId="23" w15:restartNumberingAfterBreak="0">
+  <w:abstractNum w:abstractNumId="31" w15:restartNumberingAfterBreak="0">
     <w:nsid w:val="72EB7476"/>
     <w:multiLevelType w:val="hybridMultilevel"/>
     <w:tmpl w:val="4D58BD9A"/>
@@ -4953,7 +6695,233 @@
       </w:rPr>
     </w:lvl>
   </w:abstractNum>
-  <w:abstractNum w:abstractNumId="24" w15:restartNumberingAfterBreak="0">
+  <w:abstractNum w:abstractNumId="32" w15:restartNumberingAfterBreak="0">
+    <w:nsid w:val="756458CA"/>
+    <w:multiLevelType w:val="hybridMultilevel"/>
+    <w:tmpl w:val="16DA0FCC"/>
+    <w:lvl w:ilvl="0" w:tplc="14090001">
+      <w:start w:val="1"/>
+      <w:numFmt w:val="bullet"/>
+      <w:lvlText w:val=""/>
+      <w:lvlJc w:val="left"/>
+      <w:pPr>
+        <w:ind w:left="720" w:hanging="360"/>
+      </w:pPr>
+      <w:rPr>
+        <w:rFonts w:ascii="Symbol" w:hAnsi="Symbol" w:hint="default"/>
+      </w:rPr>
+    </w:lvl>
+    <w:lvl w:ilvl="1" w:tplc="14090003">
+      <w:start w:val="1"/>
+      <w:numFmt w:val="bullet"/>
+      <w:lvlText w:val="o"/>
+      <w:lvlJc w:val="left"/>
+      <w:pPr>
+        <w:ind w:left="1440" w:hanging="360"/>
+      </w:pPr>
+      <w:rPr>
+        <w:rFonts w:ascii="Courier New" w:hAnsi="Courier New" w:cs="Courier New" w:hint="default"/>
+      </w:rPr>
+    </w:lvl>
+    <w:lvl w:ilvl="2" w:tplc="14090005" w:tentative="1">
+      <w:start w:val="1"/>
+      <w:numFmt w:val="bullet"/>
+      <w:lvlText w:val=""/>
+      <w:lvlJc w:val="left"/>
+      <w:pPr>
+        <w:ind w:left="2160" w:hanging="360"/>
+      </w:pPr>
+      <w:rPr>
+        <w:rFonts w:ascii="Wingdings" w:hAnsi="Wingdings" w:hint="default"/>
+      </w:rPr>
+    </w:lvl>
+    <w:lvl w:ilvl="3" w:tplc="14090001" w:tentative="1">
+      <w:start w:val="1"/>
+      <w:numFmt w:val="bullet"/>
+      <w:lvlText w:val=""/>
+      <w:lvlJc w:val="left"/>
+      <w:pPr>
+        <w:ind w:left="2880" w:hanging="360"/>
+      </w:pPr>
+      <w:rPr>
+        <w:rFonts w:ascii="Symbol" w:hAnsi="Symbol" w:hint="default"/>
+      </w:rPr>
+    </w:lvl>
+    <w:lvl w:ilvl="4" w:tplc="14090003" w:tentative="1">
+      <w:start w:val="1"/>
+      <w:numFmt w:val="bullet"/>
+      <w:lvlText w:val="o"/>
+      <w:lvlJc w:val="left"/>
+      <w:pPr>
+        <w:ind w:left="3600" w:hanging="360"/>
+      </w:pPr>
+      <w:rPr>
+        <w:rFonts w:ascii="Courier New" w:hAnsi="Courier New" w:cs="Courier New" w:hint="default"/>
+      </w:rPr>
+    </w:lvl>
+    <w:lvl w:ilvl="5" w:tplc="14090005" w:tentative="1">
+      <w:start w:val="1"/>
+      <w:numFmt w:val="bullet"/>
+      <w:lvlText w:val=""/>
+      <w:lvlJc w:val="left"/>
+      <w:pPr>
+        <w:ind w:left="4320" w:hanging="360"/>
+      </w:pPr>
+      <w:rPr>
+        <w:rFonts w:ascii="Wingdings" w:hAnsi="Wingdings" w:hint="default"/>
+      </w:rPr>
+    </w:lvl>
+    <w:lvl w:ilvl="6" w:tplc="14090001" w:tentative="1">
+      <w:start w:val="1"/>
+      <w:numFmt w:val="bullet"/>
+      <w:lvlText w:val=""/>
+      <w:lvlJc w:val="left"/>
+      <w:pPr>
+        <w:ind w:left="5040" w:hanging="360"/>
+      </w:pPr>
+      <w:rPr>
+        <w:rFonts w:ascii="Symbol" w:hAnsi="Symbol" w:hint="default"/>
+      </w:rPr>
+    </w:lvl>
+    <w:lvl w:ilvl="7" w:tplc="14090003" w:tentative="1">
+      <w:start w:val="1"/>
+      <w:numFmt w:val="bullet"/>
+      <w:lvlText w:val="o"/>
+      <w:lvlJc w:val="left"/>
+      <w:pPr>
+        <w:ind w:left="5760" w:hanging="360"/>
+      </w:pPr>
+      <w:rPr>
+        <w:rFonts w:ascii="Courier New" w:hAnsi="Courier New" w:cs="Courier New" w:hint="default"/>
+      </w:rPr>
+    </w:lvl>
+    <w:lvl w:ilvl="8" w:tplc="14090005" w:tentative="1">
+      <w:start w:val="1"/>
+      <w:numFmt w:val="bullet"/>
+      <w:lvlText w:val=""/>
+      <w:lvlJc w:val="left"/>
+      <w:pPr>
+        <w:ind w:left="6480" w:hanging="360"/>
+      </w:pPr>
+      <w:rPr>
+        <w:rFonts w:ascii="Wingdings" w:hAnsi="Wingdings" w:hint="default"/>
+      </w:rPr>
+    </w:lvl>
+  </w:abstractNum>
+  <w:abstractNum w:abstractNumId="33" w15:restartNumberingAfterBreak="0">
+    <w:nsid w:val="75A03A81"/>
+    <w:multiLevelType w:val="hybridMultilevel"/>
+    <w:tmpl w:val="F34A24A6"/>
+    <w:lvl w:ilvl="0" w:tplc="14090001">
+      <w:start w:val="1"/>
+      <w:numFmt w:val="bullet"/>
+      <w:lvlText w:val=""/>
+      <w:lvlJc w:val="left"/>
+      <w:pPr>
+        <w:ind w:left="720" w:hanging="360"/>
+      </w:pPr>
+      <w:rPr>
+        <w:rFonts w:ascii="Symbol" w:hAnsi="Symbol" w:hint="default"/>
+      </w:rPr>
+    </w:lvl>
+    <w:lvl w:ilvl="1" w:tplc="14090003" w:tentative="1">
+      <w:start w:val="1"/>
+      <w:numFmt w:val="bullet"/>
+      <w:lvlText w:val="o"/>
+      <w:lvlJc w:val="left"/>
+      <w:pPr>
+        <w:ind w:left="1440" w:hanging="360"/>
+      </w:pPr>
+      <w:rPr>
+        <w:rFonts w:ascii="Courier New" w:hAnsi="Courier New" w:cs="Courier New" w:hint="default"/>
+      </w:rPr>
+    </w:lvl>
+    <w:lvl w:ilvl="2" w:tplc="14090005" w:tentative="1">
+      <w:start w:val="1"/>
+      <w:numFmt w:val="bullet"/>
+      <w:lvlText w:val=""/>
+      <w:lvlJc w:val="left"/>
+      <w:pPr>
+        <w:ind w:left="2160" w:hanging="360"/>
+      </w:pPr>
+      <w:rPr>
+        <w:rFonts w:ascii="Wingdings" w:hAnsi="Wingdings" w:hint="default"/>
+      </w:rPr>
+    </w:lvl>
+    <w:lvl w:ilvl="3" w:tplc="14090001" w:tentative="1">
+      <w:start w:val="1"/>
+      <w:numFmt w:val="bullet"/>
+      <w:lvlText w:val=""/>
+      <w:lvlJc w:val="left"/>
+      <w:pPr>
+        <w:ind w:left="2880" w:hanging="360"/>
+      </w:pPr>
+      <w:rPr>
+        <w:rFonts w:ascii="Symbol" w:hAnsi="Symbol" w:hint="default"/>
+      </w:rPr>
+    </w:lvl>
+    <w:lvl w:ilvl="4" w:tplc="14090003" w:tentative="1">
+      <w:start w:val="1"/>
+      <w:numFmt w:val="bullet"/>
+      <w:lvlText w:val="o"/>
+      <w:lvlJc w:val="left"/>
+      <w:pPr>
+        <w:ind w:left="3600" w:hanging="360"/>
+      </w:pPr>
+      <w:rPr>
+        <w:rFonts w:ascii="Courier New" w:hAnsi="Courier New" w:cs="Courier New" w:hint="default"/>
+      </w:rPr>
+    </w:lvl>
+    <w:lvl w:ilvl="5" w:tplc="14090005" w:tentative="1">
+      <w:start w:val="1"/>
+      <w:numFmt w:val="bullet"/>
+      <w:lvlText w:val=""/>
+      <w:lvlJc w:val="left"/>
+      <w:pPr>
+        <w:ind w:left="4320" w:hanging="360"/>
+      </w:pPr>
+      <w:rPr>
+        <w:rFonts w:ascii="Wingdings" w:hAnsi="Wingdings" w:hint="default"/>
+      </w:rPr>
+    </w:lvl>
+    <w:lvl w:ilvl="6" w:tplc="14090001" w:tentative="1">
+      <w:start w:val="1"/>
+      <w:numFmt w:val="bullet"/>
+      <w:lvlText w:val=""/>
+      <w:lvlJc w:val="left"/>
+      <w:pPr>
+        <w:ind w:left="5040" w:hanging="360"/>
+      </w:pPr>
+      <w:rPr>
+        <w:rFonts w:ascii="Symbol" w:hAnsi="Symbol" w:hint="default"/>
+      </w:rPr>
+    </w:lvl>
+    <w:lvl w:ilvl="7" w:tplc="14090003" w:tentative="1">
+      <w:start w:val="1"/>
+      <w:numFmt w:val="bullet"/>
+      <w:lvlText w:val="o"/>
+      <w:lvlJc w:val="left"/>
+      <w:pPr>
+        <w:ind w:left="5760" w:hanging="360"/>
+      </w:pPr>
+      <w:rPr>
+        <w:rFonts w:ascii="Courier New" w:hAnsi="Courier New" w:cs="Courier New" w:hint="default"/>
+      </w:rPr>
+    </w:lvl>
+    <w:lvl w:ilvl="8" w:tplc="14090005" w:tentative="1">
+      <w:start w:val="1"/>
+      <w:numFmt w:val="bullet"/>
+      <w:lvlText w:val=""/>
+      <w:lvlJc w:val="left"/>
+      <w:pPr>
+        <w:ind w:left="6480" w:hanging="360"/>
+      </w:pPr>
+      <w:rPr>
+        <w:rFonts w:ascii="Wingdings" w:hAnsi="Wingdings" w:hint="default"/>
+      </w:rPr>
+    </w:lvl>
+  </w:abstractNum>
+  <w:abstractNum w:abstractNumId="34" w15:restartNumberingAfterBreak="0">
     <w:nsid w:val="78E243F0"/>
     <w:multiLevelType w:val="hybridMultilevel"/>
     <w:tmpl w:val="34366CAC"/>
@@ -5066,7 +7034,7 @@
       </w:rPr>
     </w:lvl>
   </w:abstractNum>
-  <w:abstractNum w:abstractNumId="25" w15:restartNumberingAfterBreak="0">
+  <w:abstractNum w:abstractNumId="35" w15:restartNumberingAfterBreak="0">
     <w:nsid w:val="7B9C6CE0"/>
     <w:multiLevelType w:val="hybridMultilevel"/>
     <w:tmpl w:val="3F38A5B6"/>
@@ -5179,7 +7147,7 @@
       </w:rPr>
     </w:lvl>
   </w:abstractNum>
-  <w:abstractNum w:abstractNumId="26" w15:restartNumberingAfterBreak="0">
+  <w:abstractNum w:abstractNumId="36" w15:restartNumberingAfterBreak="0">
     <w:nsid w:val="7D2546E0"/>
     <w:multiLevelType w:val="hybridMultilevel"/>
     <w:tmpl w:val="6DEA3A32"/>
@@ -5292,7 +7260,7 @@
       </w:rPr>
     </w:lvl>
   </w:abstractNum>
-  <w:abstractNum w:abstractNumId="27" w15:restartNumberingAfterBreak="0">
+  <w:abstractNum w:abstractNumId="37" w15:restartNumberingAfterBreak="0">
     <w:nsid w:val="7E585427"/>
     <w:multiLevelType w:val="hybridMultilevel"/>
     <w:tmpl w:val="42FC2D9E"/>
@@ -5406,88 +7374,118 @@
     </w:lvl>
   </w:abstractNum>
   <w:num w:numId="1" w16cid:durableId="84805467">
-    <w:abstractNumId w:val="21"/>
+    <w:abstractNumId w:val="29"/>
   </w:num>
   <w:num w:numId="2" w16cid:durableId="2085103581">
     <w:abstractNumId w:val="0"/>
   </w:num>
   <w:num w:numId="3" w16cid:durableId="1261597363">
+    <w:abstractNumId w:val="8"/>
+  </w:num>
+  <w:num w:numId="4" w16cid:durableId="1437562022">
+    <w:abstractNumId w:val="22"/>
+  </w:num>
+  <w:num w:numId="5" w16cid:durableId="1578708663">
+    <w:abstractNumId w:val="20"/>
+  </w:num>
+  <w:num w:numId="6" w16cid:durableId="456148085">
+    <w:abstractNumId w:val="30"/>
+  </w:num>
+  <w:num w:numId="7" w16cid:durableId="2038195159">
+    <w:abstractNumId w:val="34"/>
+  </w:num>
+  <w:num w:numId="8" w16cid:durableId="2038773492">
+    <w:abstractNumId w:val="27"/>
+  </w:num>
+  <w:num w:numId="9" w16cid:durableId="2143115245">
+    <w:abstractNumId w:val="26"/>
+  </w:num>
+  <w:num w:numId="10" w16cid:durableId="1198008143">
+    <w:abstractNumId w:val="14"/>
+  </w:num>
+  <w:num w:numId="11" w16cid:durableId="1545100709">
+    <w:abstractNumId w:val="18"/>
+  </w:num>
+  <w:num w:numId="12" w16cid:durableId="1359887662">
+    <w:abstractNumId w:val="15"/>
+  </w:num>
+  <w:num w:numId="13" w16cid:durableId="1029451659">
+    <w:abstractNumId w:val="4"/>
+  </w:num>
+  <w:num w:numId="14" w16cid:durableId="2074769784">
+    <w:abstractNumId w:val="13"/>
+  </w:num>
+  <w:num w:numId="15" w16cid:durableId="1068848486">
+    <w:abstractNumId w:val="25"/>
+  </w:num>
+  <w:num w:numId="16" w16cid:durableId="42796004">
+    <w:abstractNumId w:val="23"/>
+  </w:num>
+  <w:num w:numId="17" w16cid:durableId="1916354856">
+    <w:abstractNumId w:val="19"/>
+  </w:num>
+  <w:num w:numId="18" w16cid:durableId="1033068469">
+    <w:abstractNumId w:val="35"/>
+  </w:num>
+  <w:num w:numId="19" w16cid:durableId="1214466520">
+    <w:abstractNumId w:val="10"/>
+  </w:num>
+  <w:num w:numId="20" w16cid:durableId="1928683623">
+    <w:abstractNumId w:val="9"/>
+  </w:num>
+  <w:num w:numId="21" w16cid:durableId="205262481">
+    <w:abstractNumId w:val="31"/>
+  </w:num>
+  <w:num w:numId="22" w16cid:durableId="478347351">
+    <w:abstractNumId w:val="12"/>
+  </w:num>
+  <w:num w:numId="23" w16cid:durableId="1633558953">
+    <w:abstractNumId w:val="37"/>
+  </w:num>
+  <w:num w:numId="24" w16cid:durableId="1860122403">
+    <w:abstractNumId w:val="36"/>
+  </w:num>
+  <w:num w:numId="25" w16cid:durableId="1206409957">
+    <w:abstractNumId w:val="21"/>
+  </w:num>
+  <w:num w:numId="26" w16cid:durableId="1967004884">
+    <w:abstractNumId w:val="11"/>
+  </w:num>
+  <w:num w:numId="27" w16cid:durableId="472410943">
+    <w:abstractNumId w:val="5"/>
+  </w:num>
+  <w:num w:numId="28" w16cid:durableId="537857730">
+    <w:abstractNumId w:val="24"/>
+  </w:num>
+  <w:num w:numId="29" w16cid:durableId="1542355914">
+    <w:abstractNumId w:val="17"/>
+  </w:num>
+  <w:num w:numId="30" w16cid:durableId="2108035306">
+    <w:abstractNumId w:val="7"/>
+  </w:num>
+  <w:num w:numId="31" w16cid:durableId="967930017">
+    <w:abstractNumId w:val="1"/>
+  </w:num>
+  <w:num w:numId="32" w16cid:durableId="71657385">
     <w:abstractNumId w:val="3"/>
   </w:num>
-  <w:num w:numId="4" w16cid:durableId="1437562022">
-    <w:abstractNumId w:val="15"/>
+  <w:num w:numId="33" w16cid:durableId="1616209953">
+    <w:abstractNumId w:val="2"/>
   </w:num>
-  <w:num w:numId="5" w16cid:durableId="1578708663">
-    <w:abstractNumId w:val="13"/>
+  <w:num w:numId="34" w16cid:durableId="168759649">
+    <w:abstractNumId w:val="28"/>
   </w:num>
-  <w:num w:numId="6" w16cid:durableId="456148085">
-    <w:abstractNumId w:val="22"/>
+  <w:num w:numId="35" w16cid:durableId="466555707">
+    <w:abstractNumId w:val="32"/>
   </w:num>
-  <w:num w:numId="7" w16cid:durableId="2038195159">
-    <w:abstractNumId w:val="24"/>
-  </w:num>
-  <w:num w:numId="8" w16cid:durableId="2038773492">
-    <w:abstractNumId w:val="20"/>
-  </w:num>
-  <w:num w:numId="9" w16cid:durableId="2143115245">
-    <w:abstractNumId w:val="19"/>
-  </w:num>
-  <w:num w:numId="10" w16cid:durableId="1198008143">
-    <w:abstractNumId w:val="9"/>
-  </w:num>
-  <w:num w:numId="11" w16cid:durableId="1545100709">
-    <w:abstractNumId w:val="11"/>
-  </w:num>
-  <w:num w:numId="12" w16cid:durableId="1359887662">
-    <w:abstractNumId w:val="10"/>
-  </w:num>
-  <w:num w:numId="13" w16cid:durableId="1029451659">
-    <w:abstractNumId w:val="1"/>
-  </w:num>
-  <w:num w:numId="14" w16cid:durableId="2074769784">
-    <w:abstractNumId w:val="8"/>
-  </w:num>
-  <w:num w:numId="15" w16cid:durableId="1068848486">
-    <w:abstractNumId w:val="18"/>
-  </w:num>
-  <w:num w:numId="16" w16cid:durableId="42796004">
+  <w:num w:numId="36" w16cid:durableId="46923793">
     <w:abstractNumId w:val="16"/>
   </w:num>
-  <w:num w:numId="17" w16cid:durableId="1916354856">
-    <w:abstractNumId w:val="12"/>
-  </w:num>
-  <w:num w:numId="18" w16cid:durableId="1033068469">
-    <w:abstractNumId w:val="25"/>
-  </w:num>
-  <w:num w:numId="19" w16cid:durableId="1214466520">
-    <w:abstractNumId w:val="5"/>
-  </w:num>
-  <w:num w:numId="20" w16cid:durableId="1928683623">
-    <w:abstractNumId w:val="4"/>
-  </w:num>
-  <w:num w:numId="21" w16cid:durableId="205262481">
-    <w:abstractNumId w:val="23"/>
-  </w:num>
-  <w:num w:numId="22" w16cid:durableId="478347351">
-    <w:abstractNumId w:val="7"/>
-  </w:num>
-  <w:num w:numId="23" w16cid:durableId="1633558953">
-    <w:abstractNumId w:val="27"/>
-  </w:num>
-  <w:num w:numId="24" w16cid:durableId="1860122403">
-    <w:abstractNumId w:val="26"/>
-  </w:num>
-  <w:num w:numId="25" w16cid:durableId="1206409957">
-    <w:abstractNumId w:val="14"/>
-  </w:num>
-  <w:num w:numId="26" w16cid:durableId="1967004884">
+  <w:num w:numId="37" w16cid:durableId="1054618610">
     <w:abstractNumId w:val="6"/>
   </w:num>
-  <w:num w:numId="27" w16cid:durableId="472410943">
-    <w:abstractNumId w:val="2"/>
-  </w:num>
-  <w:num w:numId="28" w16cid:durableId="537857730">
-    <w:abstractNumId w:val="17"/>
+  <w:num w:numId="38" w16cid:durableId="1690793434">
+    <w:abstractNumId w:val="33"/>
   </w:num>
 </w:numbering>
 </file>
@@ -6092,6 +8090,16 @@
       <w:shd w:val="clear" w:color="auto" w:fill="E1DFDD"/>
     </w:rPr>
   </w:style>
+  <w:style w:type="character" w:styleId="PlaceholderText">
+    <w:name w:val="Placeholder Text"/>
+    <w:basedOn w:val="DefaultParagraphFont"/>
+    <w:uiPriority w:val="99"/>
+    <w:semiHidden/>
+    <w:rsid w:val="00674ED5"/>
+    <w:rPr>
+      <w:color w:val="808080"/>
+    </w:rPr>
+  </w:style>
 </w:styles>
 </file>
 

</xml_diff>

<commit_message>
Pre-exam commit ( •_•)>⌐■-■  (⌐■_■)
</commit_message>
<xml_diff>
--- a/SENG 365 Summary.docx
+++ b/SENG 365 Summary.docx
@@ -547,42 +547,132 @@
         </w:numPr>
       </w:pPr>
       <w:r>
-        <w:t xml:space="preserve">The empty brackets () </w:t>
+        <w:t>The empty brackets () executes the function</w:t>
+      </w:r>
+      <w:r>
+        <w:t>.</w:t>
+      </w:r>
+    </w:p>
+    <w:p>
+      <w:pPr>
+        <w:pStyle w:val="ListParagraph"/>
+        <w:numPr>
+          <w:ilvl w:val="0"/>
+          <w:numId w:val="5"/>
+        </w:numPr>
+      </w:pPr>
+      <w:r>
+        <w:t>JS executes any function using the variable scope defined at the definition of the function, not at the time of invocation of the function.</w:t>
+      </w:r>
+    </w:p>
+    <w:p>
+      <w:pPr>
+        <w:pStyle w:val="ListParagraph"/>
+        <w:numPr>
+          <w:ilvl w:val="0"/>
+          <w:numId w:val="5"/>
+        </w:numPr>
+      </w:pPr>
+      <w:r>
+        <w:t>Let x = …; - hoisted variable, pulled to the top of the function as if it was defined at the top.</w:t>
+      </w:r>
+    </w:p>
+    <w:p>
+      <w:pPr>
+        <w:pStyle w:val="Heading3"/>
+      </w:pPr>
+      <w:r>
+        <w:t>This</w:t>
+      </w:r>
+    </w:p>
+    <w:p>
+      <w:pPr>
+        <w:pStyle w:val="ListParagraph"/>
+        <w:numPr>
+          <w:ilvl w:val="0"/>
+          <w:numId w:val="6"/>
+        </w:numPr>
+      </w:pPr>
+      <w:r>
+        <w:t>By default, references the global object.</w:t>
+      </w:r>
+    </w:p>
+    <w:p>
+      <w:pPr>
+        <w:pStyle w:val="ListParagraph"/>
+        <w:numPr>
+          <w:ilvl w:val="0"/>
+          <w:numId w:val="6"/>
+        </w:numPr>
+      </w:pPr>
+      <w:r>
+        <w:t>In a browser, the window</w:t>
+      </w:r>
+      <w:r>
+        <w:t>.</w:t>
+      </w:r>
+    </w:p>
+    <w:p>
+      <w:pPr>
+        <w:pStyle w:val="ListParagraph"/>
+        <w:numPr>
+          <w:ilvl w:val="0"/>
+          <w:numId w:val="6"/>
+        </w:numPr>
+      </w:pPr>
+      <w:r>
+        <w:t>In node, the global object</w:t>
+      </w:r>
+      <w:r>
+        <w:t>.</w:t>
+      </w:r>
+    </w:p>
+    <w:p>
+      <w:pPr>
+        <w:pStyle w:val="ListParagraph"/>
+        <w:numPr>
+          <w:ilvl w:val="0"/>
+          <w:numId w:val="6"/>
+        </w:numPr>
+      </w:pPr>
+      <w:r>
+        <w:t xml:space="preserve">Can access on an object </w:t>
       </w:r>
       <w:proofErr w:type="gramStart"/>
       <w:r>
-        <w:t>executes</w:t>
+        <w:t>e.g.</w:t>
       </w:r>
       <w:proofErr w:type="gramEnd"/>
       <w:r>
-        <w:t xml:space="preserve"> the function</w:t>
-      </w:r>
+        <w:t xml:space="preserve"> </w:t>
+      </w:r>
+      <w:proofErr w:type="spellStart"/>
+      <w:r>
+        <w:t>foo.bar</w:t>
+      </w:r>
+      <w:proofErr w:type="spellEnd"/>
       <w:r>
         <w:t>.</w:t>
       </w:r>
     </w:p>
-    <w:p>
-      <w:pPr>
-        <w:pStyle w:val="ListParagraph"/>
-        <w:numPr>
-          <w:ilvl w:val="0"/>
-          <w:numId w:val="5"/>
-        </w:numPr>
-      </w:pPr>
-      <w:r>
-        <w:t>JS executes any function using the variable scope defined at the definition of the function, not at the time of invocation of the function.</w:t>
-      </w:r>
-    </w:p>
-    <w:p>
-      <w:pPr>
-        <w:pStyle w:val="ListParagraph"/>
-        <w:numPr>
-          <w:ilvl w:val="0"/>
-          <w:numId w:val="5"/>
-        </w:numPr>
-      </w:pPr>
-      <w:r>
-        <w:t>Let x = …; - hoisted variable, pulled to the top of the function as if it was defined at the top.</w:t>
+    <w:p/>
+    <w:p>
+      <w:pPr>
+        <w:pStyle w:val="Heading1"/>
+      </w:pPr>
+      <w:r>
+        <w:t>Lecture Note Set 2</w:t>
+      </w:r>
+      <w:r>
+        <w:t xml:space="preserve"> – More JS and </w:t>
+      </w:r>
+      <w:proofErr w:type="spellStart"/>
+      <w:r>
+        <w:t>Asynch</w:t>
+      </w:r>
+      <w:proofErr w:type="spellEnd"/>
+      <w:r>
+        <w:t xml:space="preserve"> Flow</w:t>
       </w:r>
     </w:p>
     <w:p>
@@ -590,31 +680,36 @@
         <w:pStyle w:val="Heading3"/>
       </w:pPr>
       <w:r>
-        <w:t>This</w:t>
-      </w:r>
-    </w:p>
-    <w:p>
-      <w:pPr>
-        <w:pStyle w:val="ListParagraph"/>
-        <w:numPr>
-          <w:ilvl w:val="0"/>
-          <w:numId w:val="6"/>
-        </w:numPr>
-      </w:pPr>
-      <w:r>
-        <w:t>By default, references the global object.</w:t>
-      </w:r>
-    </w:p>
-    <w:p>
-      <w:pPr>
-        <w:pStyle w:val="ListParagraph"/>
-        <w:numPr>
-          <w:ilvl w:val="0"/>
-          <w:numId w:val="6"/>
-        </w:numPr>
-      </w:pPr>
-      <w:r>
-        <w:t>In a browser, the window</w:t>
+        <w:t>Arrow/Anonymous Functions</w:t>
+      </w:r>
+    </w:p>
+    <w:p>
+      <w:pPr>
+        <w:pStyle w:val="ListParagraph"/>
+        <w:numPr>
+          <w:ilvl w:val="0"/>
+          <w:numId w:val="7"/>
+        </w:numPr>
+      </w:pPr>
+      <w:r>
+        <w:t xml:space="preserve">(a, b) =&gt; a + </w:t>
+      </w:r>
+      <w:proofErr w:type="gramStart"/>
+      <w:r>
+        <w:t>b;</w:t>
+      </w:r>
+      <w:proofErr w:type="gramEnd"/>
+    </w:p>
+    <w:p>
+      <w:pPr>
+        <w:pStyle w:val="ListParagraph"/>
+        <w:numPr>
+          <w:ilvl w:val="0"/>
+          <w:numId w:val="7"/>
+        </w:numPr>
+      </w:pPr>
+      <w:r>
+        <w:t>Arrow functions do not bind their own this</w:t>
       </w:r>
       <w:r>
         <w:t>.</w:t>
@@ -622,14 +717,102 @@
     </w:p>
     <w:p>
       <w:pPr>
-        <w:pStyle w:val="ListParagraph"/>
-        <w:numPr>
-          <w:ilvl w:val="0"/>
-          <w:numId w:val="6"/>
-        </w:numPr>
-      </w:pPr>
-      <w:r>
-        <w:t>In node, the global object</w:t>
+        <w:pStyle w:val="Heading3"/>
+      </w:pPr>
+      <w:r>
+        <w:t>Promises</w:t>
+      </w:r>
+    </w:p>
+    <w:p>
+      <w:pPr>
+        <w:pStyle w:val="ListParagraph"/>
+        <w:numPr>
+          <w:ilvl w:val="0"/>
+          <w:numId w:val="8"/>
+        </w:numPr>
+      </w:pPr>
+      <w:r>
+        <w:t>Can be used when performing a nested/conditional set of API calls.</w:t>
+      </w:r>
+    </w:p>
+    <w:p>
+      <w:pPr>
+        <w:pStyle w:val="ListParagraph"/>
+        <w:numPr>
+          <w:ilvl w:val="0"/>
+          <w:numId w:val="8"/>
+        </w:numPr>
+      </w:pPr>
+      <w:r>
+        <w:t>Promise object – for deferred and asynchronous computations.</w:t>
+      </w:r>
+    </w:p>
+    <w:p>
+      <w:pPr>
+        <w:pStyle w:val="ListParagraph"/>
+        <w:numPr>
+          <w:ilvl w:val="0"/>
+          <w:numId w:val="8"/>
+        </w:numPr>
+      </w:pPr>
+      <w:r>
+        <w:t>Three states – pending, fulfilled, rejected.</w:t>
+      </w:r>
+    </w:p>
+    <w:p>
+      <w:pPr>
+        <w:pStyle w:val="ListParagraph"/>
+        <w:numPr>
+          <w:ilvl w:val="0"/>
+          <w:numId w:val="8"/>
+        </w:numPr>
+      </w:pPr>
+      <w:r>
+        <w:t xml:space="preserve">Use two branches for fulfilled and rejected promises </w:t>
+      </w:r>
+      <w:proofErr w:type="gramStart"/>
+      <w:r>
+        <w:t>e.g.</w:t>
+      </w:r>
+      <w:proofErr w:type="gramEnd"/>
+      <w:r>
+        <w:t xml:space="preserve"> response, error in front end calls.</w:t>
+      </w:r>
+    </w:p>
+    <w:p>
+      <w:pPr>
+        <w:pStyle w:val="ListParagraph"/>
+        <w:numPr>
+          <w:ilvl w:val="0"/>
+          <w:numId w:val="8"/>
+        </w:numPr>
+      </w:pPr>
+      <w:r>
+        <w:t>Dependent asynchronous operations can be chained with promises.</w:t>
+      </w:r>
+    </w:p>
+    <w:p>
+      <w:pPr>
+        <w:pStyle w:val="ListParagraph"/>
+        <w:numPr>
+          <w:ilvl w:val="0"/>
+          <w:numId w:val="8"/>
+        </w:numPr>
+      </w:pPr>
+      <w:r>
+        <w:t>.then()</w:t>
+      </w:r>
+      <w:r>
+        <w:t xml:space="preserve"> to chain and pass result to another function/promise (?),</w:t>
+      </w:r>
+      <w:r>
+        <w:t xml:space="preserve"> </w:t>
+      </w:r>
+      <w:r>
+        <w:t xml:space="preserve">technically </w:t>
+      </w:r>
+      <w:r>
+        <w:t>returns a promise</w:t>
       </w:r>
       <w:r>
         <w:t>.</w:t>
@@ -640,95 +823,16 @@
         <w:pStyle w:val="ListParagraph"/>
         <w:numPr>
           <w:ilvl w:val="0"/>
-          <w:numId w:val="6"/>
-        </w:numPr>
-      </w:pPr>
-      <w:r>
-        <w:t xml:space="preserve">Can access on an object </w:t>
-      </w:r>
+          <w:numId w:val="8"/>
+        </w:numPr>
+      </w:pPr>
       <w:proofErr w:type="gramStart"/>
       <w:r>
-        <w:t>e.g.</w:t>
+        <w:t>E.g.</w:t>
       </w:r>
       <w:proofErr w:type="gramEnd"/>
       <w:r>
-        <w:t xml:space="preserve"> </w:t>
-      </w:r>
-      <w:proofErr w:type="spellStart"/>
-      <w:r>
-        <w:t>foo.bar</w:t>
-      </w:r>
-      <w:proofErr w:type="spellEnd"/>
-      <w:r>
-        <w:t>.</w:t>
-      </w:r>
-    </w:p>
-    <w:p/>
-    <w:p>
-      <w:pPr>
-        <w:pStyle w:val="Heading1"/>
-      </w:pPr>
-      <w:r>
-        <w:t>Lecture Note Set 2</w:t>
-      </w:r>
-      <w:r>
-        <w:t xml:space="preserve"> – More JS and </w:t>
-      </w:r>
-      <w:proofErr w:type="spellStart"/>
-      <w:r>
-        <w:t>Asynch</w:t>
-      </w:r>
-      <w:proofErr w:type="spellEnd"/>
-      <w:r>
-        <w:t xml:space="preserve"> Flow</w:t>
-      </w:r>
-    </w:p>
-    <w:p>
-      <w:pPr>
-        <w:pStyle w:val="Heading3"/>
-      </w:pPr>
-      <w:r>
-        <w:t>Arrow/Anonymous Functions</w:t>
-      </w:r>
-    </w:p>
-    <w:p>
-      <w:pPr>
-        <w:pStyle w:val="ListParagraph"/>
-        <w:numPr>
-          <w:ilvl w:val="0"/>
-          <w:numId w:val="7"/>
-        </w:numPr>
-      </w:pPr>
-      <w:r>
-        <w:t xml:space="preserve">(a, b) =&gt; a + </w:t>
-      </w:r>
-      <w:proofErr w:type="gramStart"/>
-      <w:r>
-        <w:t>b;</w:t>
-      </w:r>
-      <w:proofErr w:type="gramEnd"/>
-    </w:p>
-    <w:p>
-      <w:pPr>
-        <w:pStyle w:val="ListParagraph"/>
-        <w:numPr>
-          <w:ilvl w:val="0"/>
-          <w:numId w:val="7"/>
-        </w:numPr>
-      </w:pPr>
-      <w:r>
-        <w:t>Arrow functions do not bind their own this</w:t>
-      </w:r>
-      <w:r>
-        <w:t>.</w:t>
-      </w:r>
-    </w:p>
-    <w:p>
-      <w:pPr>
-        <w:pStyle w:val="Heading3"/>
-      </w:pPr>
-      <w:r>
-        <w:t>Promises</w:t>
+        <w:t xml:space="preserve"> f1().then(f2(result)).</w:t>
       </w:r>
     </w:p>
     <w:p>
@@ -740,132 +844,7 @@
         </w:numPr>
       </w:pPr>
       <w:r>
-        <w:t>Can be used when performing a nested/conditional set of API calls.</w:t>
-      </w:r>
-    </w:p>
-    <w:p>
-      <w:pPr>
-        <w:pStyle w:val="ListParagraph"/>
-        <w:numPr>
-          <w:ilvl w:val="0"/>
-          <w:numId w:val="8"/>
-        </w:numPr>
-      </w:pPr>
-      <w:r>
-        <w:t>Promise object – for deferred and asynchronous computations.</w:t>
-      </w:r>
-    </w:p>
-    <w:p>
-      <w:pPr>
-        <w:pStyle w:val="ListParagraph"/>
-        <w:numPr>
-          <w:ilvl w:val="0"/>
-          <w:numId w:val="8"/>
-        </w:numPr>
-      </w:pPr>
-      <w:r>
-        <w:t>Three states – pending, fulfilled, rejected.</w:t>
-      </w:r>
-    </w:p>
-    <w:p>
-      <w:pPr>
-        <w:pStyle w:val="ListParagraph"/>
-        <w:numPr>
-          <w:ilvl w:val="0"/>
-          <w:numId w:val="8"/>
-        </w:numPr>
-      </w:pPr>
-      <w:r>
-        <w:t xml:space="preserve">Use two branches for fulfilled and rejected promises </w:t>
-      </w:r>
-      <w:proofErr w:type="gramStart"/>
-      <w:r>
-        <w:t>e.g.</w:t>
-      </w:r>
-      <w:proofErr w:type="gramEnd"/>
-      <w:r>
-        <w:t xml:space="preserve"> response, error in front end calls.</w:t>
-      </w:r>
-    </w:p>
-    <w:p>
-      <w:pPr>
-        <w:pStyle w:val="ListParagraph"/>
-        <w:numPr>
-          <w:ilvl w:val="0"/>
-          <w:numId w:val="8"/>
-        </w:numPr>
-      </w:pPr>
-      <w:r>
-        <w:t>Dependent asynchronous operations can be chained with promises.</w:t>
-      </w:r>
-    </w:p>
-    <w:p>
-      <w:pPr>
-        <w:pStyle w:val="ListParagraph"/>
-        <w:numPr>
-          <w:ilvl w:val="0"/>
-          <w:numId w:val="8"/>
-        </w:numPr>
-      </w:pPr>
-      <w:proofErr w:type="gramStart"/>
-      <w:r>
-        <w:t>.then</w:t>
-      </w:r>
-      <w:proofErr w:type="gramEnd"/>
-      <w:r>
-        <w:t>()</w:t>
-      </w:r>
-      <w:r>
-        <w:t xml:space="preserve"> to chain and pass result to another function/promise (?),</w:t>
-      </w:r>
-      <w:r>
-        <w:t xml:space="preserve"> </w:t>
-      </w:r>
-      <w:r>
-        <w:t xml:space="preserve">technically </w:t>
-      </w:r>
-      <w:r>
-        <w:t>returns a promise</w:t>
-      </w:r>
-      <w:r>
-        <w:t>.</w:t>
-      </w:r>
-    </w:p>
-    <w:p>
-      <w:pPr>
-        <w:pStyle w:val="ListParagraph"/>
-        <w:numPr>
-          <w:ilvl w:val="0"/>
-          <w:numId w:val="8"/>
-        </w:numPr>
-      </w:pPr>
-      <w:r>
-        <w:t>E.g. f1(</w:t>
-      </w:r>
-      <w:proofErr w:type="gramStart"/>
-      <w:r>
-        <w:t>).then</w:t>
-      </w:r>
-      <w:proofErr w:type="gramEnd"/>
-      <w:r>
-        <w:t>(f2(result)).</w:t>
-      </w:r>
-    </w:p>
-    <w:p>
-      <w:pPr>
-        <w:pStyle w:val="ListParagraph"/>
-        <w:numPr>
-          <w:ilvl w:val="0"/>
-          <w:numId w:val="8"/>
-        </w:numPr>
-      </w:pPr>
-      <w:proofErr w:type="gramStart"/>
-      <w:r>
-        <w:t>.catch</w:t>
-      </w:r>
-      <w:proofErr w:type="gramEnd"/>
-      <w:r>
-        <w:t xml:space="preserve"> to handle rejected states.</w:t>
+        <w:t>.catch to handle rejected states.</w:t>
       </w:r>
     </w:p>
     <w:p>
@@ -933,12 +912,10 @@
         <w:t xml:space="preserve">Export using </w:t>
       </w:r>
       <w:proofErr w:type="spellStart"/>
-      <w:proofErr w:type="gramStart"/>
       <w:r>
         <w:t>module.exports</w:t>
       </w:r>
       <w:proofErr w:type="spellEnd"/>
-      <w:proofErr w:type="gramEnd"/>
       <w:r>
         <w:t xml:space="preserve"> = {}</w:t>
       </w:r>
@@ -952,15 +929,7 @@
         </w:numPr>
       </w:pPr>
       <w:r>
-        <w:t xml:space="preserve">Import using </w:t>
-      </w:r>
-      <w:proofErr w:type="gramStart"/>
-      <w:r>
-        <w:t>require(</w:t>
-      </w:r>
-      <w:proofErr w:type="gramEnd"/>
-      <w:r>
-        <w:t>)</w:t>
+        <w:t>Import using require()</w:t>
       </w:r>
     </w:p>
     <w:p>
@@ -1167,7 +1136,29 @@
       </w:r>
       <w:proofErr w:type="spellEnd"/>
       <w:r>
-        <w:t xml:space="preserve"> is consistent before and after execution.</w:t>
+        <w:t xml:space="preserve"> is consistent before and after execution</w:t>
+      </w:r>
+      <w:r>
+        <w:t xml:space="preserve"> (the </w:t>
+      </w:r>
+      <w:proofErr w:type="spellStart"/>
+      <w:r>
+        <w:t>db</w:t>
+      </w:r>
+      <w:proofErr w:type="spellEnd"/>
+      <w:r>
+        <w:t xml:space="preserve"> obeys the </w:t>
+      </w:r>
+      <w:proofErr w:type="spellStart"/>
+      <w:r>
+        <w:t>db</w:t>
+      </w:r>
+      <w:proofErr w:type="spellEnd"/>
+      <w:r>
+        <w:t xml:space="preserve"> rules before and after the transaction)</w:t>
+      </w:r>
+      <w:r>
+        <w:t>.</w:t>
       </w:r>
     </w:p>
     <w:p>
@@ -1199,6 +1190,97 @@
         <w:pStyle w:val="Heading3"/>
       </w:pPr>
       <w:r>
+        <w:t>BASE</w:t>
+      </w:r>
+    </w:p>
+    <w:p>
+      <w:pPr>
+        <w:pStyle w:val="ListParagraph"/>
+        <w:numPr>
+          <w:ilvl w:val="0"/>
+          <w:numId w:val="50"/>
+        </w:numPr>
+      </w:pPr>
+      <w:r>
+        <w:t>Basic Availability – through replication.</w:t>
+      </w:r>
+    </w:p>
+    <w:p>
+      <w:pPr>
+        <w:pStyle w:val="ListParagraph"/>
+        <w:numPr>
+          <w:ilvl w:val="0"/>
+          <w:numId w:val="50"/>
+        </w:numPr>
+      </w:pPr>
+      <w:r>
+        <w:t>Soft State – the state of the system may change over time.</w:t>
+      </w:r>
+    </w:p>
+    <w:p>
+      <w:pPr>
+        <w:pStyle w:val="ListParagraph"/>
+        <w:numPr>
+          <w:ilvl w:val="0"/>
+          <w:numId w:val="50"/>
+        </w:numPr>
+      </w:pPr>
+      <w:r>
+        <w:t xml:space="preserve">Eventual Consistency - </w:t>
+      </w:r>
+      <w:r>
+        <w:t>the data will be consistent eventually.</w:t>
+      </w:r>
+    </w:p>
+    <w:p>
+      <w:pPr>
+        <w:pStyle w:val="Heading3"/>
+      </w:pPr>
+      <w:r>
+        <w:t>CAP</w:t>
+      </w:r>
+    </w:p>
+    <w:p>
+      <w:pPr>
+        <w:pStyle w:val="ListParagraph"/>
+        <w:numPr>
+          <w:ilvl w:val="0"/>
+          <w:numId w:val="51"/>
+        </w:numPr>
+      </w:pPr>
+      <w:r>
+        <w:t>Consistency – Every read receives the most recent data.</w:t>
+      </w:r>
+    </w:p>
+    <w:p>
+      <w:pPr>
+        <w:pStyle w:val="ListParagraph"/>
+        <w:numPr>
+          <w:ilvl w:val="0"/>
+          <w:numId w:val="51"/>
+        </w:numPr>
+      </w:pPr>
+      <w:r>
+        <w:t>Availability – Every read receives a response.</w:t>
+      </w:r>
+    </w:p>
+    <w:p>
+      <w:pPr>
+        <w:pStyle w:val="ListParagraph"/>
+        <w:numPr>
+          <w:ilvl w:val="0"/>
+          <w:numId w:val="51"/>
+        </w:numPr>
+      </w:pPr>
+      <w:r>
+        <w:t>Partition Tolerance – System continues if network goes down.</w:t>
+      </w:r>
+    </w:p>
+    <w:p>
+      <w:pPr>
+        <w:pStyle w:val="Heading3"/>
+      </w:pPr>
+      <w:r>
         <w:t>Key Value database</w:t>
       </w:r>
     </w:p>
@@ -1211,310 +1293,332 @@
         </w:numPr>
       </w:pPr>
       <w:r>
-        <w:t xml:space="preserve">Unstructured, primary key is only </w:t>
-      </w:r>
+        <w:t>Unstructured, primary key is only lookup</w:t>
+      </w:r>
+      <w:r>
+        <w:t>.</w:t>
+      </w:r>
+    </w:p>
+    <w:p>
+      <w:pPr>
+        <w:pStyle w:val="ListParagraph"/>
+        <w:numPr>
+          <w:ilvl w:val="0"/>
+          <w:numId w:val="13"/>
+        </w:numPr>
+      </w:pPr>
+      <w:r>
+        <w:t>Create, read, update, delete</w:t>
+      </w:r>
+      <w:r>
+        <w:t>.</w:t>
+      </w:r>
+    </w:p>
+    <w:p>
+      <w:pPr>
+        <w:pStyle w:val="ListParagraph"/>
+        <w:numPr>
+          <w:ilvl w:val="0"/>
+          <w:numId w:val="13"/>
+        </w:numPr>
+      </w:pPr>
+      <w:r>
+        <w:t>Simple and fast, but no validation</w:t>
+      </w:r>
+      <w:r>
+        <w:t xml:space="preserve"> or</w:t>
+      </w:r>
+      <w:r>
+        <w:t xml:space="preserve"> aggregation, and consistency is hard. No selects either.</w:t>
+      </w:r>
+    </w:p>
+    <w:p>
+      <w:pPr>
+        <w:pStyle w:val="Heading3"/>
+      </w:pPr>
+      <w:r>
+        <w:t>Document Database</w:t>
+      </w:r>
+    </w:p>
+    <w:p>
+      <w:pPr>
+        <w:pStyle w:val="ListParagraph"/>
+        <w:numPr>
+          <w:ilvl w:val="0"/>
+          <w:numId w:val="14"/>
+        </w:numPr>
+      </w:pPr>
+      <w:r>
+        <w:t>Semi-structured.</w:t>
+      </w:r>
+    </w:p>
+    <w:p>
+      <w:pPr>
+        <w:pStyle w:val="ListParagraph"/>
+        <w:numPr>
+          <w:ilvl w:val="0"/>
+          <w:numId w:val="14"/>
+        </w:numPr>
+      </w:pPr>
       <w:proofErr w:type="gramStart"/>
       <w:r>
-        <w:t>lookup</w:t>
+        <w:t>Typically</w:t>
       </w:r>
       <w:proofErr w:type="gramEnd"/>
-    </w:p>
-    <w:p>
-      <w:pPr>
-        <w:pStyle w:val="ListParagraph"/>
-        <w:numPr>
-          <w:ilvl w:val="0"/>
-          <w:numId w:val="13"/>
-        </w:numPr>
-      </w:pPr>
-      <w:r>
-        <w:t xml:space="preserve">Create, read, update, </w:t>
+      <w:r>
+        <w:t xml:space="preserve"> JSON or XML.</w:t>
+      </w:r>
+    </w:p>
+    <w:p>
+      <w:pPr>
+        <w:pStyle w:val="Heading3"/>
+      </w:pPr>
+      <w:r>
+        <w:lastRenderedPageBreak/>
+        <w:t>Graph Database</w:t>
+      </w:r>
+    </w:p>
+    <w:p>
+      <w:pPr>
+        <w:pStyle w:val="ListParagraph"/>
+        <w:numPr>
+          <w:ilvl w:val="0"/>
+          <w:numId w:val="15"/>
+        </w:numPr>
+      </w:pPr>
+      <w:r>
+        <w:t>Node – entity.</w:t>
+      </w:r>
+    </w:p>
+    <w:p>
+      <w:pPr>
+        <w:pStyle w:val="ListParagraph"/>
+        <w:numPr>
+          <w:ilvl w:val="0"/>
+          <w:numId w:val="15"/>
+        </w:numPr>
+      </w:pPr>
+      <w:r>
+        <w:t>Edge – relationship.</w:t>
+      </w:r>
+    </w:p>
+    <w:p>
+      <w:pPr>
+        <w:pStyle w:val="ListParagraph"/>
+        <w:numPr>
+          <w:ilvl w:val="0"/>
+          <w:numId w:val="15"/>
+        </w:numPr>
+      </w:pPr>
+      <w:r>
+        <w:t xml:space="preserve">Can be </w:t>
+      </w:r>
+      <w:proofErr w:type="spellStart"/>
+      <w:r>
+        <w:t>uni</w:t>
+      </w:r>
+      <w:proofErr w:type="spellEnd"/>
+      <w:r>
+        <w:t xml:space="preserve"> or bi-directional.</w:t>
+      </w:r>
+    </w:p>
+    <w:p>
+      <w:pPr>
+        <w:pStyle w:val="Heading1"/>
+      </w:pPr>
+      <w:r>
+        <w:t>Lecture Note Set 4</w:t>
+      </w:r>
+      <w:r>
+        <w:t xml:space="preserve"> – REST, APIs, </w:t>
+      </w:r>
+      <w:proofErr w:type="spellStart"/>
+      <w:r>
+        <w:t>GraphQL</w:t>
+      </w:r>
+      <w:proofErr w:type="spellEnd"/>
+    </w:p>
+    <w:p>
+      <w:pPr>
+        <w:pStyle w:val="ListParagraph"/>
+        <w:numPr>
+          <w:ilvl w:val="0"/>
+          <w:numId w:val="16"/>
+        </w:numPr>
+      </w:pPr>
+      <w:r>
+        <w:t>Get</w:t>
+      </w:r>
+    </w:p>
+    <w:p>
+      <w:pPr>
+        <w:pStyle w:val="ListParagraph"/>
+        <w:numPr>
+          <w:ilvl w:val="0"/>
+          <w:numId w:val="16"/>
+        </w:numPr>
+      </w:pPr>
+      <w:r>
+        <w:t>Post</w:t>
+      </w:r>
+    </w:p>
+    <w:p>
+      <w:pPr>
+        <w:pStyle w:val="ListParagraph"/>
+        <w:numPr>
+          <w:ilvl w:val="0"/>
+          <w:numId w:val="16"/>
+        </w:numPr>
+      </w:pPr>
+      <w:r>
+        <w:t>Delete</w:t>
+      </w:r>
+    </w:p>
+    <w:p>
+      <w:pPr>
+        <w:pStyle w:val="ListParagraph"/>
+        <w:numPr>
+          <w:ilvl w:val="0"/>
+          <w:numId w:val="16"/>
+        </w:numPr>
+      </w:pPr>
+      <w:r>
+        <w:t>Put (change whole resource)</w:t>
+      </w:r>
+    </w:p>
+    <w:p>
+      <w:pPr>
+        <w:pStyle w:val="ListParagraph"/>
+        <w:numPr>
+          <w:ilvl w:val="0"/>
+          <w:numId w:val="16"/>
+        </w:numPr>
+      </w:pPr>
+      <w:r>
+        <w:t>Patch (change part of resource)</w:t>
+      </w:r>
+    </w:p>
+    <w:p>
+      <w:pPr>
+        <w:pStyle w:val="Heading3"/>
+      </w:pPr>
+      <w:r>
+        <w:t>REST</w:t>
+      </w:r>
+    </w:p>
+    <w:p>
+      <w:pPr>
+        <w:pStyle w:val="ListParagraph"/>
+        <w:numPr>
+          <w:ilvl w:val="0"/>
+          <w:numId w:val="17"/>
+        </w:numPr>
+      </w:pPr>
+      <w:r>
+        <w:t xml:space="preserve">All requests are stateless </w:t>
       </w:r>
       <w:proofErr w:type="gramStart"/>
       <w:r>
-        <w:t>delete</w:t>
+        <w:t>i.e.</w:t>
       </w:r>
       <w:proofErr w:type="gramEnd"/>
-    </w:p>
-    <w:p>
-      <w:pPr>
-        <w:pStyle w:val="ListParagraph"/>
-        <w:numPr>
-          <w:ilvl w:val="0"/>
-          <w:numId w:val="13"/>
-        </w:numPr>
-      </w:pPr>
-      <w:r>
-        <w:t>Simple and fast, but no validation</w:t>
-      </w:r>
-      <w:r>
-        <w:t xml:space="preserve"> </w:t>
+      <w:r>
+        <w:t xml:space="preserve"> no nothing about the status of the </w:t>
       </w:r>
       <w:proofErr w:type="spellStart"/>
       <w:r>
-        <w:t>or</w:t>
-      </w:r>
-      <w:r>
-        <w:t>a</w:t>
+        <w:t>serer</w:t>
       </w:r>
       <w:proofErr w:type="spellEnd"/>
       <w:r>
-        <w:t xml:space="preserve"> aggregation, and consistency is hard. No selects either.</w:t>
-      </w:r>
-    </w:p>
-    <w:p>
-      <w:pPr>
-        <w:pStyle w:val="Heading3"/>
-      </w:pPr>
-      <w:r>
-        <w:t>Document Database</w:t>
-      </w:r>
-    </w:p>
-    <w:p>
-      <w:pPr>
-        <w:pStyle w:val="ListParagraph"/>
-        <w:numPr>
-          <w:ilvl w:val="0"/>
-          <w:numId w:val="14"/>
-        </w:numPr>
-      </w:pPr>
-      <w:r>
-        <w:t>Semi-structured.</w:t>
-      </w:r>
-    </w:p>
-    <w:p>
-      <w:pPr>
-        <w:pStyle w:val="ListParagraph"/>
-        <w:numPr>
-          <w:ilvl w:val="0"/>
-          <w:numId w:val="14"/>
-        </w:numPr>
-      </w:pPr>
+        <w:t>.</w:t>
+      </w:r>
+    </w:p>
+    <w:p>
+      <w:pPr>
+        <w:pStyle w:val="ListParagraph"/>
+        <w:numPr>
+          <w:ilvl w:val="0"/>
+          <w:numId w:val="17"/>
+        </w:numPr>
+      </w:pPr>
+      <w:r>
+        <w:t xml:space="preserve">Request/response – can’t push/alert or </w:t>
+      </w:r>
       <w:proofErr w:type="gramStart"/>
       <w:r>
-        <w:t>Typically</w:t>
+        <w:t>broadcast</w:t>
       </w:r>
       <w:proofErr w:type="gramEnd"/>
-      <w:r>
-        <w:t xml:space="preserve"> JSON or XML.</w:t>
-      </w:r>
-    </w:p>
-    <w:p>
-      <w:pPr>
-        <w:pStyle w:val="Heading3"/>
-      </w:pPr>
-      <w:r>
-        <w:t>Graph Database</w:t>
-      </w:r>
-    </w:p>
-    <w:p>
-      <w:pPr>
-        <w:pStyle w:val="ListParagraph"/>
-        <w:numPr>
-          <w:ilvl w:val="0"/>
-          <w:numId w:val="15"/>
-        </w:numPr>
-      </w:pPr>
-      <w:r>
-        <w:t>Node – entity.</w:t>
-      </w:r>
-    </w:p>
-    <w:p>
-      <w:pPr>
-        <w:pStyle w:val="ListParagraph"/>
-        <w:numPr>
-          <w:ilvl w:val="0"/>
-          <w:numId w:val="15"/>
-        </w:numPr>
-      </w:pPr>
-      <w:r>
-        <w:t>Edge – relationship.</w:t>
-      </w:r>
-    </w:p>
-    <w:p>
-      <w:pPr>
-        <w:pStyle w:val="ListParagraph"/>
-        <w:numPr>
-          <w:ilvl w:val="0"/>
-          <w:numId w:val="15"/>
-        </w:numPr>
-      </w:pPr>
-      <w:r>
-        <w:t xml:space="preserve">Can be </w:t>
+    </w:p>
+    <w:p>
+      <w:pPr>
+        <w:pStyle w:val="ListParagraph"/>
+        <w:numPr>
+          <w:ilvl w:val="0"/>
+          <w:numId w:val="17"/>
+        </w:numPr>
+      </w:pPr>
+      <w:r>
+        <w:t xml:space="preserve">Multiple request/responses implies tree-structure, can cause </w:t>
       </w:r>
       <w:proofErr w:type="spellStart"/>
       <w:r>
-        <w:t>uni</w:t>
+        <w:t>underfetching</w:t>
       </w:r>
       <w:proofErr w:type="spellEnd"/>
       <w:r>
-        <w:t xml:space="preserve"> or bi-directional.</w:t>
-      </w:r>
-    </w:p>
-    <w:p>
-      <w:pPr>
-        <w:pStyle w:val="Heading1"/>
-      </w:pPr>
-      <w:r>
-        <w:t>Lecture Note Set 4</w:t>
-      </w:r>
-      <w:r>
-        <w:t xml:space="preserve"> – REST, APIs, </w:t>
+        <w:t xml:space="preserve"> and </w:t>
       </w:r>
       <w:proofErr w:type="spellStart"/>
       <w:r>
-        <w:t>GraphQL</w:t>
+        <w:t>overfetching</w:t>
       </w:r>
       <w:proofErr w:type="spellEnd"/>
-    </w:p>
-    <w:p>
-      <w:pPr>
-        <w:pStyle w:val="ListParagraph"/>
-        <w:numPr>
-          <w:ilvl w:val="0"/>
-          <w:numId w:val="16"/>
-        </w:numPr>
-      </w:pPr>
-      <w:r>
-        <w:t>Get</w:t>
-      </w:r>
-    </w:p>
-    <w:p>
-      <w:pPr>
-        <w:pStyle w:val="ListParagraph"/>
-        <w:numPr>
-          <w:ilvl w:val="0"/>
-          <w:numId w:val="16"/>
-        </w:numPr>
-      </w:pPr>
-      <w:r>
-        <w:t>Post</w:t>
-      </w:r>
-    </w:p>
-    <w:p>
-      <w:pPr>
-        <w:pStyle w:val="ListParagraph"/>
-        <w:numPr>
-          <w:ilvl w:val="0"/>
-          <w:numId w:val="16"/>
-        </w:numPr>
-      </w:pPr>
-      <w:r>
-        <w:t>Delete</w:t>
-      </w:r>
-    </w:p>
-    <w:p>
-      <w:pPr>
-        <w:pStyle w:val="ListParagraph"/>
-        <w:numPr>
-          <w:ilvl w:val="0"/>
-          <w:numId w:val="16"/>
-        </w:numPr>
-      </w:pPr>
-      <w:r>
-        <w:t>Put (change whole resource)</w:t>
-      </w:r>
-    </w:p>
-    <w:p>
-      <w:pPr>
-        <w:pStyle w:val="ListParagraph"/>
-        <w:numPr>
-          <w:ilvl w:val="0"/>
-          <w:numId w:val="16"/>
-        </w:numPr>
-      </w:pPr>
-      <w:r>
-        <w:t>Patch (change part of resource)</w:t>
-      </w:r>
-    </w:p>
-    <w:p>
-      <w:pPr>
-        <w:pStyle w:val="Heading3"/>
-      </w:pPr>
-      <w:r>
-        <w:lastRenderedPageBreak/>
-        <w:t>REST</w:t>
-      </w:r>
-    </w:p>
-    <w:p>
-      <w:pPr>
-        <w:pStyle w:val="ListParagraph"/>
-        <w:numPr>
-          <w:ilvl w:val="0"/>
-          <w:numId w:val="17"/>
-        </w:numPr>
-      </w:pPr>
-      <w:r>
-        <w:t xml:space="preserve">All requests are stateless </w:t>
-      </w:r>
-      <w:proofErr w:type="gramStart"/>
-      <w:r>
-        <w:t>i.e.</w:t>
-      </w:r>
-      <w:proofErr w:type="gramEnd"/>
-      <w:r>
-        <w:t xml:space="preserve"> no nothing about the status of the </w:t>
-      </w:r>
-      <w:proofErr w:type="spellStart"/>
-      <w:r>
-        <w:t>serer</w:t>
-      </w:r>
-      <w:proofErr w:type="spellEnd"/>
-      <w:r>
-        <w:t>.</w:t>
-      </w:r>
-    </w:p>
-    <w:p>
-      <w:pPr>
-        <w:pStyle w:val="ListParagraph"/>
-        <w:numPr>
-          <w:ilvl w:val="0"/>
-          <w:numId w:val="17"/>
-        </w:numPr>
-      </w:pPr>
-      <w:r>
-        <w:t xml:space="preserve">Request/response – can’t push/alert or </w:t>
-      </w:r>
-      <w:proofErr w:type="gramStart"/>
-      <w:r>
-        <w:t>broadcast</w:t>
-      </w:r>
-      <w:proofErr w:type="gramEnd"/>
-    </w:p>
-    <w:p>
-      <w:pPr>
-        <w:pStyle w:val="ListParagraph"/>
-        <w:numPr>
-          <w:ilvl w:val="0"/>
-          <w:numId w:val="17"/>
-        </w:numPr>
-      </w:pPr>
-      <w:r>
-        <w:t xml:space="preserve">Multiple request/responses </w:t>
-      </w:r>
-      <w:proofErr w:type="gramStart"/>
-      <w:r>
-        <w:t>implies</w:t>
-      </w:r>
-      <w:proofErr w:type="gramEnd"/>
-      <w:r>
-        <w:t xml:space="preserve"> tree-structure, can cause </w:t>
-      </w:r>
-      <w:proofErr w:type="spellStart"/>
-      <w:r>
-        <w:t>underfetching</w:t>
-      </w:r>
-      <w:proofErr w:type="spellEnd"/>
-      <w:r>
-        <w:t xml:space="preserve"> and </w:t>
-      </w:r>
-      <w:proofErr w:type="spellStart"/>
-      <w:r>
-        <w:t>overfetching</w:t>
-      </w:r>
-      <w:proofErr w:type="spellEnd"/>
       <w:r>
         <w:t>, and can increase latency.</w:t>
+      </w:r>
+    </w:p>
+    <w:p>
+      <w:r>
+        <w:rPr>
+          <w:noProof/>
+        </w:rPr>
+        <w:drawing>
+          <wp:inline distT="0" distB="0" distL="0" distR="0" wp14:anchorId="23F79A9B" wp14:editId="01146A2F">
+            <wp:extent cx="3571875" cy="3295650"/>
+            <wp:effectExtent l="0" t="0" r="9525" b="0"/>
+            <wp:docPr id="1941156157" name="Picture 1" descr="A picture containing text, screenshot, font, number&#10;&#10;Description automatically generated"/>
+            <wp:cNvGraphicFramePr>
+              <a:graphicFrameLocks xmlns:a="http://schemas.openxmlformats.org/drawingml/2006/main" noChangeAspect="1"/>
+            </wp:cNvGraphicFramePr>
+            <a:graphic xmlns:a="http://schemas.openxmlformats.org/drawingml/2006/main">
+              <a:graphicData uri="http://schemas.openxmlformats.org/drawingml/2006/picture">
+                <pic:pic xmlns:pic="http://schemas.openxmlformats.org/drawingml/2006/picture">
+                  <pic:nvPicPr>
+                    <pic:cNvPr id="1941156157" name="Picture 1" descr="A picture containing text, screenshot, font, number&#10;&#10;Description automatically generated"/>
+                    <pic:cNvPicPr/>
+                  </pic:nvPicPr>
+                  <pic:blipFill>
+                    <a:blip r:embed="rId7"/>
+                    <a:stretch>
+                      <a:fillRect/>
+                    </a:stretch>
+                  </pic:blipFill>
+                  <pic:spPr>
+                    <a:xfrm>
+                      <a:off x="0" y="0"/>
+                      <a:ext cx="3571875" cy="3295650"/>
+                    </a:xfrm>
+                    <a:prstGeom prst="rect">
+                      <a:avLst/>
+                    </a:prstGeom>
+                  </pic:spPr>
+                </pic:pic>
+              </a:graphicData>
+            </a:graphic>
+          </wp:inline>
+        </w:drawing>
       </w:r>
     </w:p>
     <w:p>
@@ -1654,6 +1758,7 @@
         <w:pStyle w:val="Heading3"/>
       </w:pPr>
       <w:r>
+        <w:lastRenderedPageBreak/>
         <w:t>API Versioning</w:t>
       </w:r>
     </w:p>
@@ -1666,12 +1771,10 @@
         </w:numPr>
       </w:pPr>
       <w:proofErr w:type="spellStart"/>
-      <w:proofErr w:type="gramStart"/>
       <w:r>
         <w:t>Major.Minor.Patch</w:t>
       </w:r>
       <w:proofErr w:type="spellEnd"/>
-      <w:proofErr w:type="gramEnd"/>
     </w:p>
     <w:p>
       <w:pPr>
@@ -1768,7 +1871,7 @@
                     <pic:cNvPicPr/>
                   </pic:nvPicPr>
                   <pic:blipFill>
-                    <a:blip r:embed="rId7"/>
+                    <a:blip r:embed="rId8"/>
                     <a:stretch>
                       <a:fillRect/>
                     </a:stretch>
@@ -1800,7 +1903,7 @@
       <w:r>
         <w:t>GET -&gt; query is specified using the URL query parameters (</w:t>
       </w:r>
-      <w:hyperlink r:id="rId8" w:history="1">
+      <w:hyperlink r:id="rId9" w:history="1">
         <w:r>
           <w:rPr>
             <w:rStyle w:val="Hyperlink"/>
@@ -1841,7 +1944,6 @@
         <w:pStyle w:val="Heading3"/>
       </w:pPr>
       <w:r>
-        <w:lastRenderedPageBreak/>
         <w:t xml:space="preserve">Backend </w:t>
       </w:r>
       <w:r>
@@ -1857,15 +1959,7 @@
         </w:numPr>
       </w:pPr>
       <w:r>
-        <w:t xml:space="preserve">Can set up pre and post conditions – </w:t>
-      </w:r>
-      <w:proofErr w:type="gramStart"/>
-      <w:r>
-        <w:t>before(</w:t>
-      </w:r>
-      <w:proofErr w:type="gramEnd"/>
-      <w:r>
-        <w:t xml:space="preserve">), </w:t>
+        <w:t xml:space="preserve">Can set up pre and post conditions – before(), </w:t>
       </w:r>
       <w:proofErr w:type="spellStart"/>
       <w:r>
@@ -1888,15 +1982,7 @@
         </w:numPr>
       </w:pPr>
       <w:r>
-        <w:t xml:space="preserve">Tests are asynchronous, so test 1 may not necessarily finish before test 2. Use </w:t>
-      </w:r>
-      <w:proofErr w:type="gramStart"/>
-      <w:r>
-        <w:t>before(</w:t>
-      </w:r>
-      <w:proofErr w:type="gramEnd"/>
-      <w:r>
-        <w:t>), after() etc.</w:t>
+        <w:t>Tests are asynchronous, so test 1 may not necessarily finish before test 2. Use before(), after() etc.</w:t>
       </w:r>
     </w:p>
     <w:p>
@@ -2051,6 +2137,7 @@
         </w:numPr>
       </w:pPr>
       <w:r>
+        <w:lastRenderedPageBreak/>
         <w:t>Credentials go with every request.</w:t>
       </w:r>
     </w:p>
@@ -2185,13 +2272,16 @@
         </w:numPr>
       </w:pPr>
       <w:r>
-        <w:t>ID e.g. id</w:t>
+        <w:t xml:space="preserve">ID </w:t>
       </w:r>
       <w:proofErr w:type="gramStart"/>
       <w:r>
-        <w:t>=”…</w:t>
+        <w:t>e.g.</w:t>
       </w:r>
       <w:proofErr w:type="gramEnd"/>
+      <w:r>
+        <w:t xml:space="preserve"> id=”…</w:t>
+      </w:r>
     </w:p>
     <w:p>
       <w:pPr>
@@ -2202,13 +2292,16 @@
         </w:numPr>
       </w:pPr>
       <w:r>
-        <w:t>Class e.g. class</w:t>
+        <w:t xml:space="preserve">Class </w:t>
       </w:r>
       <w:proofErr w:type="gramStart"/>
       <w:r>
-        <w:t>=”…</w:t>
+        <w:t>e.g.</w:t>
       </w:r>
       <w:proofErr w:type="gramEnd"/>
+      <w:r>
+        <w:t xml:space="preserve"> class=”…</w:t>
+      </w:r>
     </w:p>
     <w:p>
       <w:pPr>
@@ -2243,7 +2336,7 @@
                     <pic:cNvPicPr/>
                   </pic:nvPicPr>
                   <pic:blipFill>
-                    <a:blip r:embed="rId9"/>
+                    <a:blip r:embed="rId10"/>
                     <a:stretch>
                       <a:fillRect/>
                     </a:stretch>
@@ -2289,7 +2382,6 @@
         <w:rPr>
           <w:noProof/>
         </w:rPr>
-        <w:lastRenderedPageBreak/>
         <w:drawing>
           <wp:inline distT="0" distB="0" distL="0" distR="0" wp14:anchorId="4E11AC31" wp14:editId="09CB4655">
             <wp:extent cx="5731510" cy="3208020"/>
@@ -2306,7 +2398,7 @@
                     <pic:cNvPicPr/>
                   </pic:nvPicPr>
                   <pic:blipFill>
-                    <a:blip r:embed="rId10"/>
+                    <a:blip r:embed="rId11"/>
                     <a:stretch>
                       <a:fillRect/>
                     </a:stretch>
@@ -2336,6 +2428,7 @@
         </w:numPr>
       </w:pPr>
       <w:r>
+        <w:lastRenderedPageBreak/>
         <w:t xml:space="preserve">Normally in an external style sheet </w:t>
       </w:r>
       <w:proofErr w:type="gramStart"/>
@@ -2380,7 +2473,7 @@
                     <pic:cNvPicPr/>
                   </pic:nvPicPr>
                   <pic:blipFill>
-                    <a:blip r:embed="rId11"/>
+                    <a:blip r:embed="rId12"/>
                     <a:stretch>
                       <a:fillRect/>
                     </a:stretch>
@@ -2424,7 +2517,7 @@
                     </pic:cNvPicPr>
                   </pic:nvPicPr>
                   <pic:blipFill>
-                    <a:blip r:embed="rId12">
+                    <a:blip r:embed="rId13">
                       <a:extLst>
                         <a:ext uri="{28A0092B-C50C-407E-A947-70E740481C1C}">
                           <a14:useLocalDpi xmlns:a14="http://schemas.microsoft.com/office/drawing/2010/main" val="0"/>
@@ -2549,183 +2642,178 @@
         <w:pStyle w:val="Heading3"/>
       </w:pPr>
       <w:r>
+        <w:t>Design Patterns</w:t>
+      </w:r>
+    </w:p>
+    <w:p>
+      <w:pPr>
+        <w:pStyle w:val="ListParagraph"/>
+        <w:numPr>
+          <w:ilvl w:val="0"/>
+          <w:numId w:val="25"/>
+        </w:numPr>
+      </w:pPr>
+      <w:r>
+        <w:t xml:space="preserve">Separation of concerns </w:t>
+      </w:r>
+      <w:r>
+        <w:t>–</w:t>
+      </w:r>
+      <w:r>
+        <w:t xml:space="preserve"> </w:t>
+      </w:r>
+      <w:r>
+        <w:t xml:space="preserve">Separate out code into different sections </w:t>
+      </w:r>
+      <w:proofErr w:type="gramStart"/>
+      <w:r>
+        <w:t>e.g.</w:t>
+      </w:r>
+      <w:proofErr w:type="gramEnd"/>
+      <w:r>
+        <w:t xml:space="preserve"> object oriented, MVC</w:t>
+      </w:r>
+      <w:r>
+        <w:t xml:space="preserve"> – divide and conquer</w:t>
+      </w:r>
+      <w:r>
+        <w:t>.</w:t>
+      </w:r>
+    </w:p>
+    <w:p>
+      <w:pPr>
+        <w:pStyle w:val="Heading3"/>
+      </w:pPr>
+      <w:r>
+        <w:t>MVC</w:t>
+      </w:r>
+    </w:p>
+    <w:p>
+      <w:pPr>
+        <w:pStyle w:val="ListParagraph"/>
+        <w:numPr>
+          <w:ilvl w:val="0"/>
+          <w:numId w:val="25"/>
+        </w:numPr>
+      </w:pPr>
+      <w:r>
+        <w:t>+ Can have multiple, synchronized views.</w:t>
+      </w:r>
+    </w:p>
+    <w:p>
+      <w:pPr>
+        <w:pStyle w:val="ListParagraph"/>
+        <w:numPr>
+          <w:ilvl w:val="0"/>
+          <w:numId w:val="25"/>
+        </w:numPr>
+      </w:pPr>
+      <w:r>
+        <w:t>+ Views and controllers can be easily exchanged.</w:t>
+      </w:r>
+    </w:p>
+    <w:p>
+      <w:pPr>
+        <w:pStyle w:val="ListParagraph"/>
+        <w:numPr>
+          <w:ilvl w:val="0"/>
+          <w:numId w:val="25"/>
+        </w:numPr>
+      </w:pPr>
+      <w:r>
+        <w:t>- Complex.</w:t>
+      </w:r>
+    </w:p>
+    <w:p>
+      <w:pPr>
+        <w:pStyle w:val="ListParagraph"/>
+        <w:numPr>
+          <w:ilvl w:val="0"/>
+          <w:numId w:val="25"/>
+        </w:numPr>
+      </w:pPr>
+      <w:r>
+        <w:t>-</w:t>
+      </w:r>
+      <w:r>
+        <w:t xml:space="preserve"> High coupling</w:t>
+      </w:r>
+    </w:p>
+    <w:p>
+      <w:pPr>
+        <w:pStyle w:val="Heading3"/>
+      </w:pPr>
+      <w:r>
+        <w:t>MVP</w:t>
+      </w:r>
+    </w:p>
+    <w:p>
+      <w:pPr>
+        <w:pStyle w:val="ListParagraph"/>
+        <w:numPr>
+          <w:ilvl w:val="0"/>
+          <w:numId w:val="26"/>
+        </w:numPr>
+      </w:pPr>
+      <w:r>
+        <w:t>Events from model go through presenter to view instead of straight to view.</w:t>
+      </w:r>
+    </w:p>
+    <w:p>
+      <w:pPr>
+        <w:pStyle w:val="ListParagraph"/>
+        <w:numPr>
+          <w:ilvl w:val="0"/>
+          <w:numId w:val="26"/>
+        </w:numPr>
+      </w:pPr>
+      <w:r>
+        <w:t>Model is therefore completely isolated from view – less coupling (?).</w:t>
+      </w:r>
+    </w:p>
+    <w:p>
+      <w:pPr>
+        <w:pStyle w:val="ListParagraph"/>
+        <w:numPr>
+          <w:ilvl w:val="0"/>
+          <w:numId w:val="26"/>
+        </w:numPr>
+      </w:pPr>
+      <w:r>
+        <w:t>3 layer architecture.</w:t>
+      </w:r>
+    </w:p>
+    <w:p>
+      <w:pPr>
+        <w:pStyle w:val="Heading3"/>
+      </w:pPr>
+      <w:r>
+        <w:t>MVVM</w:t>
+      </w:r>
+    </w:p>
+    <w:p>
+      <w:pPr>
+        <w:pStyle w:val="ListParagraph"/>
+        <w:numPr>
+          <w:ilvl w:val="0"/>
+          <w:numId w:val="27"/>
+        </w:numPr>
+      </w:pPr>
+      <w:proofErr w:type="spellStart"/>
+      <w:r>
+        <w:t>ViewModel</w:t>
+      </w:r>
+      <w:proofErr w:type="spellEnd"/>
+      <w:r>
+        <w:t xml:space="preserve"> (intermediary) is just the data required by the view.</w:t>
+      </w:r>
+    </w:p>
+    <w:p>
+      <w:pPr>
+        <w:pStyle w:val="Heading3"/>
+      </w:pPr>
+      <w:r>
         <w:lastRenderedPageBreak/>
-        <w:t>Design Patterns</w:t>
-      </w:r>
-    </w:p>
-    <w:p>
-      <w:pPr>
-        <w:pStyle w:val="ListParagraph"/>
-        <w:numPr>
-          <w:ilvl w:val="0"/>
-          <w:numId w:val="25"/>
-        </w:numPr>
-      </w:pPr>
-      <w:r>
-        <w:t xml:space="preserve">Separation of concerns </w:t>
-      </w:r>
-      <w:r>
-        <w:t>–</w:t>
-      </w:r>
-      <w:r>
-        <w:t xml:space="preserve"> </w:t>
-      </w:r>
-      <w:r>
-        <w:t xml:space="preserve">Separate out code into different sections </w:t>
-      </w:r>
-      <w:proofErr w:type="gramStart"/>
-      <w:r>
-        <w:t>e.g.</w:t>
-      </w:r>
-      <w:proofErr w:type="gramEnd"/>
-      <w:r>
-        <w:t xml:space="preserve"> object oriented, MVC</w:t>
-      </w:r>
-      <w:r>
-        <w:t xml:space="preserve"> – divide and conquer</w:t>
-      </w:r>
-      <w:r>
-        <w:t>.</w:t>
-      </w:r>
-    </w:p>
-    <w:p>
-      <w:pPr>
-        <w:pStyle w:val="Heading3"/>
-      </w:pPr>
-      <w:r>
-        <w:t>MVC</w:t>
-      </w:r>
-    </w:p>
-    <w:p>
-      <w:pPr>
-        <w:pStyle w:val="ListParagraph"/>
-        <w:numPr>
-          <w:ilvl w:val="0"/>
-          <w:numId w:val="25"/>
-        </w:numPr>
-      </w:pPr>
-      <w:r>
-        <w:t>+ Can have multiple, synchronized views.</w:t>
-      </w:r>
-    </w:p>
-    <w:p>
-      <w:pPr>
-        <w:pStyle w:val="ListParagraph"/>
-        <w:numPr>
-          <w:ilvl w:val="0"/>
-          <w:numId w:val="25"/>
-        </w:numPr>
-      </w:pPr>
-      <w:r>
-        <w:t>+ Views and controllers can be easily exchanged.</w:t>
-      </w:r>
-    </w:p>
-    <w:p>
-      <w:pPr>
-        <w:pStyle w:val="ListParagraph"/>
-        <w:numPr>
-          <w:ilvl w:val="0"/>
-          <w:numId w:val="25"/>
-        </w:numPr>
-      </w:pPr>
-      <w:r>
-        <w:t>- Complex.</w:t>
-      </w:r>
-    </w:p>
-    <w:p>
-      <w:pPr>
-        <w:pStyle w:val="ListParagraph"/>
-        <w:numPr>
-          <w:ilvl w:val="0"/>
-          <w:numId w:val="25"/>
-        </w:numPr>
-      </w:pPr>
-      <w:r>
-        <w:t>-</w:t>
-      </w:r>
-      <w:r>
-        <w:t xml:space="preserve"> High coupling</w:t>
-      </w:r>
-    </w:p>
-    <w:p>
-      <w:pPr>
-        <w:pStyle w:val="Heading3"/>
-      </w:pPr>
-      <w:r>
-        <w:t>MVP</w:t>
-      </w:r>
-    </w:p>
-    <w:p>
-      <w:pPr>
-        <w:pStyle w:val="ListParagraph"/>
-        <w:numPr>
-          <w:ilvl w:val="0"/>
-          <w:numId w:val="26"/>
-        </w:numPr>
-      </w:pPr>
-      <w:r>
-        <w:t>Events from model go through presenter to view instead of straight to view.</w:t>
-      </w:r>
-    </w:p>
-    <w:p>
-      <w:pPr>
-        <w:pStyle w:val="ListParagraph"/>
-        <w:numPr>
-          <w:ilvl w:val="0"/>
-          <w:numId w:val="26"/>
-        </w:numPr>
-      </w:pPr>
-      <w:r>
-        <w:t>Model is therefore completely isolated from view – less coupling (?).</w:t>
-      </w:r>
-    </w:p>
-    <w:p>
-      <w:pPr>
-        <w:pStyle w:val="ListParagraph"/>
-        <w:numPr>
-          <w:ilvl w:val="0"/>
-          <w:numId w:val="26"/>
-        </w:numPr>
-      </w:pPr>
-      <w:proofErr w:type="gramStart"/>
-      <w:r>
-        <w:t>3 layer</w:t>
-      </w:r>
-      <w:proofErr w:type="gramEnd"/>
-      <w:r>
-        <w:t xml:space="preserve"> architecture.</w:t>
-      </w:r>
-    </w:p>
-    <w:p>
-      <w:pPr>
-        <w:pStyle w:val="Heading3"/>
-      </w:pPr>
-      <w:r>
-        <w:t>MVVM</w:t>
-      </w:r>
-    </w:p>
-    <w:p>
-      <w:pPr>
-        <w:pStyle w:val="ListParagraph"/>
-        <w:numPr>
-          <w:ilvl w:val="0"/>
-          <w:numId w:val="27"/>
-        </w:numPr>
-      </w:pPr>
-      <w:proofErr w:type="spellStart"/>
-      <w:r>
-        <w:t>ViewModel</w:t>
-      </w:r>
-      <w:proofErr w:type="spellEnd"/>
-      <w:r>
-        <w:t xml:space="preserve"> (intermediary) is just the data required by the view.</w:t>
-      </w:r>
-    </w:p>
-    <w:p>
-      <w:pPr>
-        <w:pStyle w:val="Heading3"/>
-      </w:pPr>
-      <w:r>
         <w:t>Client-Side Rendering</w:t>
       </w:r>
     </w:p>
@@ -2855,7 +2943,7 @@
                     <pic:cNvPicPr/>
                   </pic:nvPicPr>
                   <pic:blipFill>
-                    <a:blip r:embed="rId13"/>
+                    <a:blip r:embed="rId14"/>
                     <a:stretch>
                       <a:fillRect/>
                     </a:stretch>
@@ -2921,7 +3009,6 @@
         </w:numPr>
       </w:pPr>
       <w:r>
-        <w:lastRenderedPageBreak/>
         <w:t>Dirty check: poll the data at regular intervals to check the data structure.</w:t>
       </w:r>
     </w:p>
@@ -3010,6 +3097,7 @@
         <w:rPr>
           <w:noProof/>
         </w:rPr>
+        <w:lastRenderedPageBreak/>
         <w:drawing>
           <wp:inline distT="0" distB="0" distL="0" distR="0" wp14:anchorId="30947165" wp14:editId="4F94D009">
             <wp:extent cx="3702050" cy="2489635"/>
@@ -3026,7 +3114,7 @@
                     <pic:cNvPicPr/>
                   </pic:nvPicPr>
                   <pic:blipFill>
-                    <a:blip r:embed="rId14"/>
+                    <a:blip r:embed="rId15"/>
                     <a:stretch>
                       <a:fillRect/>
                     </a:stretch>
@@ -3124,7 +3212,7 @@
                     </pic:cNvPicPr>
                   </pic:nvPicPr>
                   <pic:blipFill>
-                    <a:blip r:embed="rId15" cstate="print">
+                    <a:blip r:embed="rId16" cstate="print">
                       <a:extLst>
                         <a:ext uri="{28A0092B-C50C-407E-A947-70E740481C1C}">
                           <a14:useLocalDpi xmlns:a14="http://schemas.microsoft.com/office/drawing/2010/main" val="0"/>
@@ -3257,7 +3345,7 @@
                     <pic:cNvPicPr/>
                   </pic:nvPicPr>
                   <pic:blipFill>
-                    <a:blip r:embed="rId16"/>
+                    <a:blip r:embed="rId17"/>
                     <a:stretch>
                       <a:fillRect/>
                     </a:stretch>
@@ -3311,7 +3399,7 @@
                     <pic:cNvPicPr/>
                   </pic:nvPicPr>
                   <pic:blipFill>
-                    <a:blip r:embed="rId17"/>
+                    <a:blip r:embed="rId18"/>
                     <a:stretch>
                       <a:fillRect/>
                     </a:stretch>
@@ -3365,7 +3453,7 @@
                     <pic:cNvPicPr/>
                   </pic:nvPicPr>
                   <pic:blipFill>
-                    <a:blip r:embed="rId18"/>
+                    <a:blip r:embed="rId19"/>
                     <a:stretch>
                       <a:fillRect/>
                     </a:stretch>
@@ -3419,7 +3507,7 @@
                     <pic:cNvPicPr/>
                   </pic:nvPicPr>
                   <pic:blipFill>
-                    <a:blip r:embed="rId19"/>
+                    <a:blip r:embed="rId20"/>
                     <a:stretch>
                       <a:fillRect/>
                     </a:stretch>
@@ -3481,12 +3569,10 @@
         </w:numPr>
       </w:pPr>
       <w:proofErr w:type="spellStart"/>
-      <w:proofErr w:type="gramStart"/>
       <w:r>
         <w:t>this.state</w:t>
       </w:r>
       <w:proofErr w:type="spellEnd"/>
-      <w:proofErr w:type="gramEnd"/>
       <w:r>
         <w:t>() for a component’s state.</w:t>
       </w:r>
@@ -3500,12 +3586,10 @@
         </w:numPr>
       </w:pPr>
       <w:proofErr w:type="spellStart"/>
-      <w:proofErr w:type="gramStart"/>
       <w:r>
         <w:t>this.setState</w:t>
       </w:r>
       <w:proofErr w:type="spellEnd"/>
-      <w:proofErr w:type="gramEnd"/>
       <w:r>
         <w:t>() to set a component’s state.</w:t>
       </w:r>
@@ -3591,7 +3675,7 @@
                     <pic:cNvPicPr/>
                   </pic:nvPicPr>
                   <pic:blipFill>
-                    <a:blip r:embed="rId20"/>
+                    <a:blip r:embed="rId21"/>
                     <a:stretch>
                       <a:fillRect/>
                     </a:stretch>
@@ -3702,7 +3786,7 @@
                     <pic:cNvPicPr/>
                   </pic:nvPicPr>
                   <pic:blipFill>
-                    <a:blip r:embed="rId21"/>
+                    <a:blip r:embed="rId22"/>
                     <a:stretch>
                       <a:fillRect/>
                     </a:stretch>
@@ -3740,17 +3824,12 @@
         <w:t xml:space="preserve"> – [state, dispatch] = </w:t>
       </w:r>
       <w:proofErr w:type="spellStart"/>
-      <w:proofErr w:type="gramStart"/>
       <w:r>
         <w:t>useReducer</w:t>
       </w:r>
       <w:proofErr w:type="spellEnd"/>
       <w:r>
-        <w:t>(</w:t>
-      </w:r>
-      <w:proofErr w:type="gramEnd"/>
-      <w:r>
-        <w:t xml:space="preserve">reducer, </w:t>
+        <w:t xml:space="preserve">(reducer, </w:t>
       </w:r>
       <w:proofErr w:type="spellStart"/>
       <w:r>
@@ -3808,7 +3887,7 @@
                     <pic:cNvPicPr/>
                   </pic:nvPicPr>
                   <pic:blipFill>
-                    <a:blip r:embed="rId22"/>
+                    <a:blip r:embed="rId23"/>
                     <a:stretch>
                       <a:fillRect/>
                     </a:stretch>
@@ -3846,17 +3925,12 @@
         <w:t xml:space="preserve"> – </w:t>
       </w:r>
       <w:proofErr w:type="spellStart"/>
-      <w:proofErr w:type="gramStart"/>
       <w:r>
         <w:t>useEffect</w:t>
       </w:r>
       <w:proofErr w:type="spellEnd"/>
       <w:r>
-        <w:t>(</w:t>
-      </w:r>
-      <w:proofErr w:type="gramEnd"/>
-      <w:r>
-        <w:t xml:space="preserve">function, </w:t>
+        <w:t xml:space="preserve">(function, </w:t>
       </w:r>
       <w:proofErr w:type="spellStart"/>
       <w:r>
@@ -4082,8 +4156,28 @@
         <w:rPr>
           <w:rFonts w:eastAsiaTheme="minorEastAsia"/>
         </w:rPr>
-        <w:t>Reducer pure functions that take actions and update state</w:t>
-      </w:r>
+        <w:t xml:space="preserve">Reducer </w:t>
+      </w:r>
+      <w:r>
+        <w:rPr>
+          <w:rFonts w:eastAsiaTheme="minorEastAsia"/>
+        </w:rPr>
+        <w:t>- P</w:t>
+      </w:r>
+      <w:r>
+        <w:rPr>
+          <w:rFonts w:eastAsiaTheme="minorEastAsia"/>
+        </w:rPr>
+        <w:t xml:space="preserve">ure functions that take actions and update </w:t>
+      </w:r>
+      <w:proofErr w:type="gramStart"/>
+      <w:r>
+        <w:rPr>
+          <w:rFonts w:eastAsiaTheme="minorEastAsia"/>
+        </w:rPr>
+        <w:t>state</w:t>
+      </w:r>
+      <w:proofErr w:type="gramEnd"/>
     </w:p>
     <w:p>
       <w:pPr>
@@ -4123,7 +4217,7 @@
                     <pic:cNvPicPr/>
                   </pic:nvPicPr>
                   <pic:blipFill>
-                    <a:blip r:embed="rId23"/>
+                    <a:blip r:embed="rId24"/>
                     <a:stretch>
                       <a:fillRect/>
                     </a:stretch>
@@ -4237,7 +4331,7 @@
                     <pic:cNvPicPr/>
                   </pic:nvPicPr>
                   <pic:blipFill>
-                    <a:blip r:embed="rId24"/>
+                    <a:blip r:embed="rId25"/>
                     <a:stretch>
                       <a:fillRect/>
                     </a:stretch>
@@ -4398,7 +4492,7 @@
                     <pic:cNvPicPr/>
                   </pic:nvPicPr>
                   <pic:blipFill>
-                    <a:blip r:embed="rId25"/>
+                    <a:blip r:embed="rId26"/>
                     <a:stretch>
                       <a:fillRect/>
                     </a:stretch>
@@ -4436,15 +4530,7 @@
         </w:numPr>
       </w:pPr>
       <w:r>
-        <w:t xml:space="preserve">Defines a way to determine </w:t>
-      </w:r>
-      <w:proofErr w:type="gramStart"/>
-      <w:r>
-        <w:t>whether or not</w:t>
-      </w:r>
-      <w:proofErr w:type="gramEnd"/>
-      <w:r>
-        <w:t xml:space="preserve"> it is safe to allow a </w:t>
+        <w:t xml:space="preserve">Defines a way to determine whether or not it is safe to allow a </w:t>
       </w:r>
       <w:r>
         <w:t>client-side</w:t>
@@ -4523,7 +4609,7 @@
       <w:r>
         <w:t xml:space="preserve">Accept only from one origin - Access-Control-Allow-Origin: </w:t>
       </w:r>
-      <w:hyperlink r:id="rId26" w:history="1">
+      <w:hyperlink r:id="rId27" w:history="1">
         <w:r>
           <w:rPr>
             <w:rStyle w:val="Hyperlink"/>
@@ -4941,7 +5027,7 @@
                     <pic:cNvPicPr/>
                   </pic:nvPicPr>
                   <pic:blipFill>
-                    <a:blip r:embed="rId27"/>
+                    <a:blip r:embed="rId28"/>
                     <a:stretch>
                       <a:fillRect/>
                     </a:stretch>
@@ -5132,7 +5218,7 @@
                     <pic:cNvPicPr/>
                   </pic:nvPicPr>
                   <pic:blipFill>
-                    <a:blip r:embed="rId28"/>
+                    <a:blip r:embed="rId29"/>
                     <a:stretch>
                       <a:fillRect/>
                     </a:stretch>
@@ -7817,6 +7903,119 @@
     </w:lvl>
   </w:abstractNum>
   <w:abstractNum w:abstractNumId="19" w15:restartNumberingAfterBreak="0">
+    <w:nsid w:val="30422286"/>
+    <w:multiLevelType w:val="hybridMultilevel"/>
+    <w:tmpl w:val="395E4B30"/>
+    <w:lvl w:ilvl="0" w:tplc="14090001">
+      <w:start w:val="1"/>
+      <w:numFmt w:val="bullet"/>
+      <w:lvlText w:val=""/>
+      <w:lvlJc w:val="left"/>
+      <w:pPr>
+        <w:ind w:left="720" w:hanging="360"/>
+      </w:pPr>
+      <w:rPr>
+        <w:rFonts w:ascii="Symbol" w:hAnsi="Symbol" w:hint="default"/>
+      </w:rPr>
+    </w:lvl>
+    <w:lvl w:ilvl="1" w:tplc="14090003" w:tentative="1">
+      <w:start w:val="1"/>
+      <w:numFmt w:val="bullet"/>
+      <w:lvlText w:val="o"/>
+      <w:lvlJc w:val="left"/>
+      <w:pPr>
+        <w:ind w:left="1440" w:hanging="360"/>
+      </w:pPr>
+      <w:rPr>
+        <w:rFonts w:ascii="Courier New" w:hAnsi="Courier New" w:cs="Courier New" w:hint="default"/>
+      </w:rPr>
+    </w:lvl>
+    <w:lvl w:ilvl="2" w:tplc="14090005" w:tentative="1">
+      <w:start w:val="1"/>
+      <w:numFmt w:val="bullet"/>
+      <w:lvlText w:val=""/>
+      <w:lvlJc w:val="left"/>
+      <w:pPr>
+        <w:ind w:left="2160" w:hanging="360"/>
+      </w:pPr>
+      <w:rPr>
+        <w:rFonts w:ascii="Wingdings" w:hAnsi="Wingdings" w:hint="default"/>
+      </w:rPr>
+    </w:lvl>
+    <w:lvl w:ilvl="3" w:tplc="14090001" w:tentative="1">
+      <w:start w:val="1"/>
+      <w:numFmt w:val="bullet"/>
+      <w:lvlText w:val=""/>
+      <w:lvlJc w:val="left"/>
+      <w:pPr>
+        <w:ind w:left="2880" w:hanging="360"/>
+      </w:pPr>
+      <w:rPr>
+        <w:rFonts w:ascii="Symbol" w:hAnsi="Symbol" w:hint="default"/>
+      </w:rPr>
+    </w:lvl>
+    <w:lvl w:ilvl="4" w:tplc="14090003" w:tentative="1">
+      <w:start w:val="1"/>
+      <w:numFmt w:val="bullet"/>
+      <w:lvlText w:val="o"/>
+      <w:lvlJc w:val="left"/>
+      <w:pPr>
+        <w:ind w:left="3600" w:hanging="360"/>
+      </w:pPr>
+      <w:rPr>
+        <w:rFonts w:ascii="Courier New" w:hAnsi="Courier New" w:cs="Courier New" w:hint="default"/>
+      </w:rPr>
+    </w:lvl>
+    <w:lvl w:ilvl="5" w:tplc="14090005" w:tentative="1">
+      <w:start w:val="1"/>
+      <w:numFmt w:val="bullet"/>
+      <w:lvlText w:val=""/>
+      <w:lvlJc w:val="left"/>
+      <w:pPr>
+        <w:ind w:left="4320" w:hanging="360"/>
+      </w:pPr>
+      <w:rPr>
+        <w:rFonts w:ascii="Wingdings" w:hAnsi="Wingdings" w:hint="default"/>
+      </w:rPr>
+    </w:lvl>
+    <w:lvl w:ilvl="6" w:tplc="14090001" w:tentative="1">
+      <w:start w:val="1"/>
+      <w:numFmt w:val="bullet"/>
+      <w:lvlText w:val=""/>
+      <w:lvlJc w:val="left"/>
+      <w:pPr>
+        <w:ind w:left="5040" w:hanging="360"/>
+      </w:pPr>
+      <w:rPr>
+        <w:rFonts w:ascii="Symbol" w:hAnsi="Symbol" w:hint="default"/>
+      </w:rPr>
+    </w:lvl>
+    <w:lvl w:ilvl="7" w:tplc="14090003" w:tentative="1">
+      <w:start w:val="1"/>
+      <w:numFmt w:val="bullet"/>
+      <w:lvlText w:val="o"/>
+      <w:lvlJc w:val="left"/>
+      <w:pPr>
+        <w:ind w:left="5760" w:hanging="360"/>
+      </w:pPr>
+      <w:rPr>
+        <w:rFonts w:ascii="Courier New" w:hAnsi="Courier New" w:cs="Courier New" w:hint="default"/>
+      </w:rPr>
+    </w:lvl>
+    <w:lvl w:ilvl="8" w:tplc="14090005" w:tentative="1">
+      <w:start w:val="1"/>
+      <w:numFmt w:val="bullet"/>
+      <w:lvlText w:val=""/>
+      <w:lvlJc w:val="left"/>
+      <w:pPr>
+        <w:ind w:left="6480" w:hanging="360"/>
+      </w:pPr>
+      <w:rPr>
+        <w:rFonts w:ascii="Wingdings" w:hAnsi="Wingdings" w:hint="default"/>
+      </w:rPr>
+    </w:lvl>
+  </w:abstractNum>
+  <w:abstractNum w:abstractNumId="20" w15:restartNumberingAfterBreak="0">
     <w:nsid w:val="32192BA2"/>
     <w:multiLevelType w:val="hybridMultilevel"/>
     <w:tmpl w:val="30BC02E8"/>
@@ -7929,7 +8128,7 @@
       </w:rPr>
     </w:lvl>
   </w:abstractNum>
-  <w:abstractNum w:abstractNumId="20" w15:restartNumberingAfterBreak="0">
+  <w:abstractNum w:abstractNumId="21" w15:restartNumberingAfterBreak="0">
     <w:nsid w:val="32FC2960"/>
     <w:multiLevelType w:val="hybridMultilevel"/>
     <w:tmpl w:val="2A86CC46"/>
@@ -8042,7 +8241,7 @@
       </w:rPr>
     </w:lvl>
   </w:abstractNum>
-  <w:abstractNum w:abstractNumId="21" w15:restartNumberingAfterBreak="0">
+  <w:abstractNum w:abstractNumId="22" w15:restartNumberingAfterBreak="0">
     <w:nsid w:val="381426BA"/>
     <w:multiLevelType w:val="hybridMultilevel"/>
     <w:tmpl w:val="678A704E"/>
@@ -8155,7 +8354,7 @@
       </w:rPr>
     </w:lvl>
   </w:abstractNum>
-  <w:abstractNum w:abstractNumId="22" w15:restartNumberingAfterBreak="0">
+  <w:abstractNum w:abstractNumId="23" w15:restartNumberingAfterBreak="0">
     <w:nsid w:val="388330A3"/>
     <w:multiLevelType w:val="hybridMultilevel"/>
     <w:tmpl w:val="CB40CCDC"/>
@@ -8268,7 +8467,7 @@
       </w:rPr>
     </w:lvl>
   </w:abstractNum>
-  <w:abstractNum w:abstractNumId="23" w15:restartNumberingAfterBreak="0">
+  <w:abstractNum w:abstractNumId="24" w15:restartNumberingAfterBreak="0">
     <w:nsid w:val="3A1E55B5"/>
     <w:multiLevelType w:val="hybridMultilevel"/>
     <w:tmpl w:val="809679F2"/>
@@ -8381,7 +8580,7 @@
       </w:rPr>
     </w:lvl>
   </w:abstractNum>
-  <w:abstractNum w:abstractNumId="24" w15:restartNumberingAfterBreak="0">
+  <w:abstractNum w:abstractNumId="25" w15:restartNumberingAfterBreak="0">
     <w:nsid w:val="3A6C0CA3"/>
     <w:multiLevelType w:val="hybridMultilevel"/>
     <w:tmpl w:val="0FAA2DCE"/>
@@ -8494,7 +8693,7 @@
       </w:rPr>
     </w:lvl>
   </w:abstractNum>
-  <w:abstractNum w:abstractNumId="25" w15:restartNumberingAfterBreak="0">
+  <w:abstractNum w:abstractNumId="26" w15:restartNumberingAfterBreak="0">
     <w:nsid w:val="3C6D739A"/>
     <w:multiLevelType w:val="hybridMultilevel"/>
     <w:tmpl w:val="4A5ABFFC"/>
@@ -8607,7 +8806,7 @@
       </w:rPr>
     </w:lvl>
   </w:abstractNum>
-  <w:abstractNum w:abstractNumId="26" w15:restartNumberingAfterBreak="0">
+  <w:abstractNum w:abstractNumId="27" w15:restartNumberingAfterBreak="0">
     <w:nsid w:val="3F113880"/>
     <w:multiLevelType w:val="hybridMultilevel"/>
     <w:tmpl w:val="652E31E6"/>
@@ -8720,7 +8919,7 @@
       </w:rPr>
     </w:lvl>
   </w:abstractNum>
-  <w:abstractNum w:abstractNumId="27" w15:restartNumberingAfterBreak="0">
+  <w:abstractNum w:abstractNumId="28" w15:restartNumberingAfterBreak="0">
     <w:nsid w:val="3F747B1B"/>
     <w:multiLevelType w:val="hybridMultilevel"/>
     <w:tmpl w:val="609CB3F6"/>
@@ -8833,7 +9032,7 @@
       </w:rPr>
     </w:lvl>
   </w:abstractNum>
-  <w:abstractNum w:abstractNumId="28" w15:restartNumberingAfterBreak="0">
+  <w:abstractNum w:abstractNumId="29" w15:restartNumberingAfterBreak="0">
     <w:nsid w:val="408C7BF5"/>
     <w:multiLevelType w:val="hybridMultilevel"/>
     <w:tmpl w:val="7744F10A"/>
@@ -8946,7 +9145,7 @@
       </w:rPr>
     </w:lvl>
   </w:abstractNum>
-  <w:abstractNum w:abstractNumId="29" w15:restartNumberingAfterBreak="0">
+  <w:abstractNum w:abstractNumId="30" w15:restartNumberingAfterBreak="0">
     <w:nsid w:val="4240525F"/>
     <w:multiLevelType w:val="hybridMultilevel"/>
     <w:tmpl w:val="B8D42C76"/>
@@ -9059,7 +9258,7 @@
       </w:rPr>
     </w:lvl>
   </w:abstractNum>
-  <w:abstractNum w:abstractNumId="30" w15:restartNumberingAfterBreak="0">
+  <w:abstractNum w:abstractNumId="31" w15:restartNumberingAfterBreak="0">
     <w:nsid w:val="43E447D5"/>
     <w:multiLevelType w:val="hybridMultilevel"/>
     <w:tmpl w:val="9CFE6A8E"/>
@@ -9172,7 +9371,7 @@
       </w:rPr>
     </w:lvl>
   </w:abstractNum>
-  <w:abstractNum w:abstractNumId="31" w15:restartNumberingAfterBreak="0">
+  <w:abstractNum w:abstractNumId="32" w15:restartNumberingAfterBreak="0">
     <w:nsid w:val="4B2A3F20"/>
     <w:multiLevelType w:val="hybridMultilevel"/>
     <w:tmpl w:val="CFC090BE"/>
@@ -9285,7 +9484,7 @@
       </w:rPr>
     </w:lvl>
   </w:abstractNum>
-  <w:abstractNum w:abstractNumId="32" w15:restartNumberingAfterBreak="0">
+  <w:abstractNum w:abstractNumId="33" w15:restartNumberingAfterBreak="0">
     <w:nsid w:val="4C4C3CBF"/>
     <w:multiLevelType w:val="hybridMultilevel"/>
     <w:tmpl w:val="76CCF848"/>
@@ -9398,7 +9597,7 @@
       </w:rPr>
     </w:lvl>
   </w:abstractNum>
-  <w:abstractNum w:abstractNumId="33" w15:restartNumberingAfterBreak="0">
+  <w:abstractNum w:abstractNumId="34" w15:restartNumberingAfterBreak="0">
     <w:nsid w:val="4E6C58FE"/>
     <w:multiLevelType w:val="hybridMultilevel"/>
     <w:tmpl w:val="AB4E3B1A"/>
@@ -9511,7 +9710,7 @@
       </w:rPr>
     </w:lvl>
   </w:abstractNum>
-  <w:abstractNum w:abstractNumId="34" w15:restartNumberingAfterBreak="0">
+  <w:abstractNum w:abstractNumId="35" w15:restartNumberingAfterBreak="0">
     <w:nsid w:val="551B30BF"/>
     <w:multiLevelType w:val="hybridMultilevel"/>
     <w:tmpl w:val="A0126308"/>
@@ -9624,7 +9823,7 @@
       </w:rPr>
     </w:lvl>
   </w:abstractNum>
-  <w:abstractNum w:abstractNumId="35" w15:restartNumberingAfterBreak="0">
+  <w:abstractNum w:abstractNumId="36" w15:restartNumberingAfterBreak="0">
     <w:nsid w:val="5F1D27E8"/>
     <w:multiLevelType w:val="hybridMultilevel"/>
     <w:tmpl w:val="C882A1EA"/>
@@ -9737,7 +9936,7 @@
       </w:rPr>
     </w:lvl>
   </w:abstractNum>
-  <w:abstractNum w:abstractNumId="36" w15:restartNumberingAfterBreak="0">
+  <w:abstractNum w:abstractNumId="37" w15:restartNumberingAfterBreak="0">
     <w:nsid w:val="5F852BCA"/>
     <w:multiLevelType w:val="hybridMultilevel"/>
     <w:tmpl w:val="62A00A78"/>
@@ -9850,7 +10049,7 @@
       </w:rPr>
     </w:lvl>
   </w:abstractNum>
-  <w:abstractNum w:abstractNumId="37" w15:restartNumberingAfterBreak="0">
+  <w:abstractNum w:abstractNumId="38" w15:restartNumberingAfterBreak="0">
     <w:nsid w:val="64B65940"/>
     <w:multiLevelType w:val="hybridMultilevel"/>
     <w:tmpl w:val="881653B6"/>
@@ -9963,7 +10162,7 @@
       </w:rPr>
     </w:lvl>
   </w:abstractNum>
-  <w:abstractNum w:abstractNumId="38" w15:restartNumberingAfterBreak="0">
+  <w:abstractNum w:abstractNumId="39" w15:restartNumberingAfterBreak="0">
     <w:nsid w:val="67863A56"/>
     <w:multiLevelType w:val="hybridMultilevel"/>
     <w:tmpl w:val="55FC3B32"/>
@@ -10076,7 +10275,7 @@
       </w:rPr>
     </w:lvl>
   </w:abstractNum>
-  <w:abstractNum w:abstractNumId="39" w15:restartNumberingAfterBreak="0">
+  <w:abstractNum w:abstractNumId="40" w15:restartNumberingAfterBreak="0">
     <w:nsid w:val="67CC3C2B"/>
     <w:multiLevelType w:val="hybridMultilevel"/>
     <w:tmpl w:val="D89458F0"/>
@@ -10189,7 +10388,7 @@
       </w:rPr>
     </w:lvl>
   </w:abstractNum>
-  <w:abstractNum w:abstractNumId="40" w15:restartNumberingAfterBreak="0">
+  <w:abstractNum w:abstractNumId="41" w15:restartNumberingAfterBreak="0">
     <w:nsid w:val="6B877B00"/>
     <w:multiLevelType w:val="hybridMultilevel"/>
     <w:tmpl w:val="2592B2A0"/>
@@ -10302,7 +10501,120 @@
       </w:rPr>
     </w:lvl>
   </w:abstractNum>
-  <w:abstractNum w:abstractNumId="41" w15:restartNumberingAfterBreak="0">
+  <w:abstractNum w:abstractNumId="42" w15:restartNumberingAfterBreak="0">
+    <w:nsid w:val="6E266CF7"/>
+    <w:multiLevelType w:val="hybridMultilevel"/>
+    <w:tmpl w:val="180E1DB0"/>
+    <w:lvl w:ilvl="0" w:tplc="14090001">
+      <w:start w:val="1"/>
+      <w:numFmt w:val="bullet"/>
+      <w:lvlText w:val=""/>
+      <w:lvlJc w:val="left"/>
+      <w:pPr>
+        <w:ind w:left="720" w:hanging="360"/>
+      </w:pPr>
+      <w:rPr>
+        <w:rFonts w:ascii="Symbol" w:hAnsi="Symbol" w:hint="default"/>
+      </w:rPr>
+    </w:lvl>
+    <w:lvl w:ilvl="1" w:tplc="14090003" w:tentative="1">
+      <w:start w:val="1"/>
+      <w:numFmt w:val="bullet"/>
+      <w:lvlText w:val="o"/>
+      <w:lvlJc w:val="left"/>
+      <w:pPr>
+        <w:ind w:left="1440" w:hanging="360"/>
+      </w:pPr>
+      <w:rPr>
+        <w:rFonts w:ascii="Courier New" w:hAnsi="Courier New" w:cs="Courier New" w:hint="default"/>
+      </w:rPr>
+    </w:lvl>
+    <w:lvl w:ilvl="2" w:tplc="14090005" w:tentative="1">
+      <w:start w:val="1"/>
+      <w:numFmt w:val="bullet"/>
+      <w:lvlText w:val=""/>
+      <w:lvlJc w:val="left"/>
+      <w:pPr>
+        <w:ind w:left="2160" w:hanging="360"/>
+      </w:pPr>
+      <w:rPr>
+        <w:rFonts w:ascii="Wingdings" w:hAnsi="Wingdings" w:hint="default"/>
+      </w:rPr>
+    </w:lvl>
+    <w:lvl w:ilvl="3" w:tplc="14090001" w:tentative="1">
+      <w:start w:val="1"/>
+      <w:numFmt w:val="bullet"/>
+      <w:lvlText w:val=""/>
+      <w:lvlJc w:val="left"/>
+      <w:pPr>
+        <w:ind w:left="2880" w:hanging="360"/>
+      </w:pPr>
+      <w:rPr>
+        <w:rFonts w:ascii="Symbol" w:hAnsi="Symbol" w:hint="default"/>
+      </w:rPr>
+    </w:lvl>
+    <w:lvl w:ilvl="4" w:tplc="14090003" w:tentative="1">
+      <w:start w:val="1"/>
+      <w:numFmt w:val="bullet"/>
+      <w:lvlText w:val="o"/>
+      <w:lvlJc w:val="left"/>
+      <w:pPr>
+        <w:ind w:left="3600" w:hanging="360"/>
+      </w:pPr>
+      <w:rPr>
+        <w:rFonts w:ascii="Courier New" w:hAnsi="Courier New" w:cs="Courier New" w:hint="default"/>
+      </w:rPr>
+    </w:lvl>
+    <w:lvl w:ilvl="5" w:tplc="14090005" w:tentative="1">
+      <w:start w:val="1"/>
+      <w:numFmt w:val="bullet"/>
+      <w:lvlText w:val=""/>
+      <w:lvlJc w:val="left"/>
+      <w:pPr>
+        <w:ind w:left="4320" w:hanging="360"/>
+      </w:pPr>
+      <w:rPr>
+        <w:rFonts w:ascii="Wingdings" w:hAnsi="Wingdings" w:hint="default"/>
+      </w:rPr>
+    </w:lvl>
+    <w:lvl w:ilvl="6" w:tplc="14090001" w:tentative="1">
+      <w:start w:val="1"/>
+      <w:numFmt w:val="bullet"/>
+      <w:lvlText w:val=""/>
+      <w:lvlJc w:val="left"/>
+      <w:pPr>
+        <w:ind w:left="5040" w:hanging="360"/>
+      </w:pPr>
+      <w:rPr>
+        <w:rFonts w:ascii="Symbol" w:hAnsi="Symbol" w:hint="default"/>
+      </w:rPr>
+    </w:lvl>
+    <w:lvl w:ilvl="7" w:tplc="14090003" w:tentative="1">
+      <w:start w:val="1"/>
+      <w:numFmt w:val="bullet"/>
+      <w:lvlText w:val="o"/>
+      <w:lvlJc w:val="left"/>
+      <w:pPr>
+        <w:ind w:left="5760" w:hanging="360"/>
+      </w:pPr>
+      <w:rPr>
+        <w:rFonts w:ascii="Courier New" w:hAnsi="Courier New" w:cs="Courier New" w:hint="default"/>
+      </w:rPr>
+    </w:lvl>
+    <w:lvl w:ilvl="8" w:tplc="14090005" w:tentative="1">
+      <w:start w:val="1"/>
+      <w:numFmt w:val="bullet"/>
+      <w:lvlText w:val=""/>
+      <w:lvlJc w:val="left"/>
+      <w:pPr>
+        <w:ind w:left="6480" w:hanging="360"/>
+      </w:pPr>
+      <w:rPr>
+        <w:rFonts w:ascii="Wingdings" w:hAnsi="Wingdings" w:hint="default"/>
+      </w:rPr>
+    </w:lvl>
+  </w:abstractNum>
+  <w:abstractNum w:abstractNumId="43" w15:restartNumberingAfterBreak="0">
     <w:nsid w:val="6FB70FAE"/>
     <w:multiLevelType w:val="hybridMultilevel"/>
     <w:tmpl w:val="52A045B4"/>
@@ -10415,7 +10727,7 @@
       </w:rPr>
     </w:lvl>
   </w:abstractNum>
-  <w:abstractNum w:abstractNumId="42" w15:restartNumberingAfterBreak="0">
+  <w:abstractNum w:abstractNumId="44" w15:restartNumberingAfterBreak="0">
     <w:nsid w:val="71895E0A"/>
     <w:multiLevelType w:val="hybridMultilevel"/>
     <w:tmpl w:val="0BF05440"/>
@@ -10528,7 +10840,7 @@
       </w:rPr>
     </w:lvl>
   </w:abstractNum>
-  <w:abstractNum w:abstractNumId="43" w15:restartNumberingAfterBreak="0">
+  <w:abstractNum w:abstractNumId="45" w15:restartNumberingAfterBreak="0">
     <w:nsid w:val="72EB7476"/>
     <w:multiLevelType w:val="hybridMultilevel"/>
     <w:tmpl w:val="4D58BD9A"/>
@@ -10641,7 +10953,7 @@
       </w:rPr>
     </w:lvl>
   </w:abstractNum>
-  <w:abstractNum w:abstractNumId="44" w15:restartNumberingAfterBreak="0">
+  <w:abstractNum w:abstractNumId="46" w15:restartNumberingAfterBreak="0">
     <w:nsid w:val="756458CA"/>
     <w:multiLevelType w:val="hybridMultilevel"/>
     <w:tmpl w:val="16DA0FCC"/>
@@ -10754,7 +11066,7 @@
       </w:rPr>
     </w:lvl>
   </w:abstractNum>
-  <w:abstractNum w:abstractNumId="45" w15:restartNumberingAfterBreak="0">
+  <w:abstractNum w:abstractNumId="47" w15:restartNumberingAfterBreak="0">
     <w:nsid w:val="75A03A81"/>
     <w:multiLevelType w:val="hybridMultilevel"/>
     <w:tmpl w:val="F34A24A6"/>
@@ -10867,7 +11179,7 @@
       </w:rPr>
     </w:lvl>
   </w:abstractNum>
-  <w:abstractNum w:abstractNumId="46" w15:restartNumberingAfterBreak="0">
+  <w:abstractNum w:abstractNumId="48" w15:restartNumberingAfterBreak="0">
     <w:nsid w:val="7B9C6CE0"/>
     <w:multiLevelType w:val="hybridMultilevel"/>
     <w:tmpl w:val="3F38A5B6"/>
@@ -10980,7 +11292,7 @@
       </w:rPr>
     </w:lvl>
   </w:abstractNum>
-  <w:abstractNum w:abstractNumId="47" w15:restartNumberingAfterBreak="0">
+  <w:abstractNum w:abstractNumId="49" w15:restartNumberingAfterBreak="0">
     <w:nsid w:val="7D2546E0"/>
     <w:multiLevelType w:val="hybridMultilevel"/>
     <w:tmpl w:val="6DEA3A32"/>
@@ -11093,7 +11405,7 @@
       </w:rPr>
     </w:lvl>
   </w:abstractNum>
-  <w:abstractNum w:abstractNumId="48" w15:restartNumberingAfterBreak="0">
+  <w:abstractNum w:abstractNumId="50" w15:restartNumberingAfterBreak="0">
     <w:nsid w:val="7E585427"/>
     <w:multiLevelType w:val="hybridMultilevel"/>
     <w:tmpl w:val="42FC2D9E"/>
@@ -11207,7 +11519,7 @@
     </w:lvl>
   </w:abstractNum>
   <w:num w:numId="1" w16cid:durableId="84805467">
-    <w:abstractNumId w:val="41"/>
+    <w:abstractNumId w:val="43"/>
   </w:num>
   <w:num w:numId="2" w16cid:durableId="2085103581">
     <w:abstractNumId w:val="1"/>
@@ -11216,43 +11528,43 @@
     <w:abstractNumId w:val="15"/>
   </w:num>
   <w:num w:numId="4" w16cid:durableId="1437562022">
-    <w:abstractNumId w:val="35"/>
+    <w:abstractNumId w:val="36"/>
   </w:num>
   <w:num w:numId="5" w16cid:durableId="456148085">
-    <w:abstractNumId w:val="42"/>
+    <w:abstractNumId w:val="44"/>
   </w:num>
   <w:num w:numId="6" w16cid:durableId="2038773492">
+    <w:abstractNumId w:val="41"/>
+  </w:num>
+  <w:num w:numId="7" w16cid:durableId="2143115245">
     <w:abstractNumId w:val="40"/>
   </w:num>
-  <w:num w:numId="7" w16cid:durableId="2143115245">
-    <w:abstractNumId w:val="39"/>
-  </w:num>
   <w:num w:numId="8" w16cid:durableId="1198008143">
-    <w:abstractNumId w:val="23"/>
+    <w:abstractNumId w:val="24"/>
   </w:num>
   <w:num w:numId="9" w16cid:durableId="1545100709">
-    <w:abstractNumId w:val="32"/>
+    <w:abstractNumId w:val="33"/>
   </w:num>
   <w:num w:numId="10" w16cid:durableId="1359887662">
-    <w:abstractNumId w:val="25"/>
+    <w:abstractNumId w:val="26"/>
   </w:num>
   <w:num w:numId="11" w16cid:durableId="1029451659">
     <w:abstractNumId w:val="10"/>
   </w:num>
   <w:num w:numId="12" w16cid:durableId="2074769784">
-    <w:abstractNumId w:val="21"/>
+    <w:abstractNumId w:val="22"/>
   </w:num>
   <w:num w:numId="13" w16cid:durableId="1068848486">
+    <w:abstractNumId w:val="39"/>
+  </w:num>
+  <w:num w:numId="14" w16cid:durableId="42796004">
     <w:abstractNumId w:val="38"/>
   </w:num>
-  <w:num w:numId="14" w16cid:durableId="42796004">
-    <w:abstractNumId w:val="37"/>
-  </w:num>
   <w:num w:numId="15" w16cid:durableId="1916354856">
-    <w:abstractNumId w:val="33"/>
+    <w:abstractNumId w:val="34"/>
   </w:num>
   <w:num w:numId="16" w16cid:durableId="1033068469">
-    <w:abstractNumId w:val="46"/>
+    <w:abstractNumId w:val="48"/>
   </w:num>
   <w:num w:numId="17" w16cid:durableId="1214466520">
     <w:abstractNumId w:val="17"/>
@@ -11261,16 +11573,16 @@
     <w:abstractNumId w:val="16"/>
   </w:num>
   <w:num w:numId="19" w16cid:durableId="205262481">
-    <w:abstractNumId w:val="43"/>
+    <w:abstractNumId w:val="45"/>
   </w:num>
   <w:num w:numId="20" w16cid:durableId="478347351">
-    <w:abstractNumId w:val="20"/>
+    <w:abstractNumId w:val="21"/>
   </w:num>
   <w:num w:numId="21" w16cid:durableId="1633558953">
-    <w:abstractNumId w:val="48"/>
+    <w:abstractNumId w:val="50"/>
   </w:num>
   <w:num w:numId="22" w16cid:durableId="1860122403">
-    <w:abstractNumId w:val="47"/>
+    <w:abstractNumId w:val="49"/>
   </w:num>
   <w:num w:numId="23" w16cid:durableId="1967004884">
     <w:abstractNumId w:val="18"/>
@@ -11279,7 +11591,7 @@
     <w:abstractNumId w:val="11"/>
   </w:num>
   <w:num w:numId="25" w16cid:durableId="1542355914">
-    <w:abstractNumId w:val="30"/>
+    <w:abstractNumId w:val="31"/>
   </w:num>
   <w:num w:numId="26" w16cid:durableId="2108035306">
     <w:abstractNumId w:val="12"/>
@@ -11291,13 +11603,13 @@
     <w:abstractNumId w:val="8"/>
   </w:num>
   <w:num w:numId="29" w16cid:durableId="466555707">
-    <w:abstractNumId w:val="44"/>
+    <w:abstractNumId w:val="46"/>
   </w:num>
   <w:num w:numId="30" w16cid:durableId="46923793">
-    <w:abstractNumId w:val="27"/>
+    <w:abstractNumId w:val="28"/>
   </w:num>
   <w:num w:numId="31" w16cid:durableId="1690793434">
-    <w:abstractNumId w:val="45"/>
+    <w:abstractNumId w:val="47"/>
   </w:num>
   <w:num w:numId="32" w16cid:durableId="1419324342">
     <w:abstractNumId w:val="14"/>
@@ -11306,16 +11618,16 @@
     <w:abstractNumId w:val="0"/>
   </w:num>
   <w:num w:numId="34" w16cid:durableId="1955168185">
-    <w:abstractNumId w:val="28"/>
+    <w:abstractNumId w:val="29"/>
   </w:num>
   <w:num w:numId="35" w16cid:durableId="1082333248">
     <w:abstractNumId w:val="7"/>
   </w:num>
   <w:num w:numId="36" w16cid:durableId="1610039642">
-    <w:abstractNumId w:val="36"/>
+    <w:abstractNumId w:val="37"/>
   </w:num>
   <w:num w:numId="37" w16cid:durableId="832839259">
-    <w:abstractNumId w:val="24"/>
+    <w:abstractNumId w:val="25"/>
   </w:num>
   <w:num w:numId="38" w16cid:durableId="1130896559">
     <w:abstractNumId w:val="13"/>
@@ -11324,19 +11636,19 @@
     <w:abstractNumId w:val="3"/>
   </w:num>
   <w:num w:numId="40" w16cid:durableId="85662533">
-    <w:abstractNumId w:val="34"/>
+    <w:abstractNumId w:val="35"/>
   </w:num>
   <w:num w:numId="41" w16cid:durableId="84345516">
-    <w:abstractNumId w:val="19"/>
+    <w:abstractNumId w:val="20"/>
   </w:num>
   <w:num w:numId="42" w16cid:durableId="177080343">
     <w:abstractNumId w:val="6"/>
   </w:num>
   <w:num w:numId="43" w16cid:durableId="2033333282">
-    <w:abstractNumId w:val="31"/>
+    <w:abstractNumId w:val="32"/>
   </w:num>
   <w:num w:numId="44" w16cid:durableId="998002344">
-    <w:abstractNumId w:val="29"/>
+    <w:abstractNumId w:val="30"/>
   </w:num>
   <w:num w:numId="45" w16cid:durableId="1720545771">
     <w:abstractNumId w:val="9"/>
@@ -11348,10 +11660,16 @@
     <w:abstractNumId w:val="4"/>
   </w:num>
   <w:num w:numId="48" w16cid:durableId="1385325752">
-    <w:abstractNumId w:val="26"/>
+    <w:abstractNumId w:val="27"/>
   </w:num>
   <w:num w:numId="49" w16cid:durableId="420491057">
-    <w:abstractNumId w:val="22"/>
+    <w:abstractNumId w:val="23"/>
+  </w:num>
+  <w:num w:numId="50" w16cid:durableId="576938143">
+    <w:abstractNumId w:val="42"/>
+  </w:num>
+  <w:num w:numId="51" w16cid:durableId="1045910267">
+    <w:abstractNumId w:val="19"/>
   </w:num>
   <w:numIdMacAtCleanup w:val="49"/>
 </w:numbering>
@@ -11823,6 +12141,28 @@
       <w:szCs w:val="24"/>
     </w:rPr>
   </w:style>
+  <w:style w:type="paragraph" w:styleId="Heading4">
+    <w:name w:val="heading 4"/>
+    <w:basedOn w:val="Normal"/>
+    <w:next w:val="Normal"/>
+    <w:link w:val="Heading4Char"/>
+    <w:uiPriority w:val="9"/>
+    <w:unhideWhenUsed/>
+    <w:qFormat/>
+    <w:rsid w:val="00655B98"/>
+    <w:pPr>
+      <w:keepNext/>
+      <w:keepLines/>
+      <w:spacing w:before="40" w:after="0"/>
+      <w:outlineLvl w:val="3"/>
+    </w:pPr>
+    <w:rPr>
+      <w:rFonts w:asciiTheme="majorHAnsi" w:eastAsiaTheme="majorEastAsia" w:hAnsiTheme="majorHAnsi" w:cstheme="majorBidi"/>
+      <w:i/>
+      <w:iCs/>
+      <w:color w:val="2F5496" w:themeColor="accent1" w:themeShade="BF"/>
+    </w:rPr>
+  </w:style>
   <w:style w:type="character" w:default="1" w:styleId="DefaultParagraphFont">
     <w:name w:val="Default Paragraph Font"/>
     <w:uiPriority w:val="1"/>
@@ -11965,6 +12305,19 @@
     <w:rsid w:val="00674ED5"/>
     <w:rPr>
       <w:color w:val="808080"/>
+    </w:rPr>
+  </w:style>
+  <w:style w:type="character" w:customStyle="1" w:styleId="Heading4Char">
+    <w:name w:val="Heading 4 Char"/>
+    <w:basedOn w:val="DefaultParagraphFont"/>
+    <w:link w:val="Heading4"/>
+    <w:uiPriority w:val="9"/>
+    <w:rsid w:val="00655B98"/>
+    <w:rPr>
+      <w:rFonts w:asciiTheme="majorHAnsi" w:eastAsiaTheme="majorEastAsia" w:hAnsiTheme="majorHAnsi" w:cstheme="majorBidi"/>
+      <w:i/>
+      <w:iCs/>
+      <w:color w:val="2F5496" w:themeColor="accent1" w:themeShade="BF"/>
     </w:rPr>
   </w:style>
 </w:styles>

</xml_diff>